<commit_message>
requirement and design summary completed
</commit_message>
<xml_diff>
--- a/materials/britain_international_summer_camp.docx
+++ b/materials/britain_international_summer_camp.docx
@@ -847,10 +847,10 @@
               <w:ind w:right="0" w:left="0" w:firstLine="0"/>
               <w:jc w:val="both"/>
               <w:rPr>
-                <w:color w:val="auto"/>
-                <w:spacing w:val="0"/>
-                <w:position w:val="0"/>
-                <w:shd w:fill="auto" w:val="clear"/>
+                <w:rFonts w:ascii="宋体" w:hAnsi="宋体" w:cs="宋体" w:eastAsia="宋体"/>
+                <w:color w:val="auto"/>
+                <w:spacing w:val="0"/>
+                <w:position w:val="0"/>
               </w:rPr>
             </w:pPr>
             <w:r>
@@ -891,7 +891,6 @@
                 <w:color w:val="auto"/>
                 <w:spacing w:val="0"/>
                 <w:position w:val="0"/>
-                <w:shd w:fill="auto" w:val="clear"/>
               </w:rPr>
             </w:pPr>
             <w:r>
@@ -951,10 +950,10 @@
               <w:ind w:right="0" w:left="0" w:firstLine="0"/>
               <w:jc w:val="both"/>
               <w:rPr>
-                <w:color w:val="auto"/>
-                <w:spacing w:val="0"/>
-                <w:position w:val="0"/>
-                <w:shd w:fill="auto" w:val="clear"/>
+                <w:rFonts w:ascii="宋体" w:hAnsi="宋体" w:cs="宋体" w:eastAsia="宋体"/>
+                <w:color w:val="auto"/>
+                <w:spacing w:val="0"/>
+                <w:position w:val="0"/>
               </w:rPr>
             </w:pPr>
             <w:r>
@@ -973,7 +972,7 @@
       </w:tr>
       <w:tr>
         <w:trPr>
-          <w:trHeight w:val="347" w:hRule="auto"/>
+          <w:trHeight w:val="390" w:hRule="auto"/>
           <w:jc w:val="left"/>
         </w:trPr>
         <w:tc>
@@ -998,11 +997,9 @@
               <w:ind w:right="0" w:left="0" w:firstLine="0"/>
               <w:jc w:val="both"/>
               <w:rPr>
-                <w:rFonts w:ascii="Calibri" w:hAnsi="Calibri" w:cs="Calibri" w:eastAsia="Calibri"/>
-                <w:color w:val="auto"/>
-                <w:spacing w:val="0"/>
-                <w:position w:val="0"/>
-                <w:shd w:fill="auto" w:val="clear"/>
+                <w:color w:val="auto"/>
+                <w:spacing w:val="0"/>
+                <w:position w:val="0"/>
               </w:rPr>
             </w:pPr>
             <w:r>
@@ -1040,10 +1037,10 @@
               <w:ind w:right="0" w:left="0" w:firstLine="0"/>
               <w:jc w:val="both"/>
               <w:rPr>
-                <w:color w:val="auto"/>
-                <w:spacing w:val="0"/>
-                <w:position w:val="0"/>
-                <w:shd w:fill="auto" w:val="clear"/>
+                <w:rFonts w:ascii="宋体" w:hAnsi="宋体" w:cs="宋体" w:eastAsia="宋体"/>
+                <w:color w:val="auto"/>
+                <w:spacing w:val="0"/>
+                <w:position w:val="0"/>
               </w:rPr>
             </w:pPr>
             <w:r>
@@ -1082,10 +1079,10 @@
               <w:ind w:right="0" w:left="0" w:firstLine="0"/>
               <w:jc w:val="both"/>
               <w:rPr>
-                <w:color w:val="auto"/>
-                <w:spacing w:val="0"/>
-                <w:position w:val="0"/>
-                <w:shd w:fill="auto" w:val="clear"/>
+                <w:rFonts w:ascii="宋体" w:hAnsi="宋体" w:cs="宋体" w:eastAsia="宋体"/>
+                <w:color w:val="auto"/>
+                <w:spacing w:val="0"/>
+                <w:position w:val="0"/>
               </w:rPr>
             </w:pPr>
             <w:r>
@@ -1129,11 +1126,9 @@
               <w:ind w:right="0" w:left="0" w:firstLine="0"/>
               <w:jc w:val="both"/>
               <w:rPr>
-                <w:rFonts w:ascii="Calibri" w:hAnsi="Calibri" w:cs="Calibri" w:eastAsia="Calibri"/>
-                <w:color w:val="auto"/>
-                <w:spacing w:val="0"/>
-                <w:position w:val="0"/>
-                <w:shd w:fill="auto" w:val="clear"/>
+                <w:color w:val="auto"/>
+                <w:spacing w:val="0"/>
+                <w:position w:val="0"/>
               </w:rPr>
             </w:pPr>
             <w:r>
@@ -1242,7 +1237,6 @@
               <w:rPr>
                 <w:spacing w:val="0"/>
                 <w:position w:val="0"/>
-                <w:shd w:fill="auto" w:val="clear"/>
               </w:rPr>
             </w:pPr>
             <w:r>
@@ -1331,7 +1325,6 @@
                 <w:color w:val="auto"/>
                 <w:spacing w:val="0"/>
                 <w:position w:val="0"/>
-                <w:shd w:fill="auto" w:val="clear"/>
               </w:rPr>
             </w:pPr>
           </w:p>
@@ -1364,11 +1357,9 @@
               <w:ind w:right="0" w:left="0" w:firstLine="0"/>
               <w:jc w:val="both"/>
               <w:rPr>
-                <w:rFonts w:ascii="Calibri" w:hAnsi="Calibri" w:cs="Calibri" w:eastAsia="Calibri"/>
-                <w:color w:val="auto"/>
-                <w:spacing w:val="0"/>
-                <w:position w:val="0"/>
-                <w:shd w:fill="auto" w:val="clear"/>
+                <w:color w:val="auto"/>
+                <w:spacing w:val="0"/>
+                <w:position w:val="0"/>
               </w:rPr>
             </w:pPr>
             <w:r>
@@ -1617,7 +1608,6 @@
                 <w:color w:val="auto"/>
                 <w:spacing w:val="0"/>
                 <w:position w:val="0"/>
-                <w:shd w:fill="auto" w:val="clear"/>
               </w:rPr>
             </w:pPr>
             <w:r>
@@ -1783,7 +1773,6 @@
                 <w:color w:val="auto"/>
                 <w:spacing w:val="0"/>
                 <w:position w:val="0"/>
-                <w:shd w:fill="auto" w:val="clear"/>
               </w:rPr>
             </w:pPr>
             <w:r>
@@ -1796,6 +1785,135 @@
                 <w:shd w:fill="auto" w:val="clear"/>
               </w:rPr>
               <w:t xml:space="preserve">进入音乐厅的门票费，英国解说员的费用，翻译。聆听管风琴演奏。</w:t>
+            </w:r>
+          </w:p>
+        </w:tc>
+      </w:tr>
+      <w:tr>
+        <w:trPr>
+          <w:trHeight w:val="285" w:hRule="auto"/>
+          <w:jc w:val="left"/>
+        </w:trPr>
+        <w:tc>
+          <w:tcPr>
+            <w:tcW w:w="1036" w:type="dxa"/>
+            <w:tcBorders>
+              <w:top w:val="single" w:color="000000" w:sz="4"/>
+              <w:left w:val="single" w:color="000000" w:sz="4"/>
+              <w:bottom w:val="single" w:color="000000" w:sz="4"/>
+              <w:right w:val="single" w:color="000000" w:sz="4"/>
+            </w:tcBorders>
+            <w:shd w:color="000000" w:fill="ffffff" w:val="clear"/>
+            <w:tcMar>
+              <w:left w:w="108" w:type="dxa"/>
+              <w:right w:w="108" w:type="dxa"/>
+            </w:tcMar>
+            <w:vAlign w:val="top"/>
+          </w:tcPr>
+          <w:p>
+            <w:pPr>
+              <w:spacing w:before="0" w:after="0" w:line="240"/>
+              <w:ind w:right="0" w:left="0" w:firstLine="0"/>
+              <w:jc w:val="both"/>
+              <w:rPr>
+                <w:color w:val="auto"/>
+                <w:spacing w:val="0"/>
+                <w:position w:val="0"/>
+              </w:rPr>
+            </w:pPr>
+            <w:r>
+              <w:rPr>
+                <w:rFonts w:ascii="Calibri" w:hAnsi="Calibri" w:cs="Calibri" w:eastAsia="Calibri"/>
+                <w:color w:val="auto"/>
+                <w:spacing w:val="0"/>
+                <w:position w:val="0"/>
+                <w:sz w:val="21"/>
+                <w:shd w:fill="auto" w:val="clear"/>
+              </w:rPr>
+              <w:t xml:space="preserve">11:30am</w:t>
+            </w:r>
+          </w:p>
+        </w:tc>
+        <w:tc>
+          <w:tcPr>
+            <w:tcW w:w="6315" w:type="dxa"/>
+            <w:tcBorders>
+              <w:top w:val="single" w:color="000000" w:sz="4"/>
+              <w:left w:val="single" w:color="000000" w:sz="4"/>
+              <w:bottom w:val="single" w:color="000000" w:sz="4"/>
+              <w:right w:val="single" w:color="000000" w:sz="4"/>
+            </w:tcBorders>
+            <w:shd w:color="000000" w:fill="ffffff" w:val="clear"/>
+            <w:tcMar>
+              <w:left w:w="108" w:type="dxa"/>
+              <w:right w:w="108" w:type="dxa"/>
+            </w:tcMar>
+            <w:vAlign w:val="top"/>
+          </w:tcPr>
+          <w:p>
+            <w:pPr>
+              <w:spacing w:before="0" w:after="0" w:line="240"/>
+              <w:ind w:right="0" w:left="0" w:firstLine="0"/>
+              <w:jc w:val="both"/>
+              <w:rPr>
+                <w:rFonts w:ascii="宋体" w:hAnsi="宋体" w:cs="宋体" w:eastAsia="宋体"/>
+                <w:color w:val="auto"/>
+                <w:spacing w:val="0"/>
+                <w:position w:val="0"/>
+              </w:rPr>
+            </w:pPr>
+            <w:r>
+              <w:rPr>
+                <w:rFonts w:ascii="宋体" w:hAnsi="宋体" w:cs="宋体" w:eastAsia="宋体"/>
+                <w:b/>
+                <w:color w:val="auto"/>
+                <w:spacing w:val="0"/>
+                <w:position w:val="0"/>
+                <w:sz w:val="21"/>
+                <w:shd w:fill="auto" w:val="clear"/>
+              </w:rPr>
+              <w:t xml:space="preserve">午餐</w:t>
+            </w:r>
+          </w:p>
+        </w:tc>
+        <w:tc>
+          <w:tcPr>
+            <w:tcW w:w="1173" w:type="dxa"/>
+            <w:tcBorders>
+              <w:top w:val="single" w:color="000000" w:sz="4"/>
+              <w:left w:val="single" w:color="000000" w:sz="4"/>
+              <w:bottom w:val="single" w:color="000000" w:sz="4"/>
+              <w:right w:val="single" w:color="000000" w:sz="4"/>
+            </w:tcBorders>
+            <w:shd w:color="000000" w:fill="ffffff" w:val="clear"/>
+            <w:tcMar>
+              <w:left w:w="108" w:type="dxa"/>
+              <w:right w:w="108" w:type="dxa"/>
+            </w:tcMar>
+            <w:vAlign w:val="top"/>
+          </w:tcPr>
+          <w:p>
+            <w:pPr>
+              <w:spacing w:before="0" w:after="0" w:line="240"/>
+              <w:ind w:right="0" w:left="0" w:firstLine="0"/>
+              <w:jc w:val="both"/>
+              <w:rPr>
+                <w:rFonts w:ascii="宋体" w:hAnsi="宋体" w:cs="宋体" w:eastAsia="宋体"/>
+                <w:color w:val="auto"/>
+                <w:spacing w:val="0"/>
+                <w:position w:val="0"/>
+              </w:rPr>
+            </w:pPr>
+            <w:r>
+              <w:rPr>
+                <w:rFonts w:ascii="宋体" w:hAnsi="宋体" w:cs="宋体" w:eastAsia="宋体"/>
+                <w:color w:val="auto"/>
+                <w:spacing w:val="0"/>
+                <w:position w:val="0"/>
+                <w:sz w:val="18"/>
+                <w:shd w:fill="auto" w:val="clear"/>
+              </w:rPr>
+              <w:t xml:space="preserve">自行安排</w:t>
             </w:r>
           </w:p>
         </w:tc>
@@ -1827,11 +1945,9 @@
               <w:ind w:right="0" w:left="0" w:firstLine="0"/>
               <w:jc w:val="both"/>
               <w:rPr>
-                <w:rFonts w:ascii="Calibri" w:hAnsi="Calibri" w:cs="Calibri" w:eastAsia="Calibri"/>
-                <w:color w:val="auto"/>
-                <w:spacing w:val="0"/>
-                <w:position w:val="0"/>
-                <w:shd w:fill="auto" w:val="clear"/>
+                <w:color w:val="auto"/>
+                <w:spacing w:val="0"/>
+                <w:position w:val="0"/>
               </w:rPr>
             </w:pPr>
             <w:r>
@@ -1843,7 +1959,7 @@
                 <w:sz w:val="21"/>
                 <w:shd w:fill="auto" w:val="clear"/>
               </w:rPr>
-              <w:t xml:space="preserve">11:30am</w:t>
+              <w:t xml:space="preserve">1:00pm</w:t>
             </w:r>
           </w:p>
         </w:tc>
@@ -1869,15 +1985,7 @@
               <w:ind w:right="0" w:left="0" w:firstLine="0"/>
               <w:jc w:val="both"/>
               <w:rPr>
-                <w:color w:val="auto"/>
-                <w:spacing w:val="0"/>
-                <w:position w:val="0"/>
-                <w:shd w:fill="auto" w:val="clear"/>
-              </w:rPr>
-            </w:pPr>
-            <w:r>
-              <w:rPr>
-                <w:rFonts w:ascii="宋体" w:hAnsi="宋体" w:cs="宋体" w:eastAsia="宋体"/>
+                <w:rFonts w:ascii="Calibri" w:hAnsi="Calibri" w:cs="Calibri" w:eastAsia="Calibri"/>
                 <w:b/>
                 <w:color w:val="auto"/>
                 <w:spacing w:val="0"/>
@@ -1885,7 +1993,41 @@
                 <w:sz w:val="21"/>
                 <w:shd w:fill="auto" w:val="clear"/>
               </w:rPr>
-              <w:t xml:space="preserve">午餐</w:t>
+            </w:pPr>
+            <w:r>
+              <w:rPr>
+                <w:rFonts w:ascii="宋体" w:hAnsi="宋体" w:cs="宋体" w:eastAsia="宋体"/>
+                <w:b/>
+                <w:color w:val="auto"/>
+                <w:spacing w:val="0"/>
+                <w:position w:val="0"/>
+                <w:sz w:val="21"/>
+                <w:shd w:fill="auto" w:val="clear"/>
+              </w:rPr>
+              <w:t xml:space="preserve">布林特利运河区</w:t>
+            </w:r>
+          </w:p>
+          <w:p>
+            <w:pPr>
+              <w:spacing w:before="0" w:after="0" w:line="240"/>
+              <w:ind w:right="0" w:left="0" w:firstLine="0"/>
+              <w:jc w:val="both"/>
+              <w:rPr>
+                <w:color w:val="auto"/>
+                <w:spacing w:val="0"/>
+                <w:position w:val="0"/>
+              </w:rPr>
+            </w:pPr>
+            <w:r>
+              <w:rPr>
+                <w:rFonts w:ascii="宋体" w:hAnsi="宋体" w:cs="宋体" w:eastAsia="宋体"/>
+                <w:color w:val="auto"/>
+                <w:spacing w:val="0"/>
+                <w:position w:val="0"/>
+                <w:sz w:val="21"/>
+                <w:shd w:fill="auto" w:val="clear"/>
+              </w:rPr>
+              <w:t xml:space="preserve">小威尼斯之称，运河泛舟，体验英国皇室下午茶。</w:t>
             </w:r>
           </w:p>
         </w:tc>
@@ -1911,22 +2053,47 @@
               <w:ind w:right="0" w:left="0" w:firstLine="0"/>
               <w:jc w:val="both"/>
               <w:rPr>
-                <w:color w:val="auto"/>
-                <w:spacing w:val="0"/>
-                <w:position w:val="0"/>
-                <w:shd w:fill="auto" w:val="clear"/>
-              </w:rPr>
-            </w:pPr>
-            <w:r>
-              <w:rPr>
-                <w:rFonts w:ascii="宋体" w:hAnsi="宋体" w:cs="宋体" w:eastAsia="宋体"/>
-                <w:color w:val="auto"/>
-                <w:spacing w:val="0"/>
-                <w:position w:val="0"/>
-                <w:sz w:val="18"/>
-                <w:shd w:fill="auto" w:val="clear"/>
-              </w:rPr>
-              <w:t xml:space="preserve">自行安排</w:t>
+                <w:rFonts w:ascii="Calibri" w:hAnsi="Calibri" w:cs="Calibri" w:eastAsia="Calibri"/>
+                <w:color w:val="auto"/>
+                <w:spacing w:val="0"/>
+                <w:position w:val="0"/>
+                <w:sz w:val="18"/>
+                <w:shd w:fill="auto" w:val="clear"/>
+              </w:rPr>
+            </w:pPr>
+            <w:r>
+              <w:rPr>
+                <w:rFonts w:ascii="宋体" w:hAnsi="宋体" w:cs="宋体" w:eastAsia="宋体"/>
+                <w:color w:val="auto"/>
+                <w:spacing w:val="0"/>
+                <w:position w:val="0"/>
+                <w:sz w:val="18"/>
+                <w:shd w:fill="auto" w:val="clear"/>
+              </w:rPr>
+              <w:t xml:space="preserve">含：</w:t>
+            </w:r>
+          </w:p>
+          <w:p>
+            <w:pPr>
+              <w:spacing w:before="0" w:after="0" w:line="240"/>
+              <w:ind w:right="0" w:left="0" w:firstLine="0"/>
+              <w:jc w:val="both"/>
+              <w:rPr>
+                <w:color w:val="auto"/>
+                <w:spacing w:val="0"/>
+                <w:position w:val="0"/>
+              </w:rPr>
+            </w:pPr>
+            <w:r>
+              <w:rPr>
+                <w:rFonts w:ascii="宋体" w:hAnsi="宋体" w:cs="宋体" w:eastAsia="宋体"/>
+                <w:color w:val="auto"/>
+                <w:spacing w:val="0"/>
+                <w:position w:val="0"/>
+                <w:sz w:val="21"/>
+                <w:shd w:fill="auto" w:val="clear"/>
+              </w:rPr>
+              <w:t xml:space="preserve">乘船费用和下午茶的费用。</w:t>
             </w:r>
           </w:p>
         </w:tc>
@@ -1958,11 +2125,9 @@
               <w:ind w:right="0" w:left="0" w:firstLine="0"/>
               <w:jc w:val="both"/>
               <w:rPr>
-                <w:rFonts w:ascii="Calibri" w:hAnsi="Calibri" w:cs="Calibri" w:eastAsia="Calibri"/>
-                <w:color w:val="auto"/>
-                <w:spacing w:val="0"/>
-                <w:position w:val="0"/>
-                <w:shd w:fill="auto" w:val="clear"/>
+                <w:color w:val="auto"/>
+                <w:spacing w:val="0"/>
+                <w:position w:val="0"/>
               </w:rPr>
             </w:pPr>
             <w:r>
@@ -1974,7 +2139,7 @@
                 <w:sz w:val="21"/>
                 <w:shd w:fill="auto" w:val="clear"/>
               </w:rPr>
-              <w:t xml:space="preserve">1:00pm</w:t>
+              <w:t xml:space="preserve">3.00pm</w:t>
             </w:r>
           </w:p>
         </w:tc>
@@ -2019,32 +2184,46 @@
                 <w:sz w:val="21"/>
                 <w:shd w:fill="auto" w:val="clear"/>
               </w:rPr>
-              <w:t xml:space="preserve">布林特利运河区</w:t>
-            </w:r>
-          </w:p>
-          <w:p>
-            <w:pPr>
-              <w:spacing w:before="0" w:after="0" w:line="240"/>
-              <w:ind w:right="0" w:left="0" w:firstLine="0"/>
-              <w:jc w:val="both"/>
-              <w:rPr>
-                <w:color w:val="auto"/>
-                <w:spacing w:val="0"/>
-                <w:position w:val="0"/>
-                <w:shd w:fill="auto" w:val="clear"/>
-              </w:rPr>
-            </w:pPr>
-            <w:r>
-              <w:rPr>
-                <w:rFonts w:ascii="宋体" w:hAnsi="宋体" w:cs="宋体" w:eastAsia="宋体"/>
-                <w:color w:val="auto"/>
-                <w:spacing w:val="0"/>
-                <w:position w:val="0"/>
-                <w:sz w:val="21"/>
-                <w:shd w:fill="auto" w:val="clear"/>
-              </w:rPr>
-              <w:t xml:space="preserve">小威尼斯之称，运河泛舟，体验英国皇室下午茶。</w:t>
-            </w:r>
+              <w:t xml:space="preserve">音乐会</w:t>
+            </w:r>
+          </w:p>
+          <w:p>
+            <w:pPr>
+              <w:spacing w:before="0" w:after="0" w:line="240"/>
+              <w:ind w:right="0" w:left="0" w:firstLine="0"/>
+              <w:jc w:val="both"/>
+              <w:rPr>
+                <w:rFonts w:ascii="Calibri" w:hAnsi="Calibri" w:cs="Calibri" w:eastAsia="Calibri"/>
+                <w:color w:val="auto"/>
+                <w:spacing w:val="0"/>
+                <w:position w:val="0"/>
+                <w:sz w:val="24"/>
+                <w:shd w:fill="auto" w:val="clear"/>
+              </w:rPr>
+            </w:pPr>
+            <w:r>
+              <w:rPr>
+                <w:rFonts w:ascii="宋体" w:hAnsi="宋体" w:cs="宋体" w:eastAsia="宋体"/>
+                <w:color w:val="auto"/>
+                <w:spacing w:val="0"/>
+                <w:position w:val="0"/>
+                <w:sz w:val="18"/>
+                <w:shd w:fill="auto" w:val="clear"/>
+              </w:rPr>
+              <w:t xml:space="preserve">优雅而又舒适的在伯明翰皇家音乐学院或者市政厅听一场美轮美奂的音乐会，古典，爵士，歌剧等等，感受欧洲大师们的异样风采。（音乐会类型和具体时间要根据确定出游的时间来决定）</w:t>
+            </w:r>
+          </w:p>
+          <w:p>
+            <w:pPr>
+              <w:spacing w:before="0" w:after="0" w:line="240"/>
+              <w:ind w:right="0" w:left="0" w:firstLine="0"/>
+              <w:jc w:val="both"/>
+              <w:rPr>
+                <w:color w:val="auto"/>
+                <w:spacing w:val="0"/>
+                <w:position w:val="0"/>
+              </w:rPr>
+            </w:pPr>
           </w:p>
         </w:tc>
         <w:tc>
@@ -2098,206 +2277,6 @@
                 <w:color w:val="auto"/>
                 <w:spacing w:val="0"/>
                 <w:position w:val="0"/>
-                <w:shd w:fill="auto" w:val="clear"/>
-              </w:rPr>
-            </w:pPr>
-            <w:r>
-              <w:rPr>
-                <w:rFonts w:ascii="宋体" w:hAnsi="宋体" w:cs="宋体" w:eastAsia="宋体"/>
-                <w:color w:val="auto"/>
-                <w:spacing w:val="0"/>
-                <w:position w:val="0"/>
-                <w:sz w:val="21"/>
-                <w:shd w:fill="auto" w:val="clear"/>
-              </w:rPr>
-              <w:t xml:space="preserve">乘船费用和下午茶的费用。</w:t>
-            </w:r>
-          </w:p>
-        </w:tc>
-      </w:tr>
-      <w:tr>
-        <w:trPr>
-          <w:trHeight w:val="1" w:hRule="atLeast"/>
-          <w:jc w:val="left"/>
-        </w:trPr>
-        <w:tc>
-          <w:tcPr>
-            <w:tcW w:w="1036" w:type="dxa"/>
-            <w:tcBorders>
-              <w:top w:val="single" w:color="000000" w:sz="4"/>
-              <w:left w:val="single" w:color="000000" w:sz="4"/>
-              <w:bottom w:val="single" w:color="000000" w:sz="4"/>
-              <w:right w:val="single" w:color="000000" w:sz="4"/>
-            </w:tcBorders>
-            <w:shd w:color="000000" w:fill="ffffff" w:val="clear"/>
-            <w:tcMar>
-              <w:left w:w="108" w:type="dxa"/>
-              <w:right w:w="108" w:type="dxa"/>
-            </w:tcMar>
-            <w:vAlign w:val="top"/>
-          </w:tcPr>
-          <w:p>
-            <w:pPr>
-              <w:spacing w:before="0" w:after="0" w:line="240"/>
-              <w:ind w:right="0" w:left="0" w:firstLine="0"/>
-              <w:jc w:val="both"/>
-              <w:rPr>
-                <w:rFonts w:ascii="Calibri" w:hAnsi="Calibri" w:cs="Calibri" w:eastAsia="Calibri"/>
-                <w:color w:val="auto"/>
-                <w:spacing w:val="0"/>
-                <w:position w:val="0"/>
-                <w:shd w:fill="auto" w:val="clear"/>
-              </w:rPr>
-            </w:pPr>
-            <w:r>
-              <w:rPr>
-                <w:rFonts w:ascii="Calibri" w:hAnsi="Calibri" w:cs="Calibri" w:eastAsia="Calibri"/>
-                <w:color w:val="auto"/>
-                <w:spacing w:val="0"/>
-                <w:position w:val="0"/>
-                <w:sz w:val="21"/>
-                <w:shd w:fill="auto" w:val="clear"/>
-              </w:rPr>
-              <w:t xml:space="preserve">3.00pm</w:t>
-            </w:r>
-          </w:p>
-        </w:tc>
-        <w:tc>
-          <w:tcPr>
-            <w:tcW w:w="6315" w:type="dxa"/>
-            <w:tcBorders>
-              <w:top w:val="single" w:color="000000" w:sz="4"/>
-              <w:left w:val="single" w:color="000000" w:sz="4"/>
-              <w:bottom w:val="single" w:color="000000" w:sz="4"/>
-              <w:right w:val="single" w:color="000000" w:sz="4"/>
-            </w:tcBorders>
-            <w:shd w:color="000000" w:fill="ffffff" w:val="clear"/>
-            <w:tcMar>
-              <w:left w:w="108" w:type="dxa"/>
-              <w:right w:w="108" w:type="dxa"/>
-            </w:tcMar>
-            <w:vAlign w:val="top"/>
-          </w:tcPr>
-          <w:p>
-            <w:pPr>
-              <w:spacing w:before="0" w:after="0" w:line="240"/>
-              <w:ind w:right="0" w:left="0" w:firstLine="0"/>
-              <w:jc w:val="both"/>
-              <w:rPr>
-                <w:rFonts w:ascii="Calibri" w:hAnsi="Calibri" w:cs="Calibri" w:eastAsia="Calibri"/>
-                <w:b/>
-                <w:color w:val="auto"/>
-                <w:spacing w:val="0"/>
-                <w:position w:val="0"/>
-                <w:sz w:val="21"/>
-                <w:shd w:fill="auto" w:val="clear"/>
-              </w:rPr>
-            </w:pPr>
-            <w:r>
-              <w:rPr>
-                <w:rFonts w:ascii="宋体" w:hAnsi="宋体" w:cs="宋体" w:eastAsia="宋体"/>
-                <w:b/>
-                <w:color w:val="auto"/>
-                <w:spacing w:val="0"/>
-                <w:position w:val="0"/>
-                <w:sz w:val="21"/>
-                <w:shd w:fill="auto" w:val="clear"/>
-              </w:rPr>
-              <w:t xml:space="preserve">音乐会</w:t>
-            </w:r>
-          </w:p>
-          <w:p>
-            <w:pPr>
-              <w:spacing w:before="0" w:after="0" w:line="240"/>
-              <w:ind w:right="0" w:left="0" w:firstLine="0"/>
-              <w:jc w:val="both"/>
-              <w:rPr>
-                <w:rFonts w:ascii="Calibri" w:hAnsi="Calibri" w:cs="Calibri" w:eastAsia="Calibri"/>
-                <w:color w:val="auto"/>
-                <w:spacing w:val="0"/>
-                <w:position w:val="0"/>
-                <w:sz w:val="24"/>
-                <w:shd w:fill="auto" w:val="clear"/>
-              </w:rPr>
-            </w:pPr>
-            <w:r>
-              <w:rPr>
-                <w:rFonts w:ascii="宋体" w:hAnsi="宋体" w:cs="宋体" w:eastAsia="宋体"/>
-                <w:color w:val="auto"/>
-                <w:spacing w:val="0"/>
-                <w:position w:val="0"/>
-                <w:sz w:val="18"/>
-                <w:shd w:fill="auto" w:val="clear"/>
-              </w:rPr>
-              <w:t xml:space="preserve">优雅而又舒适的在伯明翰皇家音乐学院或者市政厅听一场美轮美奂的音乐会，古典，爵士，歌剧等等，感受欧洲大师们的异样风采。（音乐会类型和具体时间要根据确定出游的时间来决定）</w:t>
-            </w:r>
-          </w:p>
-          <w:p>
-            <w:pPr>
-              <w:spacing w:before="0" w:after="0" w:line="240"/>
-              <w:ind w:right="0" w:left="0" w:firstLine="0"/>
-              <w:jc w:val="both"/>
-              <w:rPr>
-                <w:color w:val="auto"/>
-                <w:spacing w:val="0"/>
-                <w:position w:val="0"/>
-                <w:shd w:fill="auto" w:val="clear"/>
-              </w:rPr>
-            </w:pPr>
-          </w:p>
-        </w:tc>
-        <w:tc>
-          <w:tcPr>
-            <w:tcW w:w="1173" w:type="dxa"/>
-            <w:tcBorders>
-              <w:top w:val="single" w:color="000000" w:sz="4"/>
-              <w:left w:val="single" w:color="000000" w:sz="4"/>
-              <w:bottom w:val="single" w:color="000000" w:sz="4"/>
-              <w:right w:val="single" w:color="000000" w:sz="4"/>
-            </w:tcBorders>
-            <w:shd w:color="000000" w:fill="ffffff" w:val="clear"/>
-            <w:tcMar>
-              <w:left w:w="108" w:type="dxa"/>
-              <w:right w:w="108" w:type="dxa"/>
-            </w:tcMar>
-            <w:vAlign w:val="top"/>
-          </w:tcPr>
-          <w:p>
-            <w:pPr>
-              <w:spacing w:before="0" w:after="0" w:line="240"/>
-              <w:ind w:right="0" w:left="0" w:firstLine="0"/>
-              <w:jc w:val="both"/>
-              <w:rPr>
-                <w:rFonts w:ascii="Calibri" w:hAnsi="Calibri" w:cs="Calibri" w:eastAsia="Calibri"/>
-                <w:color w:val="auto"/>
-                <w:spacing w:val="0"/>
-                <w:position w:val="0"/>
-                <w:sz w:val="18"/>
-                <w:shd w:fill="auto" w:val="clear"/>
-              </w:rPr>
-            </w:pPr>
-            <w:r>
-              <w:rPr>
-                <w:rFonts w:ascii="宋体" w:hAnsi="宋体" w:cs="宋体" w:eastAsia="宋体"/>
-                <w:color w:val="auto"/>
-                <w:spacing w:val="0"/>
-                <w:position w:val="0"/>
-                <w:sz w:val="18"/>
-                <w:shd w:fill="auto" w:val="clear"/>
-              </w:rPr>
-              <w:t xml:space="preserve">含：</w:t>
-            </w:r>
-          </w:p>
-          <w:p>
-            <w:pPr>
-              <w:spacing w:before="0" w:after="0" w:line="240"/>
-              <w:ind w:right="0" w:left="0" w:firstLine="0"/>
-              <w:jc w:val="both"/>
-              <w:rPr>
-                <w:color w:val="auto"/>
-                <w:spacing w:val="0"/>
-                <w:position w:val="0"/>
-                <w:shd w:fill="auto" w:val="clear"/>
               </w:rPr>
             </w:pPr>
             <w:r>
@@ -2341,11 +2320,9 @@
               <w:ind w:right="0" w:left="0" w:firstLine="0"/>
               <w:jc w:val="both"/>
               <w:rPr>
-                <w:rFonts w:ascii="Calibri" w:hAnsi="Calibri" w:cs="Calibri" w:eastAsia="Calibri"/>
-                <w:color w:val="auto"/>
-                <w:spacing w:val="0"/>
-                <w:position w:val="0"/>
-                <w:shd w:fill="auto" w:val="clear"/>
+                <w:color w:val="auto"/>
+                <w:spacing w:val="0"/>
+                <w:position w:val="0"/>
               </w:rPr>
             </w:pPr>
             <w:r>
@@ -2383,6 +2360,7 @@
               <w:ind w:right="0" w:left="0" w:firstLine="0"/>
               <w:jc w:val="both"/>
               <w:rPr>
+                <w:rFonts w:ascii="宋体" w:hAnsi="宋体" w:cs="宋体" w:eastAsia="宋体"/>
                 <w:color w:val="auto"/>
                 <w:spacing w:val="0"/>
                 <w:position w:val="0"/>
@@ -2424,10 +2402,10 @@
               <w:ind w:right="0" w:left="0" w:firstLine="0"/>
               <w:jc w:val="both"/>
               <w:rPr>
-                <w:color w:val="auto"/>
-                <w:spacing w:val="0"/>
-                <w:position w:val="0"/>
-                <w:shd w:fill="auto" w:val="clear"/>
+                <w:rFonts w:ascii="宋体" w:hAnsi="宋体" w:cs="宋体" w:eastAsia="宋体"/>
+                <w:color w:val="auto"/>
+                <w:spacing w:val="0"/>
+                <w:position w:val="0"/>
               </w:rPr>
             </w:pPr>
             <w:r>
@@ -2471,11 +2449,9 @@
               <w:ind w:right="0" w:left="0" w:firstLine="0"/>
               <w:jc w:val="both"/>
               <w:rPr>
-                <w:rFonts w:ascii="Calibri" w:hAnsi="Calibri" w:cs="Calibri" w:eastAsia="Calibri"/>
-                <w:color w:val="auto"/>
-                <w:spacing w:val="0"/>
-                <w:position w:val="0"/>
-                <w:shd w:fill="auto" w:val="clear"/>
+                <w:color w:val="auto"/>
+                <w:spacing w:val="0"/>
+                <w:position w:val="0"/>
               </w:rPr>
             </w:pPr>
             <w:r>
@@ -2513,6 +2489,7 @@
               <w:ind w:right="0" w:left="0" w:firstLine="0"/>
               <w:jc w:val="both"/>
               <w:rPr>
+                <w:rFonts w:ascii="宋体" w:hAnsi="宋体" w:cs="宋体" w:eastAsia="宋体"/>
                 <w:color w:val="auto"/>
                 <w:spacing w:val="0"/>
                 <w:position w:val="0"/>
@@ -2554,7 +2531,7 @@
               <w:ind w:right="0" w:left="0" w:firstLine="0"/>
               <w:jc w:val="both"/>
               <w:rPr>
-                <w:rFonts w:ascii="Calibri" w:hAnsi="Calibri" w:cs="Calibri" w:eastAsia="Calibri"/>
+                <w:rFonts w:ascii="宋体" w:hAnsi="宋体" w:cs="宋体" w:eastAsia="宋体"/>
                 <w:color w:val="auto"/>
                 <w:spacing w:val="0"/>
                 <w:position w:val="0"/>
@@ -2694,10 +2671,10 @@
               <w:ind w:right="0" w:left="0" w:firstLine="0"/>
               <w:jc w:val="both"/>
               <w:rPr>
-                <w:color w:val="auto"/>
-                <w:spacing w:val="0"/>
-                <w:position w:val="0"/>
-                <w:shd w:fill="auto" w:val="clear"/>
+                <w:rFonts w:ascii="宋体" w:hAnsi="宋体" w:cs="宋体" w:eastAsia="宋体"/>
+                <w:color w:val="auto"/>
+                <w:spacing w:val="0"/>
+                <w:position w:val="0"/>
               </w:rPr>
             </w:pPr>
             <w:r>
@@ -2735,10 +2712,10 @@
               <w:ind w:right="0" w:left="0" w:firstLine="2800"/>
               <w:jc w:val="both"/>
               <w:rPr>
-                <w:color w:val="auto"/>
-                <w:spacing w:val="0"/>
-                <w:position w:val="0"/>
-                <w:shd w:fill="auto" w:val="clear"/>
+                <w:rFonts w:ascii="宋体" w:hAnsi="宋体" w:cs="宋体" w:eastAsia="宋体"/>
+                <w:color w:val="auto"/>
+                <w:spacing w:val="0"/>
+                <w:position w:val="0"/>
               </w:rPr>
             </w:pPr>
             <w:r>
@@ -2776,10 +2753,10 @@
               <w:ind w:right="0" w:left="0" w:firstLine="0"/>
               <w:jc w:val="both"/>
               <w:rPr>
-                <w:color w:val="auto"/>
-                <w:spacing w:val="0"/>
-                <w:position w:val="0"/>
-                <w:shd w:fill="auto" w:val="clear"/>
+                <w:rFonts w:ascii="宋体" w:hAnsi="宋体" w:cs="宋体" w:eastAsia="宋体"/>
+                <w:color w:val="auto"/>
+                <w:spacing w:val="0"/>
+                <w:position w:val="0"/>
               </w:rPr>
             </w:pPr>
             <w:r>
@@ -2823,11 +2800,9 @@
               <w:ind w:right="0" w:left="0" w:firstLine="0"/>
               <w:jc w:val="both"/>
               <w:rPr>
-                <w:rFonts w:ascii="Calibri" w:hAnsi="Calibri" w:cs="Calibri" w:eastAsia="Calibri"/>
-                <w:color w:val="auto"/>
-                <w:spacing w:val="0"/>
-                <w:position w:val="0"/>
-                <w:shd w:fill="auto" w:val="clear"/>
+                <w:color w:val="auto"/>
+                <w:spacing w:val="0"/>
+                <w:position w:val="0"/>
               </w:rPr>
             </w:pPr>
             <w:r>
@@ -2865,10 +2840,10 @@
               <w:ind w:right="0" w:left="0" w:firstLine="0"/>
               <w:jc w:val="both"/>
               <w:rPr>
-                <w:color w:val="auto"/>
-                <w:spacing w:val="0"/>
-                <w:position w:val="0"/>
-                <w:shd w:fill="auto" w:val="clear"/>
+                <w:rFonts w:ascii="宋体" w:hAnsi="宋体" w:cs="宋体" w:eastAsia="宋体"/>
+                <w:color w:val="auto"/>
+                <w:spacing w:val="0"/>
+                <w:position w:val="0"/>
               </w:rPr>
             </w:pPr>
             <w:r>
@@ -2907,10 +2882,10 @@
               <w:ind w:right="0" w:left="0" w:firstLine="0"/>
               <w:jc w:val="both"/>
               <w:rPr>
-                <w:color w:val="auto"/>
-                <w:spacing w:val="0"/>
-                <w:position w:val="0"/>
-                <w:shd w:fill="auto" w:val="clear"/>
+                <w:rFonts w:ascii="宋体" w:hAnsi="宋体" w:cs="宋体" w:eastAsia="宋体"/>
+                <w:color w:val="auto"/>
+                <w:spacing w:val="0"/>
+                <w:position w:val="0"/>
               </w:rPr>
             </w:pPr>
             <w:r>
@@ -2954,11 +2929,9 @@
               <w:ind w:right="0" w:left="0" w:firstLine="0"/>
               <w:jc w:val="both"/>
               <w:rPr>
-                <w:rFonts w:ascii="Calibri" w:hAnsi="Calibri" w:cs="Calibri" w:eastAsia="Calibri"/>
-                <w:color w:val="auto"/>
-                <w:spacing w:val="0"/>
-                <w:position w:val="0"/>
-                <w:shd w:fill="auto" w:val="clear"/>
+                <w:color w:val="auto"/>
+                <w:spacing w:val="0"/>
+                <w:position w:val="0"/>
               </w:rPr>
             </w:pPr>
             <w:r>
@@ -2996,10 +2969,10 @@
               <w:ind w:right="0" w:left="0" w:firstLine="0"/>
               <w:jc w:val="both"/>
               <w:rPr>
-                <w:color w:val="auto"/>
-                <w:spacing w:val="0"/>
-                <w:position w:val="0"/>
-                <w:shd w:fill="auto" w:val="clear"/>
+                <w:rFonts w:ascii="宋体" w:hAnsi="宋体" w:cs="宋体" w:eastAsia="宋体"/>
+                <w:color w:val="auto"/>
+                <w:spacing w:val="0"/>
+                <w:position w:val="0"/>
               </w:rPr>
             </w:pPr>
             <w:r>
@@ -3038,10 +3011,10 @@
               <w:ind w:right="0" w:left="0" w:firstLine="0"/>
               <w:jc w:val="both"/>
               <w:rPr>
-                <w:color w:val="auto"/>
-                <w:spacing w:val="0"/>
-                <w:position w:val="0"/>
-                <w:shd w:fill="auto" w:val="clear"/>
+                <w:rFonts w:ascii="宋体" w:hAnsi="宋体" w:cs="宋体" w:eastAsia="宋体"/>
+                <w:color w:val="auto"/>
+                <w:spacing w:val="0"/>
+                <w:position w:val="0"/>
               </w:rPr>
             </w:pPr>
             <w:r>
@@ -3085,11 +3058,9 @@
               <w:ind w:right="0" w:left="0" w:firstLine="0"/>
               <w:jc w:val="both"/>
               <w:rPr>
-                <w:rFonts w:ascii="Calibri" w:hAnsi="Calibri" w:cs="Calibri" w:eastAsia="Calibri"/>
-                <w:color w:val="auto"/>
-                <w:spacing w:val="0"/>
-                <w:position w:val="0"/>
-                <w:shd w:fill="auto" w:val="clear"/>
+                <w:color w:val="auto"/>
+                <w:spacing w:val="0"/>
+                <w:position w:val="0"/>
               </w:rPr>
             </w:pPr>
             <w:r>
@@ -3310,7 +3281,6 @@
                 <w:color w:val="auto"/>
                 <w:spacing w:val="0"/>
                 <w:position w:val="0"/>
-                <w:shd w:fill="auto" w:val="clear"/>
               </w:rPr>
             </w:pPr>
           </w:p>
@@ -3580,7 +3550,6 @@
                 <w:color w:val="auto"/>
                 <w:spacing w:val="0"/>
                 <w:position w:val="0"/>
-                <w:shd w:fill="auto" w:val="clear"/>
               </w:rPr>
             </w:pPr>
             <w:r>
@@ -3782,10 +3751,10 @@
               <w:ind w:right="0" w:left="0" w:firstLine="0"/>
               <w:jc w:val="both"/>
               <w:rPr>
-                <w:color w:val="auto"/>
-                <w:spacing w:val="0"/>
-                <w:position w:val="0"/>
-                <w:shd w:fill="auto" w:val="clear"/>
+                <w:rFonts w:ascii="宋体" w:hAnsi="宋体" w:cs="宋体" w:eastAsia="宋体"/>
+                <w:color w:val="auto"/>
+                <w:spacing w:val="0"/>
+                <w:position w:val="0"/>
               </w:rPr>
             </w:pPr>
             <w:r>
@@ -3823,10 +3792,10 @@
               <w:ind w:right="0" w:left="0" w:firstLine="2240"/>
               <w:jc w:val="both"/>
               <w:rPr>
-                <w:color w:val="auto"/>
-                <w:spacing w:val="0"/>
-                <w:position w:val="0"/>
-                <w:shd w:fill="auto" w:val="clear"/>
+                <w:rFonts w:ascii="宋体" w:hAnsi="宋体" w:cs="宋体" w:eastAsia="宋体"/>
+                <w:color w:val="auto"/>
+                <w:spacing w:val="0"/>
+                <w:position w:val="0"/>
               </w:rPr>
             </w:pPr>
             <w:r>
@@ -3864,10 +3833,10 @@
               <w:ind w:right="0" w:left="0" w:firstLine="0"/>
               <w:jc w:val="both"/>
               <w:rPr>
-                <w:color w:val="auto"/>
-                <w:spacing w:val="0"/>
-                <w:position w:val="0"/>
-                <w:shd w:fill="auto" w:val="clear"/>
+                <w:rFonts w:ascii="宋体" w:hAnsi="宋体" w:cs="宋体" w:eastAsia="宋体"/>
+                <w:color w:val="auto"/>
+                <w:spacing w:val="0"/>
+                <w:position w:val="0"/>
               </w:rPr>
             </w:pPr>
             <w:r>
@@ -3911,11 +3880,9 @@
               <w:ind w:right="0" w:left="0" w:firstLine="0"/>
               <w:jc w:val="both"/>
               <w:rPr>
-                <w:rFonts w:ascii="Calibri" w:hAnsi="Calibri" w:cs="Calibri" w:eastAsia="Calibri"/>
-                <w:color w:val="auto"/>
-                <w:spacing w:val="0"/>
-                <w:position w:val="0"/>
-                <w:shd w:fill="auto" w:val="clear"/>
+                <w:color w:val="auto"/>
+                <w:spacing w:val="0"/>
+                <w:position w:val="0"/>
               </w:rPr>
             </w:pPr>
             <w:r>
@@ -3953,10 +3920,10 @@
               <w:ind w:right="0" w:left="0" w:firstLine="0"/>
               <w:jc w:val="both"/>
               <w:rPr>
-                <w:color w:val="auto"/>
-                <w:spacing w:val="0"/>
-                <w:position w:val="0"/>
-                <w:shd w:fill="auto" w:val="clear"/>
+                <w:rFonts w:ascii="宋体" w:hAnsi="宋体" w:cs="宋体" w:eastAsia="宋体"/>
+                <w:color w:val="auto"/>
+                <w:spacing w:val="0"/>
+                <w:position w:val="0"/>
               </w:rPr>
             </w:pPr>
             <w:r>
@@ -3995,7 +3962,7 @@
               <w:ind w:right="0" w:left="0" w:firstLine="0"/>
               <w:jc w:val="both"/>
               <w:rPr>
-                <w:rFonts w:ascii="Calibri" w:hAnsi="Calibri" w:cs="Calibri" w:eastAsia="Calibri"/>
+                <w:rFonts w:ascii="宋体" w:hAnsi="宋体" w:cs="宋体" w:eastAsia="宋体"/>
                 <w:color w:val="auto"/>
                 <w:spacing w:val="0"/>
                 <w:position w:val="0"/>
@@ -4033,11 +4000,9 @@
               <w:ind w:right="0" w:left="0" w:firstLine="0"/>
               <w:jc w:val="both"/>
               <w:rPr>
-                <w:rFonts w:ascii="Calibri" w:hAnsi="Calibri" w:cs="Calibri" w:eastAsia="Calibri"/>
-                <w:color w:val="auto"/>
-                <w:spacing w:val="0"/>
-                <w:position w:val="0"/>
-                <w:shd w:fill="auto" w:val="clear"/>
+                <w:color w:val="auto"/>
+                <w:spacing w:val="0"/>
+                <w:position w:val="0"/>
               </w:rPr>
             </w:pPr>
             <w:r>
@@ -4106,7 +4071,6 @@
                 <w:color w:val="auto"/>
                 <w:spacing w:val="0"/>
                 <w:position w:val="0"/>
-                <w:shd w:fill="auto" w:val="clear"/>
               </w:rPr>
             </w:pPr>
             <w:r>
@@ -4195,7 +4159,6 @@
                 <w:color w:val="auto"/>
                 <w:spacing w:val="0"/>
                 <w:position w:val="0"/>
-                <w:shd w:fill="auto" w:val="clear"/>
               </w:rPr>
             </w:pPr>
             <w:r>
@@ -4239,11 +4202,9 @@
               <w:ind w:right="0" w:left="0" w:firstLine="0"/>
               <w:jc w:val="both"/>
               <w:rPr>
-                <w:rFonts w:ascii="Calibri" w:hAnsi="Calibri" w:cs="Calibri" w:eastAsia="Calibri"/>
-                <w:color w:val="auto"/>
-                <w:spacing w:val="0"/>
-                <w:position w:val="0"/>
-                <w:shd w:fill="auto" w:val="clear"/>
+                <w:color w:val="auto"/>
+                <w:spacing w:val="0"/>
+                <w:position w:val="0"/>
               </w:rPr>
             </w:pPr>
             <w:r>
@@ -4544,7 +4505,6 @@
                 <w:color w:val="auto"/>
                 <w:spacing w:val="0"/>
                 <w:position w:val="0"/>
-                <w:shd w:fill="auto" w:val="clear"/>
               </w:rPr>
             </w:pPr>
             <w:r>
@@ -4632,11 +4592,9 @@
               <w:ind w:right="0" w:left="0" w:firstLine="0"/>
               <w:jc w:val="both"/>
               <w:rPr>
-                <w:rFonts w:ascii="Calibri" w:hAnsi="Calibri" w:cs="Calibri" w:eastAsia="Calibri"/>
-                <w:color w:val="auto"/>
-                <w:spacing w:val="0"/>
-                <w:position w:val="0"/>
-                <w:shd w:fill="auto" w:val="clear"/>
+                <w:color w:val="auto"/>
+                <w:spacing w:val="0"/>
+                <w:position w:val="0"/>
               </w:rPr>
             </w:pPr>
             <w:r>
@@ -4674,10 +4632,10 @@
               <w:ind w:right="0" w:left="0" w:firstLine="0"/>
               <w:jc w:val="both"/>
               <w:rPr>
-                <w:color w:val="auto"/>
-                <w:spacing w:val="0"/>
-                <w:position w:val="0"/>
-                <w:shd w:fill="auto" w:val="clear"/>
+                <w:rFonts w:ascii="宋体" w:hAnsi="宋体" w:cs="宋体" w:eastAsia="宋体"/>
+                <w:color w:val="auto"/>
+                <w:spacing w:val="0"/>
+                <w:position w:val="0"/>
               </w:rPr>
             </w:pPr>
             <w:r>
@@ -4716,7 +4674,7 @@
               <w:ind w:right="0" w:left="0" w:firstLine="0"/>
               <w:jc w:val="both"/>
               <w:rPr>
-                <w:rFonts w:ascii="Calibri" w:hAnsi="Calibri" w:cs="Calibri" w:eastAsia="Calibri"/>
+                <w:rFonts w:ascii="宋体" w:hAnsi="宋体" w:cs="宋体" w:eastAsia="宋体"/>
                 <w:color w:val="auto"/>
                 <w:spacing w:val="0"/>
                 <w:position w:val="0"/>
@@ -4754,11 +4712,9 @@
               <w:ind w:right="0" w:left="0" w:firstLine="0"/>
               <w:jc w:val="both"/>
               <w:rPr>
-                <w:rFonts w:ascii="Calibri" w:hAnsi="Calibri" w:cs="Calibri" w:eastAsia="Calibri"/>
-                <w:color w:val="auto"/>
-                <w:spacing w:val="0"/>
-                <w:position w:val="0"/>
-                <w:shd w:fill="auto" w:val="clear"/>
+                <w:color w:val="auto"/>
+                <w:spacing w:val="0"/>
+                <w:position w:val="0"/>
               </w:rPr>
             </w:pPr>
             <w:r>
@@ -5015,7 +4971,6 @@
                 <w:color w:val="auto"/>
                 <w:spacing w:val="0"/>
                 <w:position w:val="0"/>
-                <w:shd w:fill="auto" w:val="clear"/>
               </w:rPr>
             </w:pPr>
             <w:r>
@@ -5070,11 +5025,9 @@
               <w:ind w:right="0" w:left="0" w:firstLine="0"/>
               <w:jc w:val="both"/>
               <w:rPr>
-                <w:rFonts w:ascii="Calibri" w:hAnsi="Calibri" w:cs="Calibri" w:eastAsia="Calibri"/>
-                <w:color w:val="auto"/>
-                <w:spacing w:val="0"/>
-                <w:position w:val="0"/>
-                <w:shd w:fill="auto" w:val="clear"/>
+                <w:color w:val="auto"/>
+                <w:spacing w:val="0"/>
+                <w:position w:val="0"/>
               </w:rPr>
             </w:pPr>
             <w:r>
@@ -5302,7 +5255,6 @@
                 <w:color w:val="auto"/>
                 <w:spacing w:val="0"/>
                 <w:position w:val="0"/>
-                <w:shd w:fill="auto" w:val="clear"/>
               </w:rPr>
             </w:pPr>
             <w:r>
@@ -5346,11 +5298,9 @@
               <w:ind w:right="0" w:left="0" w:firstLine="0"/>
               <w:jc w:val="both"/>
               <w:rPr>
-                <w:rFonts w:ascii="Calibri" w:hAnsi="Calibri" w:cs="Calibri" w:eastAsia="Calibri"/>
-                <w:color w:val="auto"/>
-                <w:spacing w:val="0"/>
-                <w:position w:val="0"/>
-                <w:shd w:fill="auto" w:val="clear"/>
+                <w:color w:val="auto"/>
+                <w:spacing w:val="0"/>
+                <w:position w:val="0"/>
               </w:rPr>
             </w:pPr>
             <w:r>
@@ -5388,10 +5338,10 @@
               <w:ind w:right="0" w:left="0" w:firstLine="0"/>
               <w:jc w:val="both"/>
               <w:rPr>
-                <w:color w:val="auto"/>
-                <w:spacing w:val="0"/>
-                <w:position w:val="0"/>
-                <w:shd w:fill="auto" w:val="clear"/>
+                <w:rFonts w:ascii="宋体" w:hAnsi="宋体" w:cs="宋体" w:eastAsia="宋体"/>
+                <w:color w:val="auto"/>
+                <w:spacing w:val="0"/>
+                <w:position w:val="0"/>
               </w:rPr>
             </w:pPr>
             <w:r>
@@ -5429,10 +5379,10 @@
               <w:ind w:right="0" w:left="0" w:firstLine="0"/>
               <w:jc w:val="both"/>
               <w:rPr>
-                <w:color w:val="auto"/>
-                <w:spacing w:val="0"/>
-                <w:position w:val="0"/>
-                <w:shd w:fill="auto" w:val="clear"/>
+                <w:rFonts w:ascii="宋体" w:hAnsi="宋体" w:cs="宋体" w:eastAsia="宋体"/>
+                <w:color w:val="auto"/>
+                <w:spacing w:val="0"/>
+                <w:position w:val="0"/>
               </w:rPr>
             </w:pPr>
             <w:r>
@@ -5555,7 +5505,7 @@
       <w:pPr>
         <w:numPr>
           <w:ilvl w:val="0"/>
-          <w:numId w:val="66"/>
+          <w:numId w:val="68"/>
         </w:numPr>
         <w:spacing w:before="0" w:after="0" w:line="240"/>
         <w:ind w:right="0" w:left="420" w:hanging="420"/>
@@ -5679,7 +5629,7 @@
       <w:pPr>
         <w:numPr>
           <w:ilvl w:val="0"/>
-          <w:numId w:val="68"/>
+          <w:numId w:val="70"/>
         </w:numPr>
         <w:spacing w:before="0" w:after="0" w:line="240"/>
         <w:ind w:right="0" w:left="420" w:hanging="420"/>
@@ -5921,10 +5871,10 @@
               <w:ind w:right="0" w:left="0" w:firstLine="0"/>
               <w:jc w:val="both"/>
               <w:rPr>
-                <w:color w:val="auto"/>
-                <w:spacing w:val="0"/>
-                <w:position w:val="0"/>
-                <w:shd w:fill="auto" w:val="clear"/>
+                <w:rFonts w:ascii="宋体" w:hAnsi="宋体" w:cs="宋体" w:eastAsia="宋体"/>
+                <w:color w:val="auto"/>
+                <w:spacing w:val="0"/>
+                <w:position w:val="0"/>
               </w:rPr>
             </w:pPr>
             <w:r>
@@ -5962,10 +5912,10 @@
               <w:ind w:right="0" w:left="0" w:firstLine="2800"/>
               <w:jc w:val="both"/>
               <w:rPr>
-                <w:color w:val="auto"/>
-                <w:spacing w:val="0"/>
-                <w:position w:val="0"/>
-                <w:shd w:fill="auto" w:val="clear"/>
+                <w:rFonts w:ascii="宋体" w:hAnsi="宋体" w:cs="宋体" w:eastAsia="宋体"/>
+                <w:color w:val="auto"/>
+                <w:spacing w:val="0"/>
+                <w:position w:val="0"/>
               </w:rPr>
             </w:pPr>
             <w:r>
@@ -6003,10 +5953,10 @@
               <w:ind w:right="0" w:left="0" w:firstLine="0"/>
               <w:jc w:val="both"/>
               <w:rPr>
-                <w:color w:val="auto"/>
-                <w:spacing w:val="0"/>
-                <w:position w:val="0"/>
-                <w:shd w:fill="auto" w:val="clear"/>
+                <w:rFonts w:ascii="宋体" w:hAnsi="宋体" w:cs="宋体" w:eastAsia="宋体"/>
+                <w:color w:val="auto"/>
+                <w:spacing w:val="0"/>
+                <w:position w:val="0"/>
               </w:rPr>
             </w:pPr>
             <w:r>
@@ -6050,11 +6000,9 @@
               <w:ind w:right="0" w:left="0" w:firstLine="0"/>
               <w:jc w:val="both"/>
               <w:rPr>
-                <w:rFonts w:ascii="Calibri" w:hAnsi="Calibri" w:cs="Calibri" w:eastAsia="Calibri"/>
-                <w:color w:val="auto"/>
-                <w:spacing w:val="0"/>
-                <w:position w:val="0"/>
-                <w:shd w:fill="auto" w:val="clear"/>
+                <w:color w:val="auto"/>
+                <w:spacing w:val="0"/>
+                <w:position w:val="0"/>
               </w:rPr>
             </w:pPr>
             <w:r>
@@ -6092,10 +6040,10 @@
               <w:ind w:right="0" w:left="0" w:firstLine="0"/>
               <w:jc w:val="both"/>
               <w:rPr>
-                <w:color w:val="auto"/>
-                <w:spacing w:val="0"/>
-                <w:position w:val="0"/>
-                <w:shd w:fill="auto" w:val="clear"/>
+                <w:rFonts w:ascii="宋体" w:hAnsi="宋体" w:cs="宋体" w:eastAsia="宋体"/>
+                <w:color w:val="auto"/>
+                <w:spacing w:val="0"/>
+                <w:position w:val="0"/>
               </w:rPr>
             </w:pPr>
             <w:r>
@@ -6134,10 +6082,10 @@
               <w:ind w:right="0" w:left="0" w:firstLine="0"/>
               <w:jc w:val="both"/>
               <w:rPr>
-                <w:color w:val="auto"/>
-                <w:spacing w:val="0"/>
-                <w:position w:val="0"/>
-                <w:shd w:fill="auto" w:val="clear"/>
+                <w:rFonts w:ascii="宋体" w:hAnsi="宋体" w:cs="宋体" w:eastAsia="宋体"/>
+                <w:color w:val="auto"/>
+                <w:spacing w:val="0"/>
+                <w:position w:val="0"/>
               </w:rPr>
             </w:pPr>
             <w:r>
@@ -6181,11 +6129,9 @@
               <w:ind w:right="0" w:left="0" w:firstLine="0"/>
               <w:jc w:val="both"/>
               <w:rPr>
-                <w:rFonts w:ascii="Calibri" w:hAnsi="Calibri" w:cs="Calibri" w:eastAsia="Calibri"/>
-                <w:color w:val="auto"/>
-                <w:spacing w:val="0"/>
-                <w:position w:val="0"/>
-                <w:shd w:fill="auto" w:val="clear"/>
+                <w:color w:val="auto"/>
+                <w:spacing w:val="0"/>
+                <w:position w:val="0"/>
               </w:rPr>
             </w:pPr>
             <w:r>
@@ -6226,7 +6172,6 @@
                 <w:color w:val="auto"/>
                 <w:spacing w:val="0"/>
                 <w:position w:val="0"/>
-                <w:shd w:fill="auto" w:val="clear"/>
               </w:rPr>
             </w:pPr>
             <w:r>
@@ -6289,7 +6234,7 @@
               <w:ind w:right="0" w:left="0" w:firstLine="0"/>
               <w:jc w:val="both"/>
               <w:rPr>
-                <w:rFonts w:ascii="Calibri" w:hAnsi="Calibri" w:cs="Calibri" w:eastAsia="Calibri"/>
+                <w:rFonts w:ascii="宋体" w:hAnsi="宋体" w:cs="宋体" w:eastAsia="宋体"/>
                 <w:color w:val="auto"/>
                 <w:spacing w:val="0"/>
                 <w:position w:val="0"/>
@@ -6327,11 +6272,9 @@
               <w:ind w:right="0" w:left="0" w:firstLine="0"/>
               <w:jc w:val="both"/>
               <w:rPr>
-                <w:rFonts w:ascii="Calibri" w:hAnsi="Calibri" w:cs="Calibri" w:eastAsia="Calibri"/>
-                <w:color w:val="auto"/>
-                <w:spacing w:val="0"/>
-                <w:position w:val="0"/>
-                <w:shd w:fill="auto" w:val="clear"/>
+                <w:color w:val="auto"/>
+                <w:spacing w:val="0"/>
+                <w:position w:val="0"/>
               </w:rPr>
             </w:pPr>
             <w:r>
@@ -6372,7 +6315,6 @@
                 <w:color w:val="auto"/>
                 <w:spacing w:val="0"/>
                 <w:position w:val="0"/>
-                <w:shd w:fill="auto" w:val="clear"/>
               </w:rPr>
             </w:pPr>
             <w:r>
@@ -6421,7 +6363,126 @@
               <w:ind w:right="0" w:left="0" w:firstLine="0"/>
               <w:jc w:val="both"/>
               <w:rPr>
-                <w:rFonts w:ascii="Calibri" w:hAnsi="Calibri" w:cs="Calibri" w:eastAsia="Calibri"/>
+                <w:rFonts w:ascii="宋体" w:hAnsi="宋体" w:cs="宋体" w:eastAsia="宋体"/>
+                <w:color w:val="auto"/>
+                <w:spacing w:val="0"/>
+                <w:position w:val="0"/>
+                <w:sz w:val="22"/>
+                <w:shd w:fill="auto" w:val="clear"/>
+              </w:rPr>
+            </w:pPr>
+          </w:p>
+        </w:tc>
+      </w:tr>
+      <w:tr>
+        <w:trPr>
+          <w:trHeight w:val="375" w:hRule="auto"/>
+          <w:jc w:val="left"/>
+        </w:trPr>
+        <w:tc>
+          <w:tcPr>
+            <w:tcW w:w="1040" w:type="dxa"/>
+            <w:tcBorders>
+              <w:top w:val="single" w:color="000000" w:sz="4"/>
+              <w:left w:val="single" w:color="000000" w:sz="4"/>
+              <w:bottom w:val="single" w:color="000000" w:sz="4"/>
+              <w:right w:val="single" w:color="000000" w:sz="4"/>
+            </w:tcBorders>
+            <w:shd w:color="000000" w:fill="ffffff" w:val="clear"/>
+            <w:tcMar>
+              <w:left w:w="108" w:type="dxa"/>
+              <w:right w:w="108" w:type="dxa"/>
+            </w:tcMar>
+            <w:vAlign w:val="top"/>
+          </w:tcPr>
+          <w:p>
+            <w:pPr>
+              <w:spacing w:before="0" w:after="0" w:line="240"/>
+              <w:ind w:right="0" w:left="0" w:firstLine="0"/>
+              <w:jc w:val="both"/>
+              <w:rPr>
+                <w:color w:val="auto"/>
+                <w:spacing w:val="0"/>
+                <w:position w:val="0"/>
+              </w:rPr>
+            </w:pPr>
+            <w:r>
+              <w:rPr>
+                <w:rFonts w:ascii="Calibri" w:hAnsi="Calibri" w:cs="Calibri" w:eastAsia="Calibri"/>
+                <w:color w:val="auto"/>
+                <w:spacing w:val="0"/>
+                <w:position w:val="0"/>
+                <w:sz w:val="21"/>
+                <w:shd w:fill="auto" w:val="clear"/>
+              </w:rPr>
+              <w:t xml:space="preserve">12:00am</w:t>
+            </w:r>
+          </w:p>
+        </w:tc>
+        <w:tc>
+          <w:tcPr>
+            <w:tcW w:w="6298" w:type="dxa"/>
+            <w:tcBorders>
+              <w:top w:val="single" w:color="000000" w:sz="4"/>
+              <w:left w:val="single" w:color="000000" w:sz="4"/>
+              <w:bottom w:val="single" w:color="000000" w:sz="4"/>
+              <w:right w:val="single" w:color="000000" w:sz="4"/>
+            </w:tcBorders>
+            <w:shd w:color="000000" w:fill="ffffff" w:val="clear"/>
+            <w:tcMar>
+              <w:left w:w="108" w:type="dxa"/>
+              <w:right w:w="108" w:type="dxa"/>
+            </w:tcMar>
+            <w:vAlign w:val="top"/>
+          </w:tcPr>
+          <w:p>
+            <w:pPr>
+              <w:spacing w:before="0" w:after="0" w:line="240"/>
+              <w:ind w:right="0" w:left="0" w:firstLine="0"/>
+              <w:jc w:val="both"/>
+              <w:rPr>
+                <w:rFonts w:ascii="宋体" w:hAnsi="宋体" w:cs="宋体" w:eastAsia="宋体"/>
+                <w:color w:val="auto"/>
+                <w:spacing w:val="0"/>
+                <w:position w:val="0"/>
+              </w:rPr>
+            </w:pPr>
+            <w:r>
+              <w:rPr>
+                <w:rFonts w:ascii="宋体" w:hAnsi="宋体" w:cs="宋体" w:eastAsia="宋体"/>
+                <w:color w:val="auto"/>
+                <w:spacing w:val="0"/>
+                <w:position w:val="0"/>
+                <w:sz w:val="18"/>
+                <w:shd w:fill="auto" w:val="clear"/>
+              </w:rPr>
+              <w:t xml:space="preserve">午餐</w:t>
+            </w:r>
+          </w:p>
+        </w:tc>
+        <w:tc>
+          <w:tcPr>
+            <w:tcW w:w="1184" w:type="dxa"/>
+            <w:tcBorders>
+              <w:top w:val="single" w:color="000000" w:sz="4"/>
+              <w:left w:val="single" w:color="000000" w:sz="4"/>
+              <w:bottom w:val="single" w:color="000000" w:sz="4"/>
+              <w:right w:val="single" w:color="000000" w:sz="4"/>
+            </w:tcBorders>
+            <w:shd w:color="000000" w:fill="ffffff" w:val="clear"/>
+            <w:tcMar>
+              <w:left w:w="108" w:type="dxa"/>
+              <w:right w:w="108" w:type="dxa"/>
+            </w:tcMar>
+            <w:vAlign w:val="top"/>
+          </w:tcPr>
+          <w:p>
+            <w:pPr>
+              <w:spacing w:before="0" w:after="0" w:line="240"/>
+              <w:ind w:right="0" w:left="0" w:firstLine="0"/>
+              <w:jc w:val="both"/>
+              <w:rPr>
+                <w:rFonts w:ascii="宋体" w:hAnsi="宋体" w:cs="宋体" w:eastAsia="宋体"/>
                 <w:color w:val="auto"/>
                 <w:spacing w:val="0"/>
                 <w:position w:val="0"/>
@@ -6459,11 +6520,9 @@
               <w:ind w:right="0" w:left="0" w:firstLine="0"/>
               <w:jc w:val="both"/>
               <w:rPr>
-                <w:rFonts w:ascii="Calibri" w:hAnsi="Calibri" w:cs="Calibri" w:eastAsia="Calibri"/>
-                <w:color w:val="auto"/>
-                <w:spacing w:val="0"/>
-                <w:position w:val="0"/>
-                <w:shd w:fill="auto" w:val="clear"/>
+                <w:color w:val="auto"/>
+                <w:spacing w:val="0"/>
+                <w:position w:val="0"/>
               </w:rPr>
             </w:pPr>
             <w:r>
@@ -6475,7 +6534,7 @@
                 <w:sz w:val="21"/>
                 <w:shd w:fill="auto" w:val="clear"/>
               </w:rPr>
-              <w:t xml:space="preserve">12:00am</w:t>
+              <w:t xml:space="preserve">13:00pm</w:t>
             </w:r>
           </w:p>
         </w:tc>
@@ -6501,22 +6560,22 @@
               <w:ind w:right="0" w:left="0" w:firstLine="0"/>
               <w:jc w:val="both"/>
               <w:rPr>
-                <w:color w:val="auto"/>
-                <w:spacing w:val="0"/>
-                <w:position w:val="0"/>
-                <w:shd w:fill="auto" w:val="clear"/>
-              </w:rPr>
-            </w:pPr>
-            <w:r>
-              <w:rPr>
-                <w:rFonts w:ascii="宋体" w:hAnsi="宋体" w:cs="宋体" w:eastAsia="宋体"/>
-                <w:color w:val="auto"/>
-                <w:spacing w:val="0"/>
-                <w:position w:val="0"/>
-                <w:sz w:val="18"/>
-                <w:shd w:fill="auto" w:val="clear"/>
-              </w:rPr>
-              <w:t xml:space="preserve">午餐</w:t>
+                <w:rFonts w:ascii="宋体" w:hAnsi="宋体" w:cs="宋体" w:eastAsia="宋体"/>
+                <w:color w:val="auto"/>
+                <w:spacing w:val="0"/>
+                <w:position w:val="0"/>
+              </w:rPr>
+            </w:pPr>
+            <w:r>
+              <w:rPr>
+                <w:rFonts w:ascii="宋体" w:hAnsi="宋体" w:cs="宋体" w:eastAsia="宋体"/>
+                <w:color w:val="auto"/>
+                <w:spacing w:val="0"/>
+                <w:position w:val="0"/>
+                <w:sz w:val="18"/>
+                <w:shd w:fill="auto" w:val="clear"/>
+              </w:rPr>
+              <w:t xml:space="preserve">大英博物馆</w:t>
             </w:r>
           </w:p>
         </w:tc>
@@ -6542,7 +6601,7 @@
               <w:ind w:right="0" w:left="0" w:firstLine="0"/>
               <w:jc w:val="both"/>
               <w:rPr>
-                <w:rFonts w:ascii="Calibri" w:hAnsi="Calibri" w:cs="Calibri" w:eastAsia="Calibri"/>
+                <w:rFonts w:ascii="宋体" w:hAnsi="宋体" w:cs="宋体" w:eastAsia="宋体"/>
                 <w:color w:val="auto"/>
                 <w:spacing w:val="0"/>
                 <w:position w:val="0"/>
@@ -6580,11 +6639,9 @@
               <w:ind w:right="0" w:left="0" w:firstLine="0"/>
               <w:jc w:val="both"/>
               <w:rPr>
-                <w:rFonts w:ascii="Calibri" w:hAnsi="Calibri" w:cs="Calibri" w:eastAsia="Calibri"/>
-                <w:color w:val="auto"/>
-                <w:spacing w:val="0"/>
-                <w:position w:val="0"/>
-                <w:shd w:fill="auto" w:val="clear"/>
+                <w:color w:val="auto"/>
+                <w:spacing w:val="0"/>
+                <w:position w:val="0"/>
               </w:rPr>
             </w:pPr>
             <w:r>
@@ -6596,7 +6653,7 @@
                 <w:sz w:val="21"/>
                 <w:shd w:fill="auto" w:val="clear"/>
               </w:rPr>
-              <w:t xml:space="preserve">13:00pm</w:t>
+              <w:t xml:space="preserve">17:00pm</w:t>
             </w:r>
           </w:p>
         </w:tc>
@@ -6622,22 +6679,22 @@
               <w:ind w:right="0" w:left="0" w:firstLine="0"/>
               <w:jc w:val="both"/>
               <w:rPr>
-                <w:color w:val="auto"/>
-                <w:spacing w:val="0"/>
-                <w:position w:val="0"/>
-                <w:shd w:fill="auto" w:val="clear"/>
-              </w:rPr>
-            </w:pPr>
-            <w:r>
-              <w:rPr>
-                <w:rFonts w:ascii="宋体" w:hAnsi="宋体" w:cs="宋体" w:eastAsia="宋体"/>
-                <w:color w:val="auto"/>
-                <w:spacing w:val="0"/>
-                <w:position w:val="0"/>
-                <w:sz w:val="18"/>
-                <w:shd w:fill="auto" w:val="clear"/>
-              </w:rPr>
-              <w:t xml:space="preserve">大英博物馆</w:t>
+                <w:rFonts w:ascii="宋体" w:hAnsi="宋体" w:cs="宋体" w:eastAsia="宋体"/>
+                <w:color w:val="auto"/>
+                <w:spacing w:val="0"/>
+                <w:position w:val="0"/>
+              </w:rPr>
+            </w:pPr>
+            <w:r>
+              <w:rPr>
+                <w:rFonts w:ascii="宋体" w:hAnsi="宋体" w:cs="宋体" w:eastAsia="宋体"/>
+                <w:color w:val="auto"/>
+                <w:spacing w:val="0"/>
+                <w:position w:val="0"/>
+                <w:sz w:val="18"/>
+                <w:shd w:fill="auto" w:val="clear"/>
+              </w:rPr>
+              <w:t xml:space="preserve">白金汉宫，圣詹姆斯公园（里面有很多天鹅）</w:t>
             </w:r>
           </w:p>
         </w:tc>
@@ -6663,128 +6720,7 @@
               <w:ind w:right="0" w:left="0" w:firstLine="0"/>
               <w:jc w:val="both"/>
               <w:rPr>
-                <w:rFonts w:ascii="Calibri" w:hAnsi="Calibri" w:cs="Calibri" w:eastAsia="Calibri"/>
-                <w:color w:val="auto"/>
-                <w:spacing w:val="0"/>
-                <w:position w:val="0"/>
-                <w:sz w:val="22"/>
-                <w:shd w:fill="auto" w:val="clear"/>
-              </w:rPr>
-            </w:pPr>
-          </w:p>
-        </w:tc>
-      </w:tr>
-      <w:tr>
-        <w:trPr>
-          <w:trHeight w:val="1" w:hRule="atLeast"/>
-          <w:jc w:val="left"/>
-        </w:trPr>
-        <w:tc>
-          <w:tcPr>
-            <w:tcW w:w="1040" w:type="dxa"/>
-            <w:tcBorders>
-              <w:top w:val="single" w:color="000000" w:sz="4"/>
-              <w:left w:val="single" w:color="000000" w:sz="4"/>
-              <w:bottom w:val="single" w:color="000000" w:sz="4"/>
-              <w:right w:val="single" w:color="000000" w:sz="4"/>
-            </w:tcBorders>
-            <w:shd w:color="000000" w:fill="ffffff" w:val="clear"/>
-            <w:tcMar>
-              <w:left w:w="108" w:type="dxa"/>
-              <w:right w:w="108" w:type="dxa"/>
-            </w:tcMar>
-            <w:vAlign w:val="top"/>
-          </w:tcPr>
-          <w:p>
-            <w:pPr>
-              <w:spacing w:before="0" w:after="0" w:line="240"/>
-              <w:ind w:right="0" w:left="0" w:firstLine="0"/>
-              <w:jc w:val="both"/>
-              <w:rPr>
-                <w:rFonts w:ascii="Calibri" w:hAnsi="Calibri" w:cs="Calibri" w:eastAsia="Calibri"/>
-                <w:color w:val="auto"/>
-                <w:spacing w:val="0"/>
-                <w:position w:val="0"/>
-                <w:shd w:fill="auto" w:val="clear"/>
-              </w:rPr>
-            </w:pPr>
-            <w:r>
-              <w:rPr>
-                <w:rFonts w:ascii="Calibri" w:hAnsi="Calibri" w:cs="Calibri" w:eastAsia="Calibri"/>
-                <w:color w:val="auto"/>
-                <w:spacing w:val="0"/>
-                <w:position w:val="0"/>
-                <w:sz w:val="21"/>
-                <w:shd w:fill="auto" w:val="clear"/>
-              </w:rPr>
-              <w:t xml:space="preserve">17:00pm</w:t>
-            </w:r>
-          </w:p>
-        </w:tc>
-        <w:tc>
-          <w:tcPr>
-            <w:tcW w:w="6298" w:type="dxa"/>
-            <w:tcBorders>
-              <w:top w:val="single" w:color="000000" w:sz="4"/>
-              <w:left w:val="single" w:color="000000" w:sz="4"/>
-              <w:bottom w:val="single" w:color="000000" w:sz="4"/>
-              <w:right w:val="single" w:color="000000" w:sz="4"/>
-            </w:tcBorders>
-            <w:shd w:color="000000" w:fill="ffffff" w:val="clear"/>
-            <w:tcMar>
-              <w:left w:w="108" w:type="dxa"/>
-              <w:right w:w="108" w:type="dxa"/>
-            </w:tcMar>
-            <w:vAlign w:val="top"/>
-          </w:tcPr>
-          <w:p>
-            <w:pPr>
-              <w:spacing w:before="0" w:after="0" w:line="240"/>
-              <w:ind w:right="0" w:left="0" w:firstLine="0"/>
-              <w:jc w:val="both"/>
-              <w:rPr>
-                <w:color w:val="auto"/>
-                <w:spacing w:val="0"/>
-                <w:position w:val="0"/>
-                <w:shd w:fill="auto" w:val="clear"/>
-              </w:rPr>
-            </w:pPr>
-            <w:r>
-              <w:rPr>
-                <w:rFonts w:ascii="宋体" w:hAnsi="宋体" w:cs="宋体" w:eastAsia="宋体"/>
-                <w:color w:val="auto"/>
-                <w:spacing w:val="0"/>
-                <w:position w:val="0"/>
-                <w:sz w:val="18"/>
-                <w:shd w:fill="auto" w:val="clear"/>
-              </w:rPr>
-              <w:t xml:space="preserve">白金汉宫，圣詹姆斯公园（里面有很多天鹅）</w:t>
-            </w:r>
-          </w:p>
-        </w:tc>
-        <w:tc>
-          <w:tcPr>
-            <w:tcW w:w="1184" w:type="dxa"/>
-            <w:tcBorders>
-              <w:top w:val="single" w:color="000000" w:sz="4"/>
-              <w:left w:val="single" w:color="000000" w:sz="4"/>
-              <w:bottom w:val="single" w:color="000000" w:sz="4"/>
-              <w:right w:val="single" w:color="000000" w:sz="4"/>
-            </w:tcBorders>
-            <w:shd w:color="000000" w:fill="ffffff" w:val="clear"/>
-            <w:tcMar>
-              <w:left w:w="108" w:type="dxa"/>
-              <w:right w:w="108" w:type="dxa"/>
-            </w:tcMar>
-            <w:vAlign w:val="top"/>
-          </w:tcPr>
-          <w:p>
-            <w:pPr>
-              <w:spacing w:before="0" w:after="0" w:line="240"/>
-              <w:ind w:right="0" w:left="0" w:firstLine="0"/>
-              <w:jc w:val="both"/>
-              <w:rPr>
-                <w:rFonts w:ascii="Calibri" w:hAnsi="Calibri" w:cs="Calibri" w:eastAsia="Calibri"/>
+                <w:rFonts w:ascii="宋体" w:hAnsi="宋体" w:cs="宋体" w:eastAsia="宋体"/>
                 <w:color w:val="auto"/>
                 <w:spacing w:val="0"/>
                 <w:position w:val="0"/>
@@ -6949,10 +6885,10 @@
               <w:ind w:right="0" w:left="0" w:firstLine="0"/>
               <w:jc w:val="both"/>
               <w:rPr>
-                <w:color w:val="auto"/>
-                <w:spacing w:val="0"/>
-                <w:position w:val="0"/>
-                <w:shd w:fill="auto" w:val="clear"/>
+                <w:rFonts w:ascii="宋体" w:hAnsi="宋体" w:cs="宋体" w:eastAsia="宋体"/>
+                <w:color w:val="auto"/>
+                <w:spacing w:val="0"/>
+                <w:position w:val="0"/>
               </w:rPr>
             </w:pPr>
             <w:r>
@@ -6990,10 +6926,10 @@
               <w:ind w:right="0" w:left="0" w:firstLine="2800"/>
               <w:jc w:val="both"/>
               <w:rPr>
-                <w:color w:val="auto"/>
-                <w:spacing w:val="0"/>
-                <w:position w:val="0"/>
-                <w:shd w:fill="auto" w:val="clear"/>
+                <w:rFonts w:ascii="宋体" w:hAnsi="宋体" w:cs="宋体" w:eastAsia="宋体"/>
+                <w:color w:val="auto"/>
+                <w:spacing w:val="0"/>
+                <w:position w:val="0"/>
               </w:rPr>
             </w:pPr>
             <w:r>
@@ -7031,10 +6967,10 @@
               <w:ind w:right="0" w:left="0" w:firstLine="0"/>
               <w:jc w:val="both"/>
               <w:rPr>
-                <w:color w:val="auto"/>
-                <w:spacing w:val="0"/>
-                <w:position w:val="0"/>
-                <w:shd w:fill="auto" w:val="clear"/>
+                <w:rFonts w:ascii="宋体" w:hAnsi="宋体" w:cs="宋体" w:eastAsia="宋体"/>
+                <w:color w:val="auto"/>
+                <w:spacing w:val="0"/>
+                <w:position w:val="0"/>
               </w:rPr>
             </w:pPr>
             <w:r>
@@ -7078,11 +7014,9 @@
               <w:ind w:right="0" w:left="0" w:firstLine="0"/>
               <w:jc w:val="both"/>
               <w:rPr>
-                <w:rFonts w:ascii="Calibri" w:hAnsi="Calibri" w:cs="Calibri" w:eastAsia="Calibri"/>
-                <w:color w:val="auto"/>
-                <w:spacing w:val="0"/>
-                <w:position w:val="0"/>
-                <w:shd w:fill="auto" w:val="clear"/>
+                <w:color w:val="auto"/>
+                <w:spacing w:val="0"/>
+                <w:position w:val="0"/>
               </w:rPr>
             </w:pPr>
             <w:r>
@@ -7120,10 +7054,10 @@
               <w:ind w:right="0" w:left="0" w:firstLine="0"/>
               <w:jc w:val="both"/>
               <w:rPr>
-                <w:color w:val="auto"/>
-                <w:spacing w:val="0"/>
-                <w:position w:val="0"/>
-                <w:shd w:fill="auto" w:val="clear"/>
+                <w:rFonts w:ascii="宋体" w:hAnsi="宋体" w:cs="宋体" w:eastAsia="宋体"/>
+                <w:color w:val="auto"/>
+                <w:spacing w:val="0"/>
+                <w:position w:val="0"/>
               </w:rPr>
             </w:pPr>
             <w:r>
@@ -7162,7 +7096,7 @@
               <w:ind w:right="0" w:left="0" w:firstLine="0"/>
               <w:jc w:val="both"/>
               <w:rPr>
-                <w:rFonts w:ascii="Calibri" w:hAnsi="Calibri" w:cs="Calibri" w:eastAsia="Calibri"/>
+                <w:rFonts w:ascii="宋体" w:hAnsi="宋体" w:cs="宋体" w:eastAsia="宋体"/>
                 <w:color w:val="auto"/>
                 <w:spacing w:val="0"/>
                 <w:position w:val="0"/>
@@ -7200,11 +7134,9 @@
               <w:ind w:right="0" w:left="0" w:firstLine="0"/>
               <w:jc w:val="both"/>
               <w:rPr>
-                <w:rFonts w:ascii="Calibri" w:hAnsi="Calibri" w:cs="Calibri" w:eastAsia="Calibri"/>
-                <w:color w:val="auto"/>
-                <w:spacing w:val="0"/>
-                <w:position w:val="0"/>
-                <w:shd w:fill="auto" w:val="clear"/>
+                <w:color w:val="auto"/>
+                <w:spacing w:val="0"/>
+                <w:position w:val="0"/>
               </w:rPr>
             </w:pPr>
             <w:r>
@@ -7245,7 +7177,6 @@
                 <w:color w:val="auto"/>
                 <w:spacing w:val="0"/>
                 <w:position w:val="0"/>
-                <w:shd w:fill="auto" w:val="clear"/>
               </w:rPr>
             </w:pPr>
             <w:r>
@@ -7305,7 +7236,7 @@
               <w:ind w:right="0" w:left="0" w:firstLine="0"/>
               <w:jc w:val="both"/>
               <w:rPr>
-                <w:rFonts w:ascii="Calibri" w:hAnsi="Calibri" w:cs="Calibri" w:eastAsia="Calibri"/>
+                <w:rFonts w:ascii="宋体" w:hAnsi="宋体" w:cs="宋体" w:eastAsia="宋体"/>
                 <w:color w:val="auto"/>
                 <w:spacing w:val="0"/>
                 <w:position w:val="0"/>
@@ -7343,11 +7274,9 @@
               <w:ind w:right="0" w:left="0" w:firstLine="0"/>
               <w:jc w:val="both"/>
               <w:rPr>
-                <w:rFonts w:ascii="Calibri" w:hAnsi="Calibri" w:cs="Calibri" w:eastAsia="Calibri"/>
-                <w:color w:val="auto"/>
-                <w:spacing w:val="0"/>
-                <w:position w:val="0"/>
-                <w:shd w:fill="auto" w:val="clear"/>
+                <w:color w:val="auto"/>
+                <w:spacing w:val="0"/>
+                <w:position w:val="0"/>
               </w:rPr>
             </w:pPr>
             <w:r>
@@ -7385,10 +7314,10 @@
               <w:ind w:right="0" w:left="0" w:firstLine="0"/>
               <w:jc w:val="both"/>
               <w:rPr>
-                <w:color w:val="auto"/>
-                <w:spacing w:val="0"/>
-                <w:position w:val="0"/>
-                <w:shd w:fill="auto" w:val="clear"/>
+                <w:rFonts w:ascii="宋体" w:hAnsi="宋体" w:cs="宋体" w:eastAsia="宋体"/>
+                <w:color w:val="auto"/>
+                <w:spacing w:val="0"/>
+                <w:position w:val="0"/>
               </w:rPr>
             </w:pPr>
             <w:r>
@@ -7426,10 +7355,10 @@
               <w:ind w:right="0" w:left="0" w:firstLine="0"/>
               <w:jc w:val="both"/>
               <w:rPr>
-                <w:color w:val="auto"/>
-                <w:spacing w:val="0"/>
-                <w:position w:val="0"/>
-                <w:shd w:fill="auto" w:val="clear"/>
+                <w:rFonts w:ascii="宋体" w:hAnsi="宋体" w:cs="宋体" w:eastAsia="宋体"/>
+                <w:color w:val="auto"/>
+                <w:spacing w:val="0"/>
+                <w:position w:val="0"/>
               </w:rPr>
             </w:pPr>
             <w:r>
@@ -7473,11 +7402,9 @@
               <w:ind w:right="0" w:left="0" w:firstLine="0"/>
               <w:jc w:val="both"/>
               <w:rPr>
-                <w:rFonts w:ascii="Calibri" w:hAnsi="Calibri" w:cs="Calibri" w:eastAsia="Calibri"/>
-                <w:color w:val="auto"/>
-                <w:spacing w:val="0"/>
-                <w:position w:val="0"/>
-                <w:shd w:fill="auto" w:val="clear"/>
+                <w:color w:val="auto"/>
+                <w:spacing w:val="0"/>
+                <w:position w:val="0"/>
               </w:rPr>
             </w:pPr>
             <w:r>
@@ -7515,10 +7442,10 @@
               <w:ind w:right="0" w:left="0" w:firstLine="0"/>
               <w:jc w:val="both"/>
               <w:rPr>
-                <w:color w:val="auto"/>
-                <w:spacing w:val="0"/>
-                <w:position w:val="0"/>
-                <w:shd w:fill="auto" w:val="clear"/>
+                <w:rFonts w:ascii="宋体" w:hAnsi="宋体" w:cs="宋体" w:eastAsia="宋体"/>
+                <w:color w:val="auto"/>
+                <w:spacing w:val="0"/>
+                <w:position w:val="0"/>
               </w:rPr>
             </w:pPr>
             <w:r>
@@ -7556,7 +7483,7 @@
               <w:ind w:right="0" w:left="0" w:firstLine="0"/>
               <w:jc w:val="both"/>
               <w:rPr>
-                <w:rFonts w:ascii="Calibri" w:hAnsi="Calibri" w:cs="Calibri" w:eastAsia="Calibri"/>
+                <w:rFonts w:ascii="宋体" w:hAnsi="宋体" w:cs="宋体" w:eastAsia="宋体"/>
                 <w:color w:val="auto"/>
                 <w:spacing w:val="0"/>
                 <w:position w:val="0"/>
@@ -7594,7 +7521,7 @@
               <w:ind w:right="0" w:left="0" w:firstLine="0"/>
               <w:jc w:val="both"/>
               <w:rPr>
-                <w:rFonts w:ascii="Calibri" w:hAnsi="Calibri" w:cs="Calibri" w:eastAsia="Calibri"/>
+                <w:rFonts w:ascii="宋体" w:hAnsi="宋体" w:cs="宋体" w:eastAsia="宋体"/>
                 <w:color w:val="auto"/>
                 <w:spacing w:val="0"/>
                 <w:position w:val="0"/>
@@ -7626,10 +7553,10 @@
               <w:ind w:right="0" w:left="0" w:firstLine="0"/>
               <w:jc w:val="both"/>
               <w:rPr>
-                <w:color w:val="auto"/>
-                <w:spacing w:val="0"/>
-                <w:position w:val="0"/>
-                <w:shd w:fill="auto" w:val="clear"/>
+                <w:rFonts w:ascii="宋体" w:hAnsi="宋体" w:cs="宋体" w:eastAsia="宋体"/>
+                <w:color w:val="auto"/>
+                <w:spacing w:val="0"/>
+                <w:position w:val="0"/>
               </w:rPr>
             </w:pPr>
             <w:r>
@@ -7668,7 +7595,7 @@
               <w:ind w:right="0" w:left="0" w:firstLine="0"/>
               <w:jc w:val="both"/>
               <w:rPr>
-                <w:rFonts w:ascii="Calibri" w:hAnsi="Calibri" w:cs="Calibri" w:eastAsia="Calibri"/>
+                <w:rFonts w:ascii="宋体" w:hAnsi="宋体" w:cs="宋体" w:eastAsia="宋体"/>
                 <w:color w:val="auto"/>
                 <w:spacing w:val="0"/>
                 <w:position w:val="0"/>
@@ -8057,7 +7984,29 @@
           <w:sz w:val="24"/>
           <w:shd w:fill="auto" w:val="clear"/>
         </w:rPr>
-        <w:t xml:space="preserve">CaféRouge</w:t>
+        <w:t xml:space="preserve">Caf</w:t>
+      </w:r>
+      <w:r>
+        <w:rPr>
+          <w:rFonts w:ascii="宋体" w:hAnsi="宋体" w:cs="宋体" w:eastAsia="宋体"/>
+          <w:color w:val="auto"/>
+          <w:spacing w:val="0"/>
+          <w:position w:val="0"/>
+          <w:sz w:val="24"/>
+          <w:shd w:fill="auto" w:val="clear"/>
+        </w:rPr>
+        <w:t xml:space="preserve">é</w:t>
+      </w:r>
+      <w:r>
+        <w:rPr>
+          <w:rFonts w:ascii="Calibri" w:hAnsi="Calibri" w:cs="Calibri" w:eastAsia="Calibri"/>
+          <w:color w:val="auto"/>
+          <w:spacing w:val="0"/>
+          <w:position w:val="0"/>
+          <w:sz w:val="24"/>
+          <w:shd w:fill="auto" w:val="clear"/>
+        </w:rPr>
+        <w:t xml:space="preserve">Rouge</w:t>
       </w:r>
       <w:r>
         <w:rPr>
@@ -8273,10 +8222,10 @@
               <w:ind w:right="0" w:left="0" w:firstLine="0"/>
               <w:jc w:val="both"/>
               <w:rPr>
-                <w:color w:val="auto"/>
-                <w:spacing w:val="0"/>
-                <w:position w:val="0"/>
-                <w:shd w:fill="auto" w:val="clear"/>
+                <w:rFonts w:ascii="宋体" w:hAnsi="宋体" w:cs="宋体" w:eastAsia="宋体"/>
+                <w:color w:val="auto"/>
+                <w:spacing w:val="0"/>
+                <w:position w:val="0"/>
               </w:rPr>
             </w:pPr>
             <w:r>
@@ -8314,10 +8263,10 @@
               <w:ind w:right="0" w:left="0" w:firstLine="2800"/>
               <w:jc w:val="both"/>
               <w:rPr>
-                <w:color w:val="auto"/>
-                <w:spacing w:val="0"/>
-                <w:position w:val="0"/>
-                <w:shd w:fill="auto" w:val="clear"/>
+                <w:rFonts w:ascii="宋体" w:hAnsi="宋体" w:cs="宋体" w:eastAsia="宋体"/>
+                <w:color w:val="auto"/>
+                <w:spacing w:val="0"/>
+                <w:position w:val="0"/>
               </w:rPr>
             </w:pPr>
             <w:r>
@@ -8355,10 +8304,10 @@
               <w:ind w:right="0" w:left="0" w:firstLine="0"/>
               <w:jc w:val="both"/>
               <w:rPr>
-                <w:color w:val="auto"/>
-                <w:spacing w:val="0"/>
-                <w:position w:val="0"/>
-                <w:shd w:fill="auto" w:val="clear"/>
+                <w:rFonts w:ascii="宋体" w:hAnsi="宋体" w:cs="宋体" w:eastAsia="宋体"/>
+                <w:color w:val="auto"/>
+                <w:spacing w:val="0"/>
+                <w:position w:val="0"/>
               </w:rPr>
             </w:pPr>
             <w:r>
@@ -8402,11 +8351,9 @@
               <w:ind w:right="0" w:left="0" w:firstLine="0"/>
               <w:jc w:val="both"/>
               <w:rPr>
-                <w:rFonts w:ascii="Calibri" w:hAnsi="Calibri" w:cs="Calibri" w:eastAsia="Calibri"/>
-                <w:color w:val="auto"/>
-                <w:spacing w:val="0"/>
-                <w:position w:val="0"/>
-                <w:shd w:fill="auto" w:val="clear"/>
+                <w:color w:val="auto"/>
+                <w:spacing w:val="0"/>
+                <w:position w:val="0"/>
               </w:rPr>
             </w:pPr>
             <w:r>
@@ -8444,10 +8391,10 @@
               <w:ind w:right="0" w:left="0" w:firstLine="0"/>
               <w:jc w:val="both"/>
               <w:rPr>
-                <w:color w:val="auto"/>
-                <w:spacing w:val="0"/>
-                <w:position w:val="0"/>
-                <w:shd w:fill="auto" w:val="clear"/>
+                <w:rFonts w:ascii="宋体" w:hAnsi="宋体" w:cs="宋体" w:eastAsia="宋体"/>
+                <w:color w:val="auto"/>
+                <w:spacing w:val="0"/>
+                <w:position w:val="0"/>
               </w:rPr>
             </w:pPr>
             <w:r>
@@ -8486,10 +8433,10 @@
               <w:ind w:right="0" w:left="0" w:firstLine="0"/>
               <w:jc w:val="both"/>
               <w:rPr>
-                <w:color w:val="auto"/>
-                <w:spacing w:val="0"/>
-                <w:position w:val="0"/>
-                <w:shd w:fill="auto" w:val="clear"/>
+                <w:rFonts w:ascii="宋体" w:hAnsi="宋体" w:cs="宋体" w:eastAsia="宋体"/>
+                <w:color w:val="auto"/>
+                <w:spacing w:val="0"/>
+                <w:position w:val="0"/>
               </w:rPr>
             </w:pPr>
             <w:r>
@@ -8533,11 +8480,9 @@
               <w:ind w:right="0" w:left="0" w:firstLine="0"/>
               <w:jc w:val="both"/>
               <w:rPr>
-                <w:rFonts w:ascii="Calibri" w:hAnsi="Calibri" w:cs="Calibri" w:eastAsia="Calibri"/>
-                <w:color w:val="auto"/>
-                <w:spacing w:val="0"/>
-                <w:position w:val="0"/>
-                <w:shd w:fill="auto" w:val="clear"/>
+                <w:color w:val="auto"/>
+                <w:spacing w:val="0"/>
+                <w:position w:val="0"/>
               </w:rPr>
             </w:pPr>
             <w:r>
@@ -8575,10 +8520,10 @@
               <w:ind w:right="0" w:left="0" w:firstLine="0"/>
               <w:jc w:val="both"/>
               <w:rPr>
-                <w:color w:val="auto"/>
-                <w:spacing w:val="0"/>
-                <w:position w:val="0"/>
-                <w:shd w:fill="auto" w:val="clear"/>
+                <w:rFonts w:ascii="宋体" w:hAnsi="宋体" w:cs="宋体" w:eastAsia="宋体"/>
+                <w:color w:val="auto"/>
+                <w:spacing w:val="0"/>
+                <w:position w:val="0"/>
               </w:rPr>
             </w:pPr>
             <w:r>
@@ -8646,7 +8591,6 @@
                 <w:color w:val="auto"/>
                 <w:spacing w:val="0"/>
                 <w:position w:val="0"/>
-                <w:shd w:fill="auto" w:val="clear"/>
               </w:rPr>
             </w:pPr>
             <w:r>
@@ -8690,11 +8634,9 @@
               <w:ind w:right="0" w:left="0" w:firstLine="0"/>
               <w:jc w:val="both"/>
               <w:rPr>
-                <w:rFonts w:ascii="Calibri" w:hAnsi="Calibri" w:cs="Calibri" w:eastAsia="Calibri"/>
-                <w:color w:val="auto"/>
-                <w:spacing w:val="0"/>
-                <w:position w:val="0"/>
-                <w:shd w:fill="auto" w:val="clear"/>
+                <w:color w:val="auto"/>
+                <w:spacing w:val="0"/>
+                <w:position w:val="0"/>
               </w:rPr>
             </w:pPr>
             <w:r>
@@ -8789,7 +8731,7 @@
               <w:ind w:right="0" w:left="0" w:firstLine="0"/>
               <w:jc w:val="both"/>
               <w:rPr>
-                <w:rFonts w:ascii="Calibri" w:hAnsi="Calibri" w:cs="Calibri" w:eastAsia="Calibri"/>
+                <w:rFonts w:ascii="宋体" w:hAnsi="宋体" w:cs="宋体" w:eastAsia="宋体"/>
                 <w:color w:val="auto"/>
                 <w:spacing w:val="0"/>
                 <w:position w:val="0"/>
@@ -8827,7 +8769,7 @@
               <w:ind w:right="0" w:left="0" w:firstLine="0"/>
               <w:jc w:val="both"/>
               <w:rPr>
-                <w:rFonts w:ascii="Calibri" w:hAnsi="Calibri" w:cs="Calibri" w:eastAsia="Calibri"/>
+                <w:rFonts w:ascii="宋体" w:hAnsi="宋体" w:cs="宋体" w:eastAsia="宋体"/>
                 <w:color w:val="auto"/>
                 <w:spacing w:val="0"/>
                 <w:position w:val="0"/>
@@ -8859,6 +8801,7 @@
               <w:ind w:right="0" w:left="0" w:firstLine="0"/>
               <w:jc w:val="both"/>
               <w:rPr>
+                <w:rFonts w:ascii="宋体" w:hAnsi="宋体" w:cs="宋体" w:eastAsia="宋体"/>
                 <w:color w:val="auto"/>
                 <w:spacing w:val="0"/>
                 <w:position w:val="0"/>
@@ -8899,7 +8842,7 @@
               <w:ind w:right="0" w:left="0" w:firstLine="0"/>
               <w:jc w:val="both"/>
               <w:rPr>
-                <w:rFonts w:ascii="Calibri" w:hAnsi="Calibri" w:cs="Calibri" w:eastAsia="Calibri"/>
+                <w:rFonts w:ascii="宋体" w:hAnsi="宋体" w:cs="宋体" w:eastAsia="宋体"/>
                 <w:color w:val="auto"/>
                 <w:spacing w:val="0"/>
                 <w:position w:val="0"/>
@@ -9039,10 +8982,10 @@
               <w:ind w:right="0" w:left="0" w:firstLine="0"/>
               <w:jc w:val="both"/>
               <w:rPr>
-                <w:color w:val="auto"/>
-                <w:spacing w:val="0"/>
-                <w:position w:val="0"/>
-                <w:shd w:fill="auto" w:val="clear"/>
+                <w:rFonts w:ascii="宋体" w:hAnsi="宋体" w:cs="宋体" w:eastAsia="宋体"/>
+                <w:color w:val="auto"/>
+                <w:spacing w:val="0"/>
+                <w:position w:val="0"/>
               </w:rPr>
             </w:pPr>
             <w:r>
@@ -9080,10 +9023,10 @@
               <w:ind w:right="0" w:left="0" w:firstLine="2520"/>
               <w:jc w:val="both"/>
               <w:rPr>
-                <w:color w:val="auto"/>
-                <w:spacing w:val="0"/>
-                <w:position w:val="0"/>
-                <w:shd w:fill="auto" w:val="clear"/>
+                <w:rFonts w:ascii="宋体" w:hAnsi="宋体" w:cs="宋体" w:eastAsia="宋体"/>
+                <w:color w:val="auto"/>
+                <w:spacing w:val="0"/>
+                <w:position w:val="0"/>
               </w:rPr>
             </w:pPr>
             <w:r>
@@ -9121,10 +9064,10 @@
               <w:ind w:right="0" w:left="0" w:firstLine="0"/>
               <w:jc w:val="both"/>
               <w:rPr>
-                <w:color w:val="auto"/>
-                <w:spacing w:val="0"/>
-                <w:position w:val="0"/>
-                <w:shd w:fill="auto" w:val="clear"/>
+                <w:rFonts w:ascii="宋体" w:hAnsi="宋体" w:cs="宋体" w:eastAsia="宋体"/>
+                <w:color w:val="auto"/>
+                <w:spacing w:val="0"/>
+                <w:position w:val="0"/>
               </w:rPr>
             </w:pPr>
             <w:r>
@@ -9168,11 +9111,9 @@
               <w:ind w:right="0" w:left="0" w:firstLine="0"/>
               <w:jc w:val="both"/>
               <w:rPr>
-                <w:rFonts w:ascii="Calibri" w:hAnsi="Calibri" w:cs="Calibri" w:eastAsia="Calibri"/>
-                <w:color w:val="auto"/>
-                <w:spacing w:val="0"/>
-                <w:position w:val="0"/>
-                <w:shd w:fill="auto" w:val="clear"/>
+                <w:color w:val="auto"/>
+                <w:spacing w:val="0"/>
+                <w:position w:val="0"/>
               </w:rPr>
             </w:pPr>
             <w:r>
@@ -9210,10 +9151,10 @@
               <w:ind w:right="0" w:left="0" w:firstLine="0"/>
               <w:jc w:val="both"/>
               <w:rPr>
-                <w:color w:val="auto"/>
-                <w:spacing w:val="0"/>
-                <w:position w:val="0"/>
-                <w:shd w:fill="auto" w:val="clear"/>
+                <w:rFonts w:ascii="宋体" w:hAnsi="宋体" w:cs="宋体" w:eastAsia="宋体"/>
+                <w:color w:val="auto"/>
+                <w:spacing w:val="0"/>
+                <w:position w:val="0"/>
               </w:rPr>
             </w:pPr>
             <w:r>
@@ -9252,7 +9193,7 @@
               <w:ind w:right="0" w:left="0" w:firstLine="0"/>
               <w:jc w:val="both"/>
               <w:rPr>
-                <w:rFonts w:ascii="Calibri" w:hAnsi="Calibri" w:cs="Calibri" w:eastAsia="Calibri"/>
+                <w:rFonts w:ascii="宋体" w:hAnsi="宋体" w:cs="宋体" w:eastAsia="宋体"/>
                 <w:color w:val="auto"/>
                 <w:spacing w:val="0"/>
                 <w:position w:val="0"/>
@@ -9290,11 +9231,9 @@
               <w:ind w:right="0" w:left="0" w:firstLine="0"/>
               <w:jc w:val="both"/>
               <w:rPr>
-                <w:rFonts w:ascii="Calibri" w:hAnsi="Calibri" w:cs="Calibri" w:eastAsia="Calibri"/>
-                <w:color w:val="auto"/>
-                <w:spacing w:val="0"/>
-                <w:position w:val="0"/>
-                <w:shd w:fill="auto" w:val="clear"/>
+                <w:color w:val="auto"/>
+                <w:spacing w:val="0"/>
+                <w:position w:val="0"/>
               </w:rPr>
             </w:pPr>
             <w:r>
@@ -9332,10 +9271,10 @@
               <w:ind w:right="0" w:left="0" w:firstLine="0"/>
               <w:jc w:val="both"/>
               <w:rPr>
-                <w:color w:val="auto"/>
-                <w:spacing w:val="0"/>
-                <w:position w:val="0"/>
-                <w:shd w:fill="auto" w:val="clear"/>
+                <w:rFonts w:ascii="宋体" w:hAnsi="宋体" w:cs="宋体" w:eastAsia="宋体"/>
+                <w:color w:val="auto"/>
+                <w:spacing w:val="0"/>
+                <w:position w:val="0"/>
               </w:rPr>
             </w:pPr>
             <w:r>
@@ -9374,7 +9313,7 @@
               <w:ind w:right="0" w:left="0" w:firstLine="0"/>
               <w:jc w:val="both"/>
               <w:rPr>
-                <w:rFonts w:ascii="Calibri" w:hAnsi="Calibri" w:cs="Calibri" w:eastAsia="Calibri"/>
+                <w:rFonts w:ascii="宋体" w:hAnsi="宋体" w:cs="宋体" w:eastAsia="宋体"/>
                 <w:color w:val="auto"/>
                 <w:spacing w:val="0"/>
                 <w:position w:val="0"/>
@@ -9412,11 +9351,9 @@
               <w:ind w:right="0" w:left="0" w:firstLine="0"/>
               <w:jc w:val="both"/>
               <w:rPr>
-                <w:rFonts w:ascii="Calibri" w:hAnsi="Calibri" w:cs="Calibri" w:eastAsia="Calibri"/>
-                <w:color w:val="auto"/>
-                <w:spacing w:val="0"/>
-                <w:position w:val="0"/>
-                <w:shd w:fill="auto" w:val="clear"/>
+                <w:color w:val="auto"/>
+                <w:spacing w:val="0"/>
+                <w:position w:val="0"/>
               </w:rPr>
             </w:pPr>
             <w:r>
@@ -9454,10 +9391,10 @@
               <w:ind w:right="0" w:left="0" w:firstLine="0"/>
               <w:jc w:val="both"/>
               <w:rPr>
-                <w:color w:val="auto"/>
-                <w:spacing w:val="0"/>
-                <w:position w:val="0"/>
-                <w:shd w:fill="auto" w:val="clear"/>
+                <w:rFonts w:ascii="宋体" w:hAnsi="宋体" w:cs="宋体" w:eastAsia="宋体"/>
+                <w:color w:val="auto"/>
+                <w:spacing w:val="0"/>
+                <w:position w:val="0"/>
               </w:rPr>
             </w:pPr>
             <w:r>
@@ -9495,7 +9432,7 @@
               <w:ind w:right="0" w:left="0" w:firstLine="0"/>
               <w:jc w:val="both"/>
               <w:rPr>
-                <w:rFonts w:ascii="Calibri" w:hAnsi="Calibri" w:cs="Calibri" w:eastAsia="Calibri"/>
+                <w:rFonts w:ascii="宋体" w:hAnsi="宋体" w:cs="宋体" w:eastAsia="宋体"/>
                 <w:color w:val="auto"/>
                 <w:spacing w:val="0"/>
                 <w:position w:val="0"/>
@@ -9533,11 +9470,9 @@
               <w:ind w:right="0" w:left="0" w:firstLine="0"/>
               <w:jc w:val="both"/>
               <w:rPr>
-                <w:rFonts w:ascii="Calibri" w:hAnsi="Calibri" w:cs="Calibri" w:eastAsia="Calibri"/>
-                <w:color w:val="auto"/>
-                <w:spacing w:val="0"/>
-                <w:position w:val="0"/>
-                <w:shd w:fill="auto" w:val="clear"/>
+                <w:color w:val="auto"/>
+                <w:spacing w:val="0"/>
+                <w:position w:val="0"/>
               </w:rPr>
             </w:pPr>
             <w:r>
@@ -9575,10 +9510,10 @@
               <w:ind w:right="0" w:left="0" w:firstLine="0"/>
               <w:jc w:val="both"/>
               <w:rPr>
-                <w:color w:val="auto"/>
-                <w:spacing w:val="0"/>
-                <w:position w:val="0"/>
-                <w:shd w:fill="auto" w:val="clear"/>
+                <w:rFonts w:ascii="宋体" w:hAnsi="宋体" w:cs="宋体" w:eastAsia="宋体"/>
+                <w:color w:val="auto"/>
+                <w:spacing w:val="0"/>
+                <w:position w:val="0"/>
               </w:rPr>
             </w:pPr>
             <w:r>
@@ -9616,7 +9551,7 @@
               <w:ind w:right="0" w:left="0" w:firstLine="0"/>
               <w:jc w:val="both"/>
               <w:rPr>
-                <w:rFonts w:ascii="Calibri" w:hAnsi="Calibri" w:cs="Calibri" w:eastAsia="Calibri"/>
+                <w:rFonts w:ascii="宋体" w:hAnsi="宋体" w:cs="宋体" w:eastAsia="宋体"/>
                 <w:color w:val="auto"/>
                 <w:spacing w:val="0"/>
                 <w:position w:val="0"/>
@@ -9654,11 +9589,9 @@
               <w:ind w:right="0" w:left="0" w:firstLine="0"/>
               <w:jc w:val="both"/>
               <w:rPr>
-                <w:rFonts w:ascii="Calibri" w:hAnsi="Calibri" w:cs="Calibri" w:eastAsia="Calibri"/>
-                <w:color w:val="auto"/>
-                <w:spacing w:val="0"/>
-                <w:position w:val="0"/>
-                <w:shd w:fill="auto" w:val="clear"/>
+                <w:color w:val="auto"/>
+                <w:spacing w:val="0"/>
+                <w:position w:val="0"/>
               </w:rPr>
             </w:pPr>
             <w:r>
@@ -9868,7 +9801,7 @@
             </w:r>
             <w:r>
               <w:rPr>
-                <w:rFonts w:ascii="Calibri" w:hAnsi="Calibri" w:cs="Calibri" w:eastAsia="Calibri"/>
+                <w:rFonts w:ascii="宋体" w:hAnsi="宋体" w:cs="宋体" w:eastAsia="宋体"/>
                 <w:color w:val="3366CC"/>
                 <w:spacing w:val="0"/>
                 <w:position w:val="0"/>
@@ -9935,7 +9868,7 @@
               <w:ind w:right="0" w:left="0" w:firstLine="0"/>
               <w:jc w:val="both"/>
               <w:rPr>
-                <w:rFonts w:ascii="Calibri" w:hAnsi="Calibri" w:cs="Calibri" w:eastAsia="Calibri"/>
+                <w:rFonts w:ascii="宋体" w:hAnsi="宋体" w:cs="宋体" w:eastAsia="宋体"/>
                 <w:color w:val="auto"/>
                 <w:spacing w:val="0"/>
                 <w:position w:val="0"/>
@@ -9973,11 +9906,9 @@
               <w:ind w:right="0" w:left="0" w:firstLine="0"/>
               <w:jc w:val="both"/>
               <w:rPr>
-                <w:rFonts w:ascii="Calibri" w:hAnsi="Calibri" w:cs="Calibri" w:eastAsia="Calibri"/>
-                <w:color w:val="auto"/>
-                <w:spacing w:val="0"/>
-                <w:position w:val="0"/>
-                <w:shd w:fill="auto" w:val="clear"/>
+                <w:color w:val="auto"/>
+                <w:spacing w:val="0"/>
+                <w:position w:val="0"/>
               </w:rPr>
             </w:pPr>
             <w:r>
@@ -10015,6 +9946,7 @@
               <w:ind w:right="0" w:left="0" w:firstLine="0"/>
               <w:jc w:val="both"/>
               <w:rPr>
+                <w:rFonts w:ascii="宋体" w:hAnsi="宋体" w:cs="宋体" w:eastAsia="宋体"/>
                 <w:spacing w:val="0"/>
                 <w:position w:val="0"/>
               </w:rPr>
@@ -10054,7 +9986,7 @@
               <w:ind w:right="0" w:left="0" w:firstLine="0"/>
               <w:jc w:val="both"/>
               <w:rPr>
-                <w:rFonts w:ascii="Calibri" w:hAnsi="Calibri" w:cs="Calibri" w:eastAsia="Calibri"/>
+                <w:rFonts w:ascii="宋体" w:hAnsi="宋体" w:cs="宋体" w:eastAsia="宋体"/>
                 <w:color w:val="auto"/>
                 <w:spacing w:val="0"/>
                 <w:position w:val="0"/>
@@ -10279,7 +10211,247 @@
             <w:u w:val="single"/>
             <w:shd w:fill="auto" w:val="clear"/>
           </w:rPr>
-          <w:t xml:space="preserve">http://m.eqxiu.com/s/9Oo6xo82?share_level=5&amp;from_user=51f30443-e88d-48d1-88d8-a2285686cb5a&amp;from_id=c493829d-2a40-4ff2-a9b9-1f1b42adc073&amp;share_time=1539687247954&amp;from=singlemessage&amp;isappinstalled=0</w:t>
+          <w:t xml:space="preserve">http://m.eqxiu.com/s/9Oo6xo82?share_level=5</w:t>
+        </w:r>
+        <w:r>
+          <w:rPr>
+            <w:rFonts w:ascii="Calibri" w:hAnsi="Calibri" w:cs="Calibri" w:eastAsia="Calibri"/>
+            <w:color w:val="0000FF"/>
+            <w:spacing w:val="0"/>
+            <w:position w:val="0"/>
+            <w:sz w:val="24"/>
+            <w:u w:val="single"/>
+            <w:shd w:fill="auto" w:val="clear"/>
+          </w:rPr>
+          <w:t xml:space="preserve"> HYPERLINK "http://m.eqxiu.com/s/9Oo6xo82?share_level=5&amp;from_user=51f30443-e88d-48d1-88d8-a2285686cb5a&amp;from_id=c493829d-2a40-4ff2-a9b9-1f1b42adc073&amp;share_time=1539687247954&amp;from=singlemessage&amp;isappinstalled=0"</w:t>
+        </w:r>
+        <w:r>
+          <w:rPr>
+            <w:rFonts w:ascii="Calibri" w:hAnsi="Calibri" w:cs="Calibri" w:eastAsia="Calibri"/>
+            <w:color w:val="0000FF"/>
+            <w:spacing w:val="0"/>
+            <w:position w:val="0"/>
+            <w:sz w:val="24"/>
+            <w:u w:val="single"/>
+            <w:shd w:fill="auto" w:val="clear"/>
+          </w:rPr>
+          <w:t xml:space="preserve">&amp;</w:t>
+        </w:r>
+        <w:r>
+          <w:rPr>
+            <w:rFonts w:ascii="Calibri" w:hAnsi="Calibri" w:cs="Calibri" w:eastAsia="Calibri"/>
+            <w:color w:val="0000FF"/>
+            <w:spacing w:val="0"/>
+            <w:position w:val="0"/>
+            <w:sz w:val="24"/>
+            <w:u w:val="single"/>
+            <w:shd w:fill="auto" w:val="clear"/>
+          </w:rPr>
+          <w:t xml:space="preserve"> HYPERLINK "http://m.eqxiu.com/s/9Oo6xo82?share_level=5&amp;from_user=51f30443-e88d-48d1-88d8-a2285686cb5a&amp;from_id=c493829d-2a40-4ff2-a9b9-1f1b42adc073&amp;share_time=1539687247954&amp;from=singlemessage&amp;isappinstalled=0"</w:t>
+        </w:r>
+        <w:r>
+          <w:rPr>
+            <w:rFonts w:ascii="Calibri" w:hAnsi="Calibri" w:cs="Calibri" w:eastAsia="Calibri"/>
+            <w:color w:val="0000FF"/>
+            <w:spacing w:val="0"/>
+            <w:position w:val="0"/>
+            <w:sz w:val="24"/>
+            <w:u w:val="single"/>
+            <w:shd w:fill="auto" w:val="clear"/>
+          </w:rPr>
+          <w:t xml:space="preserve">from_user=51f30443-e88d-48d1-88d8-a2285686cb5a</w:t>
+        </w:r>
+        <w:r>
+          <w:rPr>
+            <w:rFonts w:ascii="Calibri" w:hAnsi="Calibri" w:cs="Calibri" w:eastAsia="Calibri"/>
+            <w:color w:val="0000FF"/>
+            <w:spacing w:val="0"/>
+            <w:position w:val="0"/>
+            <w:sz w:val="24"/>
+            <w:u w:val="single"/>
+            <w:shd w:fill="auto" w:val="clear"/>
+          </w:rPr>
+          <w:t xml:space="preserve"> HYPERLINK "http://m.eqxiu.com/s/9Oo6xo82?share_level=5&amp;from_user=51f30443-e88d-48d1-88d8-a2285686cb5a&amp;from_id=c493829d-2a40-4ff2-a9b9-1f1b42adc073&amp;share_time=1539687247954&amp;from=singlemessage&amp;isappinstalled=0"</w:t>
+        </w:r>
+        <w:r>
+          <w:rPr>
+            <w:rFonts w:ascii="Calibri" w:hAnsi="Calibri" w:cs="Calibri" w:eastAsia="Calibri"/>
+            <w:color w:val="0000FF"/>
+            <w:spacing w:val="0"/>
+            <w:position w:val="0"/>
+            <w:sz w:val="24"/>
+            <w:u w:val="single"/>
+            <w:shd w:fill="auto" w:val="clear"/>
+          </w:rPr>
+          <w:t xml:space="preserve">&amp;</w:t>
+        </w:r>
+        <w:r>
+          <w:rPr>
+            <w:rFonts w:ascii="Calibri" w:hAnsi="Calibri" w:cs="Calibri" w:eastAsia="Calibri"/>
+            <w:color w:val="0000FF"/>
+            <w:spacing w:val="0"/>
+            <w:position w:val="0"/>
+            <w:sz w:val="24"/>
+            <w:u w:val="single"/>
+            <w:shd w:fill="auto" w:val="clear"/>
+          </w:rPr>
+          <w:t xml:space="preserve"> HYPERLINK "http://m.eqxiu.com/s/9Oo6xo82?share_level=5&amp;from_user=51f30443-e88d-48d1-88d8-a2285686cb5a&amp;from_id=c493829d-2a40-4ff2-a9b9-1f1b42adc073&amp;share_time=1539687247954&amp;from=singlemessage&amp;isappinstalled=0"</w:t>
+        </w:r>
+        <w:r>
+          <w:rPr>
+            <w:rFonts w:ascii="Calibri" w:hAnsi="Calibri" w:cs="Calibri" w:eastAsia="Calibri"/>
+            <w:color w:val="0000FF"/>
+            <w:spacing w:val="0"/>
+            <w:position w:val="0"/>
+            <w:sz w:val="24"/>
+            <w:u w:val="single"/>
+            <w:shd w:fill="auto" w:val="clear"/>
+          </w:rPr>
+          <w:t xml:space="preserve">from_id=c493829d-2a40-4ff2-a9b9-1f1b42adc073</w:t>
+        </w:r>
+        <w:r>
+          <w:rPr>
+            <w:rFonts w:ascii="Calibri" w:hAnsi="Calibri" w:cs="Calibri" w:eastAsia="Calibri"/>
+            <w:color w:val="0000FF"/>
+            <w:spacing w:val="0"/>
+            <w:position w:val="0"/>
+            <w:sz w:val="24"/>
+            <w:u w:val="single"/>
+            <w:shd w:fill="auto" w:val="clear"/>
+          </w:rPr>
+          <w:t xml:space="preserve"> HYPERLINK "http://m.eqxiu.com/s/9Oo6xo82?share_level=5&amp;from_user=51f30443-e88d-48d1-88d8-a2285686cb5a&amp;from_id=c493829d-2a40-4ff2-a9b9-1f1b42adc073&amp;share_time=1539687247954&amp;from=singlemessage&amp;isappinstalled=0"</w:t>
+        </w:r>
+        <w:r>
+          <w:rPr>
+            <w:rFonts w:ascii="Calibri" w:hAnsi="Calibri" w:cs="Calibri" w:eastAsia="Calibri"/>
+            <w:color w:val="0000FF"/>
+            <w:spacing w:val="0"/>
+            <w:position w:val="0"/>
+            <w:sz w:val="24"/>
+            <w:u w:val="single"/>
+            <w:shd w:fill="auto" w:val="clear"/>
+          </w:rPr>
+          <w:t xml:space="preserve">&amp;</w:t>
+        </w:r>
+        <w:r>
+          <w:rPr>
+            <w:rFonts w:ascii="Calibri" w:hAnsi="Calibri" w:cs="Calibri" w:eastAsia="Calibri"/>
+            <w:color w:val="0000FF"/>
+            <w:spacing w:val="0"/>
+            <w:position w:val="0"/>
+            <w:sz w:val="24"/>
+            <w:u w:val="single"/>
+            <w:shd w:fill="auto" w:val="clear"/>
+          </w:rPr>
+          <w:t xml:space="preserve"> HYPERLINK "http://m.eqxiu.com/s/9Oo6xo82?share_level=5&amp;from_user=51f30443-e88d-48d1-88d8-a2285686cb5a&amp;from_id=c493829d-2a40-4ff2-a9b9-1f1b42adc073&amp;share_time=1539687247954&amp;from=singlemessage&amp;isappinstalled=0"</w:t>
+        </w:r>
+        <w:r>
+          <w:rPr>
+            <w:rFonts w:ascii="Calibri" w:hAnsi="Calibri" w:cs="Calibri" w:eastAsia="Calibri"/>
+            <w:color w:val="0000FF"/>
+            <w:spacing w:val="0"/>
+            <w:position w:val="0"/>
+            <w:sz w:val="24"/>
+            <w:u w:val="single"/>
+            <w:shd w:fill="auto" w:val="clear"/>
+          </w:rPr>
+          <w:t xml:space="preserve">share_time=1539687247954</w:t>
+        </w:r>
+        <w:r>
+          <w:rPr>
+            <w:rFonts w:ascii="Calibri" w:hAnsi="Calibri" w:cs="Calibri" w:eastAsia="Calibri"/>
+            <w:color w:val="0000FF"/>
+            <w:spacing w:val="0"/>
+            <w:position w:val="0"/>
+            <w:sz w:val="24"/>
+            <w:u w:val="single"/>
+            <w:shd w:fill="auto" w:val="clear"/>
+          </w:rPr>
+          <w:t xml:space="preserve"> HYPERLINK "http://m.eqxiu.com/s/9Oo6xo82?share_level=5&amp;from_user=51f30443-e88d-48d1-88d8-a2285686cb5a&amp;from_id=c493829d-2a40-4ff2-a9b9-1f1b42adc073&amp;share_time=1539687247954&amp;from=singlemessage&amp;isappinstalled=0"</w:t>
+        </w:r>
+        <w:r>
+          <w:rPr>
+            <w:rFonts w:ascii="Calibri" w:hAnsi="Calibri" w:cs="Calibri" w:eastAsia="Calibri"/>
+            <w:color w:val="0000FF"/>
+            <w:spacing w:val="0"/>
+            <w:position w:val="0"/>
+            <w:sz w:val="24"/>
+            <w:u w:val="single"/>
+            <w:shd w:fill="auto" w:val="clear"/>
+          </w:rPr>
+          <w:t xml:space="preserve">&amp;</w:t>
+        </w:r>
+        <w:r>
+          <w:rPr>
+            <w:rFonts w:ascii="Calibri" w:hAnsi="Calibri" w:cs="Calibri" w:eastAsia="Calibri"/>
+            <w:color w:val="0000FF"/>
+            <w:spacing w:val="0"/>
+            <w:position w:val="0"/>
+            <w:sz w:val="24"/>
+            <w:u w:val="single"/>
+            <w:shd w:fill="auto" w:val="clear"/>
+          </w:rPr>
+          <w:t xml:space="preserve"> HYPERLINK "http://m.eqxiu.com/s/9Oo6xo82?share_level=5&amp;from_user=51f30443-e88d-48d1-88d8-a2285686cb5a&amp;from_id=c493829d-2a40-4ff2-a9b9-1f1b42adc073&amp;share_time=1539687247954&amp;from=singlemessage&amp;isappinstalled=0"</w:t>
+        </w:r>
+        <w:r>
+          <w:rPr>
+            <w:rFonts w:ascii="Calibri" w:hAnsi="Calibri" w:cs="Calibri" w:eastAsia="Calibri"/>
+            <w:color w:val="0000FF"/>
+            <w:spacing w:val="0"/>
+            <w:position w:val="0"/>
+            <w:sz w:val="24"/>
+            <w:u w:val="single"/>
+            <w:shd w:fill="auto" w:val="clear"/>
+          </w:rPr>
+          <w:t xml:space="preserve">from=singlemessage</w:t>
+        </w:r>
+        <w:r>
+          <w:rPr>
+            <w:rFonts w:ascii="Calibri" w:hAnsi="Calibri" w:cs="Calibri" w:eastAsia="Calibri"/>
+            <w:color w:val="0000FF"/>
+            <w:spacing w:val="0"/>
+            <w:position w:val="0"/>
+            <w:sz w:val="24"/>
+            <w:u w:val="single"/>
+            <w:shd w:fill="auto" w:val="clear"/>
+          </w:rPr>
+          <w:t xml:space="preserve"> HYPERLINK "http://m.eqxiu.com/s/9Oo6xo82?share_level=5&amp;from_user=51f30443-e88d-48d1-88d8-a2285686cb5a&amp;from_id=c493829d-2a40-4ff2-a9b9-1f1b42adc073&amp;share_time=1539687247954&amp;from=singlemessage&amp;isappinstalled=0"</w:t>
+        </w:r>
+        <w:r>
+          <w:rPr>
+            <w:rFonts w:ascii="Calibri" w:hAnsi="Calibri" w:cs="Calibri" w:eastAsia="Calibri"/>
+            <w:color w:val="0000FF"/>
+            <w:spacing w:val="0"/>
+            <w:position w:val="0"/>
+            <w:sz w:val="24"/>
+            <w:u w:val="single"/>
+            <w:shd w:fill="auto" w:val="clear"/>
+          </w:rPr>
+          <w:t xml:space="preserve">&amp;</w:t>
+        </w:r>
+        <w:r>
+          <w:rPr>
+            <w:rFonts w:ascii="Calibri" w:hAnsi="Calibri" w:cs="Calibri" w:eastAsia="Calibri"/>
+            <w:color w:val="0000FF"/>
+            <w:spacing w:val="0"/>
+            <w:position w:val="0"/>
+            <w:sz w:val="24"/>
+            <w:u w:val="single"/>
+            <w:shd w:fill="auto" w:val="clear"/>
+          </w:rPr>
+          <w:t xml:space="preserve"> HYPERLINK "http://m.eqxiu.com/s/9Oo6xo82?share_level=5&amp;from_user=51f30443-e88d-48d1-88d8-a2285686cb5a&amp;from_id=c493829d-2a40-4ff2-a9b9-1f1b42adc073&amp;share_time=1539687247954&amp;from=singlemessage&amp;isappinstalled=0"</w:t>
+        </w:r>
+        <w:r>
+          <w:rPr>
+            <w:rFonts w:ascii="Calibri" w:hAnsi="Calibri" w:cs="Calibri" w:eastAsia="Calibri"/>
+            <w:color w:val="0000FF"/>
+            <w:spacing w:val="0"/>
+            <w:position w:val="0"/>
+            <w:sz w:val="24"/>
+            <w:u w:val="single"/>
+            <w:shd w:fill="auto" w:val="clear"/>
+          </w:rPr>
+          <w:t xml:space="preserve">isappinstalled=0</w:t>
         </w:r>
       </w:hyperlink>
     </w:p>
@@ -10349,7 +10521,247 @@
             <w:u w:val="single"/>
             <w:shd w:fill="auto" w:val="clear"/>
           </w:rPr>
-          <w:t xml:space="preserve">http://i.eqxiu.com/s/HCKhryun?share_level=3&amp;from_user=51f30443-e88d-48d1-88d8-a2285686cb5a&amp;from_id=f3a83cca-9c08-4388-a5ec-139af00e03d6&amp;share_time=1539687309305&amp;from=singlemessage&amp;isappinstalled=0</w:t>
+          <w:t xml:space="preserve">http://i.eqxiu.com/s/HCKhryun?share_level=3</w:t>
+        </w:r>
+        <w:r>
+          <w:rPr>
+            <w:rFonts w:ascii="Calibri" w:hAnsi="Calibri" w:cs="Calibri" w:eastAsia="Calibri"/>
+            <w:color w:val="0000FF"/>
+            <w:spacing w:val="0"/>
+            <w:position w:val="0"/>
+            <w:sz w:val="24"/>
+            <w:u w:val="single"/>
+            <w:shd w:fill="auto" w:val="clear"/>
+          </w:rPr>
+          <w:t xml:space="preserve"> HYPERLINK "http://i.eqxiu.com/s/HCKhryun?share_level=3&amp;from_user=51f30443-e88d-48d1-88d8-a2285686cb5a&amp;from_id=f3a83cca-9c08-4388-a5ec-139af00e03d6&amp;share_time=1539687309305&amp;from=singlemessage&amp;isappinstalled=0"</w:t>
+        </w:r>
+        <w:r>
+          <w:rPr>
+            <w:rFonts w:ascii="Calibri" w:hAnsi="Calibri" w:cs="Calibri" w:eastAsia="Calibri"/>
+            <w:color w:val="0000FF"/>
+            <w:spacing w:val="0"/>
+            <w:position w:val="0"/>
+            <w:sz w:val="24"/>
+            <w:u w:val="single"/>
+            <w:shd w:fill="auto" w:val="clear"/>
+          </w:rPr>
+          <w:t xml:space="preserve">&amp;</w:t>
+        </w:r>
+        <w:r>
+          <w:rPr>
+            <w:rFonts w:ascii="Calibri" w:hAnsi="Calibri" w:cs="Calibri" w:eastAsia="Calibri"/>
+            <w:color w:val="0000FF"/>
+            <w:spacing w:val="0"/>
+            <w:position w:val="0"/>
+            <w:sz w:val="24"/>
+            <w:u w:val="single"/>
+            <w:shd w:fill="auto" w:val="clear"/>
+          </w:rPr>
+          <w:t xml:space="preserve"> HYPERLINK "http://i.eqxiu.com/s/HCKhryun?share_level=3&amp;from_user=51f30443-e88d-48d1-88d8-a2285686cb5a&amp;from_id=f3a83cca-9c08-4388-a5ec-139af00e03d6&amp;share_time=1539687309305&amp;from=singlemessage&amp;isappinstalled=0"</w:t>
+        </w:r>
+        <w:r>
+          <w:rPr>
+            <w:rFonts w:ascii="Calibri" w:hAnsi="Calibri" w:cs="Calibri" w:eastAsia="Calibri"/>
+            <w:color w:val="0000FF"/>
+            <w:spacing w:val="0"/>
+            <w:position w:val="0"/>
+            <w:sz w:val="24"/>
+            <w:u w:val="single"/>
+            <w:shd w:fill="auto" w:val="clear"/>
+          </w:rPr>
+          <w:t xml:space="preserve">from_user=51f30443-e88d-48d1-88d8-a2285686cb5a</w:t>
+        </w:r>
+        <w:r>
+          <w:rPr>
+            <w:rFonts w:ascii="Calibri" w:hAnsi="Calibri" w:cs="Calibri" w:eastAsia="Calibri"/>
+            <w:color w:val="0000FF"/>
+            <w:spacing w:val="0"/>
+            <w:position w:val="0"/>
+            <w:sz w:val="24"/>
+            <w:u w:val="single"/>
+            <w:shd w:fill="auto" w:val="clear"/>
+          </w:rPr>
+          <w:t xml:space="preserve"> HYPERLINK "http://i.eqxiu.com/s/HCKhryun?share_level=3&amp;from_user=51f30443-e88d-48d1-88d8-a2285686cb5a&amp;from_id=f3a83cca-9c08-4388-a5ec-139af00e03d6&amp;share_time=1539687309305&amp;from=singlemessage&amp;isappinstalled=0"</w:t>
+        </w:r>
+        <w:r>
+          <w:rPr>
+            <w:rFonts w:ascii="Calibri" w:hAnsi="Calibri" w:cs="Calibri" w:eastAsia="Calibri"/>
+            <w:color w:val="0000FF"/>
+            <w:spacing w:val="0"/>
+            <w:position w:val="0"/>
+            <w:sz w:val="24"/>
+            <w:u w:val="single"/>
+            <w:shd w:fill="auto" w:val="clear"/>
+          </w:rPr>
+          <w:t xml:space="preserve">&amp;</w:t>
+        </w:r>
+        <w:r>
+          <w:rPr>
+            <w:rFonts w:ascii="Calibri" w:hAnsi="Calibri" w:cs="Calibri" w:eastAsia="Calibri"/>
+            <w:color w:val="0000FF"/>
+            <w:spacing w:val="0"/>
+            <w:position w:val="0"/>
+            <w:sz w:val="24"/>
+            <w:u w:val="single"/>
+            <w:shd w:fill="auto" w:val="clear"/>
+          </w:rPr>
+          <w:t xml:space="preserve"> HYPERLINK "http://i.eqxiu.com/s/HCKhryun?share_level=3&amp;from_user=51f30443-e88d-48d1-88d8-a2285686cb5a&amp;from_id=f3a83cca-9c08-4388-a5ec-139af00e03d6&amp;share_time=1539687309305&amp;from=singlemessage&amp;isappinstalled=0"</w:t>
+        </w:r>
+        <w:r>
+          <w:rPr>
+            <w:rFonts w:ascii="Calibri" w:hAnsi="Calibri" w:cs="Calibri" w:eastAsia="Calibri"/>
+            <w:color w:val="0000FF"/>
+            <w:spacing w:val="0"/>
+            <w:position w:val="0"/>
+            <w:sz w:val="24"/>
+            <w:u w:val="single"/>
+            <w:shd w:fill="auto" w:val="clear"/>
+          </w:rPr>
+          <w:t xml:space="preserve">from_id=f3a83cca-9c08-4388-a5ec-139af00e03d6</w:t>
+        </w:r>
+        <w:r>
+          <w:rPr>
+            <w:rFonts w:ascii="Calibri" w:hAnsi="Calibri" w:cs="Calibri" w:eastAsia="Calibri"/>
+            <w:color w:val="0000FF"/>
+            <w:spacing w:val="0"/>
+            <w:position w:val="0"/>
+            <w:sz w:val="24"/>
+            <w:u w:val="single"/>
+            <w:shd w:fill="auto" w:val="clear"/>
+          </w:rPr>
+          <w:t xml:space="preserve"> HYPERLINK "http://i.eqxiu.com/s/HCKhryun?share_level=3&amp;from_user=51f30443-e88d-48d1-88d8-a2285686cb5a&amp;from_id=f3a83cca-9c08-4388-a5ec-139af00e03d6&amp;share_time=1539687309305&amp;from=singlemessage&amp;isappinstalled=0"</w:t>
+        </w:r>
+        <w:r>
+          <w:rPr>
+            <w:rFonts w:ascii="Calibri" w:hAnsi="Calibri" w:cs="Calibri" w:eastAsia="Calibri"/>
+            <w:color w:val="0000FF"/>
+            <w:spacing w:val="0"/>
+            <w:position w:val="0"/>
+            <w:sz w:val="24"/>
+            <w:u w:val="single"/>
+            <w:shd w:fill="auto" w:val="clear"/>
+          </w:rPr>
+          <w:t xml:space="preserve">&amp;</w:t>
+        </w:r>
+        <w:r>
+          <w:rPr>
+            <w:rFonts w:ascii="Calibri" w:hAnsi="Calibri" w:cs="Calibri" w:eastAsia="Calibri"/>
+            <w:color w:val="0000FF"/>
+            <w:spacing w:val="0"/>
+            <w:position w:val="0"/>
+            <w:sz w:val="24"/>
+            <w:u w:val="single"/>
+            <w:shd w:fill="auto" w:val="clear"/>
+          </w:rPr>
+          <w:t xml:space="preserve"> HYPERLINK "http://i.eqxiu.com/s/HCKhryun?share_level=3&amp;from_user=51f30443-e88d-48d1-88d8-a2285686cb5a&amp;from_id=f3a83cca-9c08-4388-a5ec-139af00e03d6&amp;share_time=1539687309305&amp;from=singlemessage&amp;isappinstalled=0"</w:t>
+        </w:r>
+        <w:r>
+          <w:rPr>
+            <w:rFonts w:ascii="Calibri" w:hAnsi="Calibri" w:cs="Calibri" w:eastAsia="Calibri"/>
+            <w:color w:val="0000FF"/>
+            <w:spacing w:val="0"/>
+            <w:position w:val="0"/>
+            <w:sz w:val="24"/>
+            <w:u w:val="single"/>
+            <w:shd w:fill="auto" w:val="clear"/>
+          </w:rPr>
+          <w:t xml:space="preserve">share_time=1539687309305</w:t>
+        </w:r>
+        <w:r>
+          <w:rPr>
+            <w:rFonts w:ascii="Calibri" w:hAnsi="Calibri" w:cs="Calibri" w:eastAsia="Calibri"/>
+            <w:color w:val="0000FF"/>
+            <w:spacing w:val="0"/>
+            <w:position w:val="0"/>
+            <w:sz w:val="24"/>
+            <w:u w:val="single"/>
+            <w:shd w:fill="auto" w:val="clear"/>
+          </w:rPr>
+          <w:t xml:space="preserve"> HYPERLINK "http://i.eqxiu.com/s/HCKhryun?share_level=3&amp;from_user=51f30443-e88d-48d1-88d8-a2285686cb5a&amp;from_id=f3a83cca-9c08-4388-a5ec-139af00e03d6&amp;share_time=1539687309305&amp;from=singlemessage&amp;isappinstalled=0"</w:t>
+        </w:r>
+        <w:r>
+          <w:rPr>
+            <w:rFonts w:ascii="Calibri" w:hAnsi="Calibri" w:cs="Calibri" w:eastAsia="Calibri"/>
+            <w:color w:val="0000FF"/>
+            <w:spacing w:val="0"/>
+            <w:position w:val="0"/>
+            <w:sz w:val="24"/>
+            <w:u w:val="single"/>
+            <w:shd w:fill="auto" w:val="clear"/>
+          </w:rPr>
+          <w:t xml:space="preserve">&amp;</w:t>
+        </w:r>
+        <w:r>
+          <w:rPr>
+            <w:rFonts w:ascii="Calibri" w:hAnsi="Calibri" w:cs="Calibri" w:eastAsia="Calibri"/>
+            <w:color w:val="0000FF"/>
+            <w:spacing w:val="0"/>
+            <w:position w:val="0"/>
+            <w:sz w:val="24"/>
+            <w:u w:val="single"/>
+            <w:shd w:fill="auto" w:val="clear"/>
+          </w:rPr>
+          <w:t xml:space="preserve"> HYPERLINK "http://i.eqxiu.com/s/HCKhryun?share_level=3&amp;from_user=51f30443-e88d-48d1-88d8-a2285686cb5a&amp;from_id=f3a83cca-9c08-4388-a5ec-139af00e03d6&amp;share_time=1539687309305&amp;from=singlemessage&amp;isappinstalled=0"</w:t>
+        </w:r>
+        <w:r>
+          <w:rPr>
+            <w:rFonts w:ascii="Calibri" w:hAnsi="Calibri" w:cs="Calibri" w:eastAsia="Calibri"/>
+            <w:color w:val="0000FF"/>
+            <w:spacing w:val="0"/>
+            <w:position w:val="0"/>
+            <w:sz w:val="24"/>
+            <w:u w:val="single"/>
+            <w:shd w:fill="auto" w:val="clear"/>
+          </w:rPr>
+          <w:t xml:space="preserve">from=singlemessage</w:t>
+        </w:r>
+        <w:r>
+          <w:rPr>
+            <w:rFonts w:ascii="Calibri" w:hAnsi="Calibri" w:cs="Calibri" w:eastAsia="Calibri"/>
+            <w:color w:val="0000FF"/>
+            <w:spacing w:val="0"/>
+            <w:position w:val="0"/>
+            <w:sz w:val="24"/>
+            <w:u w:val="single"/>
+            <w:shd w:fill="auto" w:val="clear"/>
+          </w:rPr>
+          <w:t xml:space="preserve"> HYPERLINK "http://i.eqxiu.com/s/HCKhryun?share_level=3&amp;from_user=51f30443-e88d-48d1-88d8-a2285686cb5a&amp;from_id=f3a83cca-9c08-4388-a5ec-139af00e03d6&amp;share_time=1539687309305&amp;from=singlemessage&amp;isappinstalled=0"</w:t>
+        </w:r>
+        <w:r>
+          <w:rPr>
+            <w:rFonts w:ascii="Calibri" w:hAnsi="Calibri" w:cs="Calibri" w:eastAsia="Calibri"/>
+            <w:color w:val="0000FF"/>
+            <w:spacing w:val="0"/>
+            <w:position w:val="0"/>
+            <w:sz w:val="24"/>
+            <w:u w:val="single"/>
+            <w:shd w:fill="auto" w:val="clear"/>
+          </w:rPr>
+          <w:t xml:space="preserve">&amp;</w:t>
+        </w:r>
+        <w:r>
+          <w:rPr>
+            <w:rFonts w:ascii="Calibri" w:hAnsi="Calibri" w:cs="Calibri" w:eastAsia="Calibri"/>
+            <w:color w:val="0000FF"/>
+            <w:spacing w:val="0"/>
+            <w:position w:val="0"/>
+            <w:sz w:val="24"/>
+            <w:u w:val="single"/>
+            <w:shd w:fill="auto" w:val="clear"/>
+          </w:rPr>
+          <w:t xml:space="preserve"> HYPERLINK "http://i.eqxiu.com/s/HCKhryun?share_level=3&amp;from_user=51f30443-e88d-48d1-88d8-a2285686cb5a&amp;from_id=f3a83cca-9c08-4388-a5ec-139af00e03d6&amp;share_time=1539687309305&amp;from=singlemessage&amp;isappinstalled=0"</w:t>
+        </w:r>
+        <w:r>
+          <w:rPr>
+            <w:rFonts w:ascii="Calibri" w:hAnsi="Calibri" w:cs="Calibri" w:eastAsia="Calibri"/>
+            <w:color w:val="0000FF"/>
+            <w:spacing w:val="0"/>
+            <w:position w:val="0"/>
+            <w:sz w:val="24"/>
+            <w:u w:val="single"/>
+            <w:shd w:fill="auto" w:val="clear"/>
+          </w:rPr>
+          <w:t xml:space="preserve">isappinstalled=0</w:t>
         </w:r>
       </w:hyperlink>
     </w:p>
@@ -10434,7 +10846,391 @@
             <w:u w:val="single"/>
             <w:shd w:fill="auto" w:val="clear"/>
           </w:rPr>
-          <w:t xml:space="preserve">https://mp.weixin.qq.com/s?__biz=MzIyNTU1ODYzMQ==&amp;mid=100000575&amp;idx=1&amp;sn=7f8c4e164088286caded4a9c3adc7ec0&amp;chksm=687caa375f0b23216d8e2f02b5c3c7ec4cd33df041abc221b9b45f6e38354fe938fc27f30d4f&amp;mpshare=1&amp;scene=1&amp;srcid=07262E7UZy0ygeGqrsaiyhit&amp;pass_ticket=OU1xf3PczzKTzQ3avs67w%2FgnmM%2F%2FtF40JSmdlLJNrL%2BYTjgeFUZtIwmKItKevdv9#rd</w:t>
+          <w:t xml:space="preserve">https://mp.weixin.qq.com/s?__biz=MzIyNTU1ODYzMQ==</w:t>
+        </w:r>
+        <w:r>
+          <w:rPr>
+            <w:rFonts w:ascii="Calibri" w:hAnsi="Calibri" w:cs="Calibri" w:eastAsia="Calibri"/>
+            <w:color w:val="0000FF"/>
+            <w:spacing w:val="0"/>
+            <w:position w:val="0"/>
+            <w:sz w:val="21"/>
+            <w:u w:val="single"/>
+            <w:shd w:fill="auto" w:val="clear"/>
+          </w:rPr>
+          <w:t xml:space="preserve"> HYPERLINK "https://mp.weixin.qq.com/s?__biz=MzIyNTU1ODYzMQ==&amp;mid=100000575&amp;idx=1&amp;sn=7f8c4e164088286caded4a9c3adc7ec0&amp;chksm=687caa375f0b23216d8e2f02b5c3c7ec4cd33df041abc221b9b45f6e38354fe938fc27f30d4f&amp;mpshare=1&amp;scene=1&amp;srcid=07262E7UZy0ygeGqrsaiyhit&amp;pass_ticket=OU1xf3PczzKTzQ3avs67w%2FgnmM%2F%2FtF40JSmdlLJNrL%2BYTjgeFUZtIwmKItKevdv9#rd"</w:t>
+        </w:r>
+        <w:r>
+          <w:rPr>
+            <w:rFonts w:ascii="Calibri" w:hAnsi="Calibri" w:cs="Calibri" w:eastAsia="Calibri"/>
+            <w:color w:val="0000FF"/>
+            <w:spacing w:val="0"/>
+            <w:position w:val="0"/>
+            <w:sz w:val="21"/>
+            <w:u w:val="single"/>
+            <w:shd w:fill="auto" w:val="clear"/>
+          </w:rPr>
+          <w:t xml:space="preserve">&amp;</w:t>
+        </w:r>
+        <w:r>
+          <w:rPr>
+            <w:rFonts w:ascii="Calibri" w:hAnsi="Calibri" w:cs="Calibri" w:eastAsia="Calibri"/>
+            <w:color w:val="0000FF"/>
+            <w:spacing w:val="0"/>
+            <w:position w:val="0"/>
+            <w:sz w:val="21"/>
+            <w:u w:val="single"/>
+            <w:shd w:fill="auto" w:val="clear"/>
+          </w:rPr>
+          <w:t xml:space="preserve"> HYPERLINK "https://mp.weixin.qq.com/s?__biz=MzIyNTU1ODYzMQ==&amp;mid=100000575&amp;idx=1&amp;sn=7f8c4e164088286caded4a9c3adc7ec0&amp;chksm=687caa375f0b23216d8e2f02b5c3c7ec4cd33df041abc221b9b45f6e38354fe938fc27f30d4f&amp;mpshare=1&amp;scene=1&amp;srcid=07262E7UZy0ygeGqrsaiyhit&amp;pass_ticket=OU1xf3PczzKTzQ3avs67w%2FgnmM%2F%2FtF40JSmdlLJNrL%2BYTjgeFUZtIwmKItKevdv9#rd"</w:t>
+        </w:r>
+        <w:r>
+          <w:rPr>
+            <w:rFonts w:ascii="Calibri" w:hAnsi="Calibri" w:cs="Calibri" w:eastAsia="Calibri"/>
+            <w:color w:val="0000FF"/>
+            <w:spacing w:val="0"/>
+            <w:position w:val="0"/>
+            <w:sz w:val="21"/>
+            <w:u w:val="single"/>
+            <w:shd w:fill="auto" w:val="clear"/>
+          </w:rPr>
+          <w:t xml:space="preserve">mid=100000575</w:t>
+        </w:r>
+        <w:r>
+          <w:rPr>
+            <w:rFonts w:ascii="Calibri" w:hAnsi="Calibri" w:cs="Calibri" w:eastAsia="Calibri"/>
+            <w:color w:val="0000FF"/>
+            <w:spacing w:val="0"/>
+            <w:position w:val="0"/>
+            <w:sz w:val="21"/>
+            <w:u w:val="single"/>
+            <w:shd w:fill="auto" w:val="clear"/>
+          </w:rPr>
+          <w:t xml:space="preserve"> HYPERLINK "https://mp.weixin.qq.com/s?__biz=MzIyNTU1ODYzMQ==&amp;mid=100000575&amp;idx=1&amp;sn=7f8c4e164088286caded4a9c3adc7ec0&amp;chksm=687caa375f0b23216d8e2f02b5c3c7ec4cd33df041abc221b9b45f6e38354fe938fc27f30d4f&amp;mpshare=1&amp;scene=1&amp;srcid=07262E7UZy0ygeGqrsaiyhit&amp;pass_ticket=OU1xf3PczzKTzQ3avs67w%2FgnmM%2F%2FtF40JSmdlLJNrL%2BYTjgeFUZtIwmKItKevdv9#rd"</w:t>
+        </w:r>
+        <w:r>
+          <w:rPr>
+            <w:rFonts w:ascii="Calibri" w:hAnsi="Calibri" w:cs="Calibri" w:eastAsia="Calibri"/>
+            <w:color w:val="0000FF"/>
+            <w:spacing w:val="0"/>
+            <w:position w:val="0"/>
+            <w:sz w:val="21"/>
+            <w:u w:val="single"/>
+            <w:shd w:fill="auto" w:val="clear"/>
+          </w:rPr>
+          <w:t xml:space="preserve">&amp;</w:t>
+        </w:r>
+        <w:r>
+          <w:rPr>
+            <w:rFonts w:ascii="Calibri" w:hAnsi="Calibri" w:cs="Calibri" w:eastAsia="Calibri"/>
+            <w:color w:val="0000FF"/>
+            <w:spacing w:val="0"/>
+            <w:position w:val="0"/>
+            <w:sz w:val="21"/>
+            <w:u w:val="single"/>
+            <w:shd w:fill="auto" w:val="clear"/>
+          </w:rPr>
+          <w:t xml:space="preserve"> HYPERLINK "https://mp.weixin.qq.com/s?__biz=MzIyNTU1ODYzMQ==&amp;mid=100000575&amp;idx=1&amp;sn=7f8c4e164088286caded4a9c3adc7ec0&amp;chksm=687caa375f0b23216d8e2f02b5c3c7ec4cd33df041abc221b9b45f6e38354fe938fc27f30d4f&amp;mpshare=1&amp;scene=1&amp;srcid=07262E7UZy0ygeGqrsaiyhit&amp;pass_ticket=OU1xf3PczzKTzQ3avs67w%2FgnmM%2F%2FtF40JSmdlLJNrL%2BYTjgeFUZtIwmKItKevdv9#rd"</w:t>
+        </w:r>
+        <w:r>
+          <w:rPr>
+            <w:rFonts w:ascii="Calibri" w:hAnsi="Calibri" w:cs="Calibri" w:eastAsia="Calibri"/>
+            <w:color w:val="0000FF"/>
+            <w:spacing w:val="0"/>
+            <w:position w:val="0"/>
+            <w:sz w:val="21"/>
+            <w:u w:val="single"/>
+            <w:shd w:fill="auto" w:val="clear"/>
+          </w:rPr>
+          <w:t xml:space="preserve">idx=1</w:t>
+        </w:r>
+        <w:r>
+          <w:rPr>
+            <w:rFonts w:ascii="Calibri" w:hAnsi="Calibri" w:cs="Calibri" w:eastAsia="Calibri"/>
+            <w:color w:val="0000FF"/>
+            <w:spacing w:val="0"/>
+            <w:position w:val="0"/>
+            <w:sz w:val="21"/>
+            <w:u w:val="single"/>
+            <w:shd w:fill="auto" w:val="clear"/>
+          </w:rPr>
+          <w:t xml:space="preserve"> HYPERLINK "https://mp.weixin.qq.com/s?__biz=MzIyNTU1ODYzMQ==&amp;mid=100000575&amp;idx=1&amp;sn=7f8c4e164088286caded4a9c3adc7ec0&amp;chksm=687caa375f0b23216d8e2f02b5c3c7ec4cd33df041abc221b9b45f6e38354fe938fc27f30d4f&amp;mpshare=1&amp;scene=1&amp;srcid=07262E7UZy0ygeGqrsaiyhit&amp;pass_ticket=OU1xf3PczzKTzQ3avs67w%2FgnmM%2F%2FtF40JSmdlLJNrL%2BYTjgeFUZtIwmKItKevdv9#rd"</w:t>
+        </w:r>
+        <w:r>
+          <w:rPr>
+            <w:rFonts w:ascii="Calibri" w:hAnsi="Calibri" w:cs="Calibri" w:eastAsia="Calibri"/>
+            <w:color w:val="0000FF"/>
+            <w:spacing w:val="0"/>
+            <w:position w:val="0"/>
+            <w:sz w:val="21"/>
+            <w:u w:val="single"/>
+            <w:shd w:fill="auto" w:val="clear"/>
+          </w:rPr>
+          <w:t xml:space="preserve">&amp;</w:t>
+        </w:r>
+        <w:r>
+          <w:rPr>
+            <w:rFonts w:ascii="Calibri" w:hAnsi="Calibri" w:cs="Calibri" w:eastAsia="Calibri"/>
+            <w:color w:val="0000FF"/>
+            <w:spacing w:val="0"/>
+            <w:position w:val="0"/>
+            <w:sz w:val="21"/>
+            <w:u w:val="single"/>
+            <w:shd w:fill="auto" w:val="clear"/>
+          </w:rPr>
+          <w:t xml:space="preserve"> HYPERLINK "https://mp.weixin.qq.com/s?__biz=MzIyNTU1ODYzMQ==&amp;mid=100000575&amp;idx=1&amp;sn=7f8c4e164088286caded4a9c3adc7ec0&amp;chksm=687caa375f0b23216d8e2f02b5c3c7ec4cd33df041abc221b9b45f6e38354fe938fc27f30d4f&amp;mpshare=1&amp;scene=1&amp;srcid=07262E7UZy0ygeGqrsaiyhit&amp;pass_ticket=OU1xf3PczzKTzQ3avs67w%2FgnmM%2F%2FtF40JSmdlLJNrL%2BYTjgeFUZtIwmKItKevdv9#rd"</w:t>
+        </w:r>
+        <w:r>
+          <w:rPr>
+            <w:rFonts w:ascii="Calibri" w:hAnsi="Calibri" w:cs="Calibri" w:eastAsia="Calibri"/>
+            <w:color w:val="0000FF"/>
+            <w:spacing w:val="0"/>
+            <w:position w:val="0"/>
+            <w:sz w:val="21"/>
+            <w:u w:val="single"/>
+            <w:shd w:fill="auto" w:val="clear"/>
+          </w:rPr>
+          <w:t xml:space="preserve">sn=7f8c4e164088286caded4a9c3adc7ec0</w:t>
+        </w:r>
+        <w:r>
+          <w:rPr>
+            <w:rFonts w:ascii="Calibri" w:hAnsi="Calibri" w:cs="Calibri" w:eastAsia="Calibri"/>
+            <w:color w:val="0000FF"/>
+            <w:spacing w:val="0"/>
+            <w:position w:val="0"/>
+            <w:sz w:val="21"/>
+            <w:u w:val="single"/>
+            <w:shd w:fill="auto" w:val="clear"/>
+          </w:rPr>
+          <w:t xml:space="preserve"> HYPERLINK "https://mp.weixin.qq.com/s?__biz=MzIyNTU1ODYzMQ==&amp;mid=100000575&amp;idx=1&amp;sn=7f8c4e164088286caded4a9c3adc7ec0&amp;chksm=687caa375f0b23216d8e2f02b5c3c7ec4cd33df041abc221b9b45f6e38354fe938fc27f30d4f&amp;mpshare=1&amp;scene=1&amp;srcid=07262E7UZy0ygeGqrsaiyhit&amp;pass_ticket=OU1xf3PczzKTzQ3avs67w%2FgnmM%2F%2FtF40JSmdlLJNrL%2BYTjgeFUZtIwmKItKevdv9#rd"</w:t>
+        </w:r>
+        <w:r>
+          <w:rPr>
+            <w:rFonts w:ascii="Calibri" w:hAnsi="Calibri" w:cs="Calibri" w:eastAsia="Calibri"/>
+            <w:color w:val="0000FF"/>
+            <w:spacing w:val="0"/>
+            <w:position w:val="0"/>
+            <w:sz w:val="21"/>
+            <w:u w:val="single"/>
+            <w:shd w:fill="auto" w:val="clear"/>
+          </w:rPr>
+          <w:t xml:space="preserve">&amp;</w:t>
+        </w:r>
+        <w:r>
+          <w:rPr>
+            <w:rFonts w:ascii="Calibri" w:hAnsi="Calibri" w:cs="Calibri" w:eastAsia="Calibri"/>
+            <w:color w:val="0000FF"/>
+            <w:spacing w:val="0"/>
+            <w:position w:val="0"/>
+            <w:sz w:val="21"/>
+            <w:u w:val="single"/>
+            <w:shd w:fill="auto" w:val="clear"/>
+          </w:rPr>
+          <w:t xml:space="preserve"> HYPERLINK "https://mp.weixin.qq.com/s?__biz=MzIyNTU1ODYzMQ==&amp;mid=100000575&amp;idx=1&amp;sn=7f8c4e164088286caded4a9c3adc7ec0&amp;chksm=687caa375f0b23216d8e2f02b5c3c7ec4cd33df041abc221b9b45f6e38354fe938fc27f30d4f&amp;mpshare=1&amp;scene=1&amp;srcid=07262E7UZy0ygeGqrsaiyhit&amp;pass_ticket=OU1xf3PczzKTzQ3avs67w%2FgnmM%2F%2FtF40JSmdlLJNrL%2BYTjgeFUZtIwmKItKevdv9#rd"</w:t>
+        </w:r>
+        <w:r>
+          <w:rPr>
+            <w:rFonts w:ascii="Calibri" w:hAnsi="Calibri" w:cs="Calibri" w:eastAsia="Calibri"/>
+            <w:color w:val="0000FF"/>
+            <w:spacing w:val="0"/>
+            <w:position w:val="0"/>
+            <w:sz w:val="21"/>
+            <w:u w:val="single"/>
+            <w:shd w:fill="auto" w:val="clear"/>
+          </w:rPr>
+          <w:t xml:space="preserve">chksm=687caa375f0b23216d8e2f02b5c3c7ec4cd33df041abc221b9b45f6e38354fe938fc27f30d4f</w:t>
+        </w:r>
+        <w:r>
+          <w:rPr>
+            <w:rFonts w:ascii="Calibri" w:hAnsi="Calibri" w:cs="Calibri" w:eastAsia="Calibri"/>
+            <w:color w:val="0000FF"/>
+            <w:spacing w:val="0"/>
+            <w:position w:val="0"/>
+            <w:sz w:val="21"/>
+            <w:u w:val="single"/>
+            <w:shd w:fill="auto" w:val="clear"/>
+          </w:rPr>
+          <w:t xml:space="preserve"> HYPERLINK "https://mp.weixin.qq.com/s?__biz=MzIyNTU1ODYzMQ==&amp;mid=100000575&amp;idx=1&amp;sn=7f8c4e164088286caded4a9c3adc7ec0&amp;chksm=687caa375f0b23216d8e2f02b5c3c7ec4cd33df041abc221b9b45f6e38354fe938fc27f30d4f&amp;mpshare=1&amp;scene=1&amp;srcid=07262E7UZy0ygeGqrsaiyhit&amp;pass_ticket=OU1xf3PczzKTzQ3avs67w%2FgnmM%2F%2FtF40JSmdlLJNrL%2BYTjgeFUZtIwmKItKevdv9#rd"</w:t>
+        </w:r>
+        <w:r>
+          <w:rPr>
+            <w:rFonts w:ascii="Calibri" w:hAnsi="Calibri" w:cs="Calibri" w:eastAsia="Calibri"/>
+            <w:color w:val="0000FF"/>
+            <w:spacing w:val="0"/>
+            <w:position w:val="0"/>
+            <w:sz w:val="21"/>
+            <w:u w:val="single"/>
+            <w:shd w:fill="auto" w:val="clear"/>
+          </w:rPr>
+          <w:t xml:space="preserve">&amp;</w:t>
+        </w:r>
+        <w:r>
+          <w:rPr>
+            <w:rFonts w:ascii="Calibri" w:hAnsi="Calibri" w:cs="Calibri" w:eastAsia="Calibri"/>
+            <w:color w:val="0000FF"/>
+            <w:spacing w:val="0"/>
+            <w:position w:val="0"/>
+            <w:sz w:val="21"/>
+            <w:u w:val="single"/>
+            <w:shd w:fill="auto" w:val="clear"/>
+          </w:rPr>
+          <w:t xml:space="preserve"> HYPERLINK "https://mp.weixin.qq.com/s?__biz=MzIyNTU1ODYzMQ==&amp;mid=100000575&amp;idx=1&amp;sn=7f8c4e164088286caded4a9c3adc7ec0&amp;chksm=687caa375f0b23216d8e2f02b5c3c7ec4cd33df041abc221b9b45f6e38354fe938fc27f30d4f&amp;mpshare=1&amp;scene=1&amp;srcid=07262E7UZy0ygeGqrsaiyhit&amp;pass_ticket=OU1xf3PczzKTzQ3avs67w%2FgnmM%2F%2FtF40JSmdlLJNrL%2BYTjgeFUZtIwmKItKevdv9#rd"</w:t>
+        </w:r>
+        <w:r>
+          <w:rPr>
+            <w:rFonts w:ascii="Calibri" w:hAnsi="Calibri" w:cs="Calibri" w:eastAsia="Calibri"/>
+            <w:color w:val="0000FF"/>
+            <w:spacing w:val="0"/>
+            <w:position w:val="0"/>
+            <w:sz w:val="21"/>
+            <w:u w:val="single"/>
+            <w:shd w:fill="auto" w:val="clear"/>
+          </w:rPr>
+          <w:t xml:space="preserve">mpshare=1</w:t>
+        </w:r>
+        <w:r>
+          <w:rPr>
+            <w:rFonts w:ascii="Calibri" w:hAnsi="Calibri" w:cs="Calibri" w:eastAsia="Calibri"/>
+            <w:color w:val="0000FF"/>
+            <w:spacing w:val="0"/>
+            <w:position w:val="0"/>
+            <w:sz w:val="21"/>
+            <w:u w:val="single"/>
+            <w:shd w:fill="auto" w:val="clear"/>
+          </w:rPr>
+          <w:t xml:space="preserve"> HYPERLINK "https://mp.weixin.qq.com/s?__biz=MzIyNTU1ODYzMQ==&amp;mid=100000575&amp;idx=1&amp;sn=7f8c4e164088286caded4a9c3adc7ec0&amp;chksm=687caa375f0b23216d8e2f02b5c3c7ec4cd33df041abc221b9b45f6e38354fe938fc27f30d4f&amp;mpshare=1&amp;scene=1&amp;srcid=07262E7UZy0ygeGqrsaiyhit&amp;pass_ticket=OU1xf3PczzKTzQ3avs67w%2FgnmM%2F%2FtF40JSmdlLJNrL%2BYTjgeFUZtIwmKItKevdv9#rd"</w:t>
+        </w:r>
+        <w:r>
+          <w:rPr>
+            <w:rFonts w:ascii="Calibri" w:hAnsi="Calibri" w:cs="Calibri" w:eastAsia="Calibri"/>
+            <w:color w:val="0000FF"/>
+            <w:spacing w:val="0"/>
+            <w:position w:val="0"/>
+            <w:sz w:val="21"/>
+            <w:u w:val="single"/>
+            <w:shd w:fill="auto" w:val="clear"/>
+          </w:rPr>
+          <w:t xml:space="preserve">&amp;</w:t>
+        </w:r>
+        <w:r>
+          <w:rPr>
+            <w:rFonts w:ascii="Calibri" w:hAnsi="Calibri" w:cs="Calibri" w:eastAsia="Calibri"/>
+            <w:color w:val="0000FF"/>
+            <w:spacing w:val="0"/>
+            <w:position w:val="0"/>
+            <w:sz w:val="21"/>
+            <w:u w:val="single"/>
+            <w:shd w:fill="auto" w:val="clear"/>
+          </w:rPr>
+          <w:t xml:space="preserve"> HYPERLINK "https://mp.weixin.qq.com/s?__biz=MzIyNTU1ODYzMQ==&amp;mid=100000575&amp;idx=1&amp;sn=7f8c4e164088286caded4a9c3adc7ec0&amp;chksm=687caa375f0b23216d8e2f02b5c3c7ec4cd33df041abc221b9b45f6e38354fe938fc27f30d4f&amp;mpshare=1&amp;scene=1&amp;srcid=07262E7UZy0ygeGqrsaiyhit&amp;pass_ticket=OU1xf3PczzKTzQ3avs67w%2FgnmM%2F%2FtF40JSmdlLJNrL%2BYTjgeFUZtIwmKItKevdv9#rd"</w:t>
+        </w:r>
+        <w:r>
+          <w:rPr>
+            <w:rFonts w:ascii="Calibri" w:hAnsi="Calibri" w:cs="Calibri" w:eastAsia="Calibri"/>
+            <w:color w:val="0000FF"/>
+            <w:spacing w:val="0"/>
+            <w:position w:val="0"/>
+            <w:sz w:val="21"/>
+            <w:u w:val="single"/>
+            <w:shd w:fill="auto" w:val="clear"/>
+          </w:rPr>
+          <w:t xml:space="preserve">scene=1</w:t>
+        </w:r>
+        <w:r>
+          <w:rPr>
+            <w:rFonts w:ascii="Calibri" w:hAnsi="Calibri" w:cs="Calibri" w:eastAsia="Calibri"/>
+            <w:color w:val="0000FF"/>
+            <w:spacing w:val="0"/>
+            <w:position w:val="0"/>
+            <w:sz w:val="21"/>
+            <w:u w:val="single"/>
+            <w:shd w:fill="auto" w:val="clear"/>
+          </w:rPr>
+          <w:t xml:space="preserve"> HYPERLINK "https://mp.weixin.qq.com/s?__biz=MzIyNTU1ODYzMQ==&amp;mid=100000575&amp;idx=1&amp;sn=7f8c4e164088286caded4a9c3adc7ec0&amp;chksm=687caa375f0b23216d8e2f02b5c3c7ec4cd33df041abc221b9b45f6e38354fe938fc27f30d4f&amp;mpshare=1&amp;scene=1&amp;srcid=07262E7UZy0ygeGqrsaiyhit&amp;pass_ticket=OU1xf3PczzKTzQ3avs67w%2FgnmM%2F%2FtF40JSmdlLJNrL%2BYTjgeFUZtIwmKItKevdv9#rd"</w:t>
+        </w:r>
+        <w:r>
+          <w:rPr>
+            <w:rFonts w:ascii="Calibri" w:hAnsi="Calibri" w:cs="Calibri" w:eastAsia="Calibri"/>
+            <w:color w:val="0000FF"/>
+            <w:spacing w:val="0"/>
+            <w:position w:val="0"/>
+            <w:sz w:val="21"/>
+            <w:u w:val="single"/>
+            <w:shd w:fill="auto" w:val="clear"/>
+          </w:rPr>
+          <w:t xml:space="preserve">&amp;</w:t>
+        </w:r>
+        <w:r>
+          <w:rPr>
+            <w:rFonts w:ascii="Calibri" w:hAnsi="Calibri" w:cs="Calibri" w:eastAsia="Calibri"/>
+            <w:color w:val="0000FF"/>
+            <w:spacing w:val="0"/>
+            <w:position w:val="0"/>
+            <w:sz w:val="21"/>
+            <w:u w:val="single"/>
+            <w:shd w:fill="auto" w:val="clear"/>
+          </w:rPr>
+          <w:t xml:space="preserve"> HYPERLINK "https://mp.weixin.qq.com/s?__biz=MzIyNTU1ODYzMQ==&amp;mid=100000575&amp;idx=1&amp;sn=7f8c4e164088286caded4a9c3adc7ec0&amp;chksm=687caa375f0b23216d8e2f02b5c3c7ec4cd33df041abc221b9b45f6e38354fe938fc27f30d4f&amp;mpshare=1&amp;scene=1&amp;srcid=07262E7UZy0ygeGqrsaiyhit&amp;pass_ticket=OU1xf3PczzKTzQ3avs67w%2FgnmM%2F%2FtF40JSmdlLJNrL%2BYTjgeFUZtIwmKItKevdv9#rd"</w:t>
+        </w:r>
+        <w:r>
+          <w:rPr>
+            <w:rFonts w:ascii="Calibri" w:hAnsi="Calibri" w:cs="Calibri" w:eastAsia="Calibri"/>
+            <w:color w:val="0000FF"/>
+            <w:spacing w:val="0"/>
+            <w:position w:val="0"/>
+            <w:sz w:val="21"/>
+            <w:u w:val="single"/>
+            <w:shd w:fill="auto" w:val="clear"/>
+          </w:rPr>
+          <w:t xml:space="preserve">srcid=07262E7UZy0ygeGqrsaiyhit</w:t>
+        </w:r>
+        <w:r>
+          <w:rPr>
+            <w:rFonts w:ascii="Calibri" w:hAnsi="Calibri" w:cs="Calibri" w:eastAsia="Calibri"/>
+            <w:color w:val="0000FF"/>
+            <w:spacing w:val="0"/>
+            <w:position w:val="0"/>
+            <w:sz w:val="21"/>
+            <w:u w:val="single"/>
+            <w:shd w:fill="auto" w:val="clear"/>
+          </w:rPr>
+          <w:t xml:space="preserve"> HYPERLINK "https://mp.weixin.qq.com/s?__biz=MzIyNTU1ODYzMQ==&amp;mid=100000575&amp;idx=1&amp;sn=7f8c4e164088286caded4a9c3adc7ec0&amp;chksm=687caa375f0b23216d8e2f02b5c3c7ec4cd33df041abc221b9b45f6e38354fe938fc27f30d4f&amp;mpshare=1&amp;scene=1&amp;srcid=07262E7UZy0ygeGqrsaiyhit&amp;pass_ticket=OU1xf3PczzKTzQ3avs67w%2FgnmM%2F%2FtF40JSmdlLJNrL%2BYTjgeFUZtIwmKItKevdv9#rd"</w:t>
+        </w:r>
+        <w:r>
+          <w:rPr>
+            <w:rFonts w:ascii="Calibri" w:hAnsi="Calibri" w:cs="Calibri" w:eastAsia="Calibri"/>
+            <w:color w:val="0000FF"/>
+            <w:spacing w:val="0"/>
+            <w:position w:val="0"/>
+            <w:sz w:val="21"/>
+            <w:u w:val="single"/>
+            <w:shd w:fill="auto" w:val="clear"/>
+          </w:rPr>
+          <w:t xml:space="preserve">&amp;</w:t>
+        </w:r>
+        <w:r>
+          <w:rPr>
+            <w:rFonts w:ascii="Calibri" w:hAnsi="Calibri" w:cs="Calibri" w:eastAsia="Calibri"/>
+            <w:color w:val="0000FF"/>
+            <w:spacing w:val="0"/>
+            <w:position w:val="0"/>
+            <w:sz w:val="21"/>
+            <w:u w:val="single"/>
+            <w:shd w:fill="auto" w:val="clear"/>
+          </w:rPr>
+          <w:t xml:space="preserve"> HYPERLINK "https://mp.weixin.qq.com/s?__biz=MzIyNTU1ODYzMQ==&amp;mid=100000575&amp;idx=1&amp;sn=7f8c4e164088286caded4a9c3adc7ec0&amp;chksm=687caa375f0b23216d8e2f02b5c3c7ec4cd33df041abc221b9b45f6e38354fe938fc27f30d4f&amp;mpshare=1&amp;scene=1&amp;srcid=07262E7UZy0ygeGqrsaiyhit&amp;pass_ticket=OU1xf3PczzKTzQ3avs67w%2FgnmM%2F%2FtF40JSmdlLJNrL%2BYTjgeFUZtIwmKItKevdv9#rd"</w:t>
+        </w:r>
+        <w:r>
+          <w:rPr>
+            <w:rFonts w:ascii="Calibri" w:hAnsi="Calibri" w:cs="Calibri" w:eastAsia="Calibri"/>
+            <w:color w:val="0000FF"/>
+            <w:spacing w:val="0"/>
+            <w:position w:val="0"/>
+            <w:sz w:val="21"/>
+            <w:u w:val="single"/>
+            <w:shd w:fill="auto" w:val="clear"/>
+          </w:rPr>
+          <w:t xml:space="preserve">pass_ticket=OU1xf3PczzKTzQ3avs67w%2FgnmM%2F%2FtF40JSmdlLJNrL%2BYTjgeFUZtIwmKItKevdv9#rd</w:t>
         </w:r>
       </w:hyperlink>
     </w:p>
@@ -10458,10 +11254,10 @@
       <w:lvlText w:val="•"/>
     </w:lvl>
   </w:abstractNum>
-  <w:num w:numId="66">
+  <w:num w:numId="68">
     <w:abstractNumId w:val="6"/>
   </w:num>
-  <w:num w:numId="68">
+  <w:num w:numId="70">
     <w:abstractNumId w:val="0"/>
   </w:num>
 </w:numbering>

</xml_diff>

<commit_message>
alter dayly details to 5
</commit_message>
<xml_diff>
--- a/materials/britain_international_summer_camp.docx
+++ b/materials/britain_international_summer_camp.docx
@@ -31,7 +31,7 @@
       </w:r>
       <w:r>
         <w:rPr>
-          <w:rFonts w:ascii="SimSun" w:hAnsi="SimSun" w:eastAsia="SimSun" w:cs="SimSun"/>
+          <w:rFonts w:ascii="宋体" w:hAnsi="宋体" w:eastAsia="宋体" w:cs="宋体"/>
           <w:b/>
           <w:color w:val="auto"/>
           <w:spacing w:val="0"/>
@@ -132,7 +132,7 @@
         <w:ind w:left="0" w:right="0" w:firstLine="0"/>
         <w:jc w:val="both"/>
         <w:rPr>
-          <w:rFonts w:ascii="SimSun" w:hAnsi="SimSun" w:eastAsia="SimSun" w:cs="SimSun"/>
+          <w:rFonts w:ascii="宋体" w:hAnsi="宋体" w:eastAsia="宋体" w:cs="宋体"/>
           <w:b/>
           <w:color w:val="auto"/>
           <w:spacing w:val="0"/>
@@ -143,7 +143,7 @@
       </w:pPr>
       <w:r>
         <w:rPr>
-          <w:rFonts w:ascii="SimSun" w:hAnsi="SimSun" w:eastAsia="SimSun" w:cs="SimSun"/>
+          <w:rFonts w:ascii="宋体" w:hAnsi="宋体" w:eastAsia="宋体" w:cs="宋体"/>
           <w:b/>
           <w:color w:val="auto"/>
           <w:spacing w:val="0"/>
@@ -176,7 +176,7 @@
         <w:ind w:left="0" w:right="0" w:firstLine="0"/>
         <w:jc w:val="both"/>
         <w:rPr>
-          <w:rFonts w:ascii="SimSun" w:hAnsi="SimSun" w:eastAsia="SimSun" w:cs="SimSun"/>
+          <w:rFonts w:ascii="宋体" w:hAnsi="宋体" w:eastAsia="宋体" w:cs="宋体"/>
           <w:b/>
           <w:color w:val="auto"/>
           <w:spacing w:val="0"/>
@@ -187,7 +187,7 @@
       </w:pPr>
       <w:r>
         <w:rPr>
-          <w:rFonts w:ascii="SimSun" w:hAnsi="SimSun" w:eastAsia="SimSun" w:cs="SimSun"/>
+          <w:rFonts w:ascii="宋体" w:hAnsi="宋体" w:eastAsia="宋体" w:cs="宋体"/>
           <w:b/>
           <w:color w:val="auto"/>
           <w:spacing w:val="0"/>
@@ -211,7 +211,7 @@
       </w:r>
       <w:r>
         <w:rPr>
-          <w:rFonts w:ascii="SimSun" w:hAnsi="SimSun" w:eastAsia="SimSun" w:cs="SimSun"/>
+          <w:rFonts w:ascii="宋体" w:hAnsi="宋体" w:eastAsia="宋体" w:cs="宋体"/>
           <w:b/>
           <w:color w:val="auto"/>
           <w:spacing w:val="0"/>
@@ -235,7 +235,7 @@
       </w:r>
       <w:r>
         <w:rPr>
-          <w:rFonts w:ascii="SimSun" w:hAnsi="SimSun" w:eastAsia="SimSun" w:cs="SimSun"/>
+          <w:rFonts w:ascii="宋体" w:hAnsi="宋体" w:eastAsia="宋体" w:cs="宋体"/>
           <w:b/>
           <w:color w:val="auto"/>
           <w:spacing w:val="0"/>
@@ -259,7 +259,7 @@
       </w:r>
       <w:r>
         <w:rPr>
-          <w:rFonts w:ascii="SimSun" w:hAnsi="SimSun" w:eastAsia="SimSun" w:cs="SimSun"/>
+          <w:rFonts w:ascii="宋体" w:hAnsi="宋体" w:eastAsia="宋体" w:cs="宋体"/>
           <w:b/>
           <w:color w:val="auto"/>
           <w:spacing w:val="0"/>
@@ -283,7 +283,7 @@
       </w:r>
       <w:r>
         <w:rPr>
-          <w:rFonts w:ascii="SimSun" w:hAnsi="SimSun" w:eastAsia="SimSun" w:cs="SimSun"/>
+          <w:rFonts w:ascii="宋体" w:hAnsi="宋体" w:eastAsia="宋体" w:cs="宋体"/>
           <w:b/>
           <w:color w:val="auto"/>
           <w:spacing w:val="0"/>
@@ -316,7 +316,7 @@
         <w:ind w:left="0" w:right="0" w:firstLine="0"/>
         <w:jc w:val="both"/>
         <w:rPr>
-          <w:rFonts w:ascii="SimSun" w:hAnsi="SimSun" w:eastAsia="SimSun" w:cs="SimSun"/>
+          <w:rFonts w:ascii="宋体" w:hAnsi="宋体" w:eastAsia="宋体" w:cs="宋体"/>
           <w:b/>
           <w:color w:val="auto"/>
           <w:spacing w:val="0"/>
@@ -327,7 +327,7 @@
       </w:pPr>
       <w:r>
         <w:rPr>
-          <w:rFonts w:ascii="SimSun" w:hAnsi="SimSun" w:eastAsia="SimSun" w:cs="SimSun"/>
+          <w:rFonts w:ascii="宋体" w:hAnsi="宋体" w:eastAsia="宋体" w:cs="宋体"/>
           <w:b/>
           <w:color w:val="auto"/>
           <w:spacing w:val="0"/>
@@ -360,7 +360,7 @@
         <w:ind w:left="0" w:right="0" w:firstLine="0"/>
         <w:jc w:val="both"/>
         <w:rPr>
-          <w:rFonts w:ascii="SimSun" w:hAnsi="SimSun" w:eastAsia="SimSun" w:cs="SimSun"/>
+          <w:rFonts w:ascii="宋体" w:hAnsi="宋体" w:eastAsia="宋体" w:cs="宋体"/>
           <w:b/>
           <w:color w:val="auto"/>
           <w:spacing w:val="0"/>
@@ -371,7 +371,7 @@
       </w:pPr>
       <w:r>
         <w:rPr>
-          <w:rFonts w:ascii="SimSun" w:hAnsi="SimSun" w:eastAsia="SimSun" w:cs="SimSun"/>
+          <w:rFonts w:ascii="宋体" w:hAnsi="宋体" w:eastAsia="宋体" w:cs="宋体"/>
           <w:b/>
           <w:color w:val="auto"/>
           <w:spacing w:val="0"/>
@@ -398,7 +398,7 @@
       </w:pPr>
       <w:r>
         <w:rPr>
-          <w:rFonts w:ascii="SimSun" w:hAnsi="SimSun" w:eastAsia="SimSun" w:cs="SimSun"/>
+          <w:rFonts w:ascii="宋体" w:hAnsi="宋体" w:eastAsia="宋体" w:cs="宋体"/>
           <w:b/>
           <w:color w:val="auto"/>
           <w:spacing w:val="0"/>
@@ -421,7 +421,7 @@
       </w:r>
       <w:r>
         <w:rPr>
-          <w:rFonts w:ascii="SimSun" w:hAnsi="SimSun" w:eastAsia="SimSun" w:cs="SimSun"/>
+          <w:rFonts w:ascii="宋体" w:hAnsi="宋体" w:eastAsia="宋体" w:cs="宋体"/>
           <w:color w:val="auto"/>
           <w:spacing w:val="0"/>
           <w:position w:val="0"/>
@@ -458,7 +458,7 @@
       </w:r>
       <w:r>
         <w:rPr>
-          <w:rFonts w:ascii="SimSun" w:hAnsi="SimSun" w:eastAsia="SimSun" w:cs="SimSun"/>
+          <w:rFonts w:ascii="宋体" w:hAnsi="宋体" w:eastAsia="宋体" w:cs="宋体"/>
           <w:color w:val="auto"/>
           <w:spacing w:val="0"/>
           <w:position w:val="0"/>
@@ -495,7 +495,7 @@
       </w:r>
       <w:r>
         <w:rPr>
-          <w:rFonts w:ascii="SimSun" w:hAnsi="SimSun" w:eastAsia="SimSun" w:cs="SimSun"/>
+          <w:rFonts w:ascii="宋体" w:hAnsi="宋体" w:eastAsia="宋体" w:cs="宋体"/>
           <w:color w:val="auto"/>
           <w:spacing w:val="0"/>
           <w:position w:val="0"/>
@@ -532,7 +532,7 @@
       </w:r>
       <w:r>
         <w:rPr>
-          <w:rFonts w:ascii="SimSun" w:hAnsi="SimSun" w:eastAsia="SimSun" w:cs="SimSun"/>
+          <w:rFonts w:ascii="宋体" w:hAnsi="宋体" w:eastAsia="宋体" w:cs="宋体"/>
           <w:color w:val="auto"/>
           <w:spacing w:val="0"/>
           <w:position w:val="0"/>
@@ -569,7 +569,7 @@
       </w:r>
       <w:r>
         <w:rPr>
-          <w:rFonts w:ascii="SimSun" w:hAnsi="SimSun" w:eastAsia="SimSun" w:cs="SimSun"/>
+          <w:rFonts w:ascii="宋体" w:hAnsi="宋体" w:eastAsia="宋体" w:cs="宋体"/>
           <w:color w:val="auto"/>
           <w:spacing w:val="0"/>
           <w:position w:val="0"/>
@@ -606,7 +606,7 @@
       </w:r>
       <w:r>
         <w:rPr>
-          <w:rFonts w:ascii="SimSun" w:hAnsi="SimSun" w:eastAsia="SimSun" w:cs="SimSun"/>
+          <w:rFonts w:ascii="宋体" w:hAnsi="宋体" w:eastAsia="宋体" w:cs="宋体"/>
           <w:color w:val="auto"/>
           <w:spacing w:val="0"/>
           <w:position w:val="0"/>
@@ -643,7 +643,7 @@
       </w:r>
       <w:r>
         <w:rPr>
-          <w:rFonts w:ascii="SimSun" w:hAnsi="SimSun" w:eastAsia="SimSun" w:cs="SimSun"/>
+          <w:rFonts w:ascii="宋体" w:hAnsi="宋体" w:eastAsia="宋体" w:cs="宋体"/>
           <w:color w:val="auto"/>
           <w:spacing w:val="0"/>
           <w:position w:val="0"/>
@@ -701,7 +701,7 @@
       </w:pPr>
       <w:r>
         <w:rPr>
-          <w:rFonts w:ascii="SimSun" w:hAnsi="SimSun" w:eastAsia="SimSun" w:cs="SimSun"/>
+          <w:rFonts w:ascii="宋体" w:hAnsi="宋体" w:eastAsia="宋体" w:cs="宋体"/>
           <w:color w:val="auto"/>
           <w:spacing w:val="0"/>
           <w:position w:val="0"/>
@@ -724,7 +724,7 @@
       </w:r>
       <w:r>
         <w:rPr>
-          <w:rFonts w:ascii="SimSun" w:hAnsi="SimSun" w:eastAsia="SimSun" w:cs="SimSun"/>
+          <w:rFonts w:ascii="宋体" w:hAnsi="宋体" w:eastAsia="宋体" w:cs="宋体"/>
           <w:color w:val="auto"/>
           <w:spacing w:val="0"/>
           <w:position w:val="0"/>
@@ -765,7 +765,7 @@
       </w:pPr>
       <w:r>
         <w:rPr>
-          <w:rFonts w:ascii="SimSun" w:hAnsi="SimSun" w:eastAsia="SimSun" w:cs="SimSun"/>
+          <w:rFonts w:ascii="宋体" w:hAnsi="宋体" w:eastAsia="宋体" w:cs="宋体"/>
           <w:color w:val="auto"/>
           <w:spacing w:val="0"/>
           <w:position w:val="0"/>
@@ -788,7 +788,7 @@
       </w:r>
       <w:r>
         <w:rPr>
-          <w:rFonts w:ascii="SimSun" w:hAnsi="SimSun" w:eastAsia="SimSun" w:cs="SimSun"/>
+          <w:rFonts w:ascii="宋体" w:hAnsi="宋体" w:eastAsia="宋体" w:cs="宋体"/>
           <w:color w:val="auto"/>
           <w:spacing w:val="0"/>
           <w:position w:val="0"/>
@@ -866,15 +866,15 @@
               <w:ind w:left="0" w:right="0" w:firstLine="0"/>
               <w:jc w:val="both"/>
               <w:rPr>
-                <w:rFonts w:ascii="SimSun" w:hAnsi="SimSun" w:eastAsia="SimSun" w:cs="SimSun"/>
-                <w:color w:val="auto"/>
-                <w:spacing w:val="0"/>
-                <w:position w:val="0"/>
-              </w:rPr>
-            </w:pPr>
-            <w:r>
-              <w:rPr>
-                <w:rFonts w:ascii="SimSun" w:hAnsi="SimSun" w:eastAsia="SimSun" w:cs="SimSun"/>
+                <w:rFonts w:ascii="宋体" w:hAnsi="宋体" w:eastAsia="宋体" w:cs="宋体"/>
+                <w:color w:val="auto"/>
+                <w:spacing w:val="0"/>
+                <w:position w:val="0"/>
+              </w:rPr>
+            </w:pPr>
+            <w:r>
+              <w:rPr>
+                <w:rFonts w:ascii="宋体" w:hAnsi="宋体" w:eastAsia="宋体" w:cs="宋体"/>
                 <w:color w:val="auto"/>
                 <w:spacing w:val="0"/>
                 <w:position w:val="0"/>
@@ -936,7 +936,7 @@
             </w:r>
             <w:r>
               <w:rPr>
-                <w:rFonts w:ascii="SimSun" w:hAnsi="SimSun" w:eastAsia="SimSun" w:cs="SimSun"/>
+                <w:rFonts w:ascii="宋体" w:hAnsi="宋体" w:eastAsia="宋体" w:cs="宋体"/>
                 <w:color w:val="auto"/>
                 <w:spacing w:val="0"/>
                 <w:position w:val="0"/>
@@ -969,15 +969,15 @@
               <w:ind w:left="0" w:right="0" w:firstLine="0"/>
               <w:jc w:val="both"/>
               <w:rPr>
-                <w:rFonts w:ascii="SimSun" w:hAnsi="SimSun" w:eastAsia="SimSun" w:cs="SimSun"/>
-                <w:color w:val="auto"/>
-                <w:spacing w:val="0"/>
-                <w:position w:val="0"/>
-              </w:rPr>
-            </w:pPr>
-            <w:r>
-              <w:rPr>
-                <w:rFonts w:ascii="SimSun" w:hAnsi="SimSun" w:eastAsia="SimSun" w:cs="SimSun"/>
+                <w:rFonts w:ascii="宋体" w:hAnsi="宋体" w:eastAsia="宋体" w:cs="宋体"/>
+                <w:color w:val="auto"/>
+                <w:spacing w:val="0"/>
+                <w:position w:val="0"/>
+              </w:rPr>
+            </w:pPr>
+            <w:r>
+              <w:rPr>
+                <w:rFonts w:ascii="宋体" w:hAnsi="宋体" w:eastAsia="宋体" w:cs="宋体"/>
                 <w:color w:val="auto"/>
                 <w:spacing w:val="0"/>
                 <w:position w:val="0"/>
@@ -1064,15 +1064,15 @@
               <w:ind w:left="0" w:right="0" w:firstLine="0"/>
               <w:jc w:val="both"/>
               <w:rPr>
-                <w:rFonts w:ascii="SimSun" w:hAnsi="SimSun" w:eastAsia="SimSun" w:cs="SimSun"/>
-                <w:color w:val="auto"/>
-                <w:spacing w:val="0"/>
-                <w:position w:val="0"/>
-              </w:rPr>
-            </w:pPr>
-            <w:r>
-              <w:rPr>
-                <w:rFonts w:ascii="SimSun" w:hAnsi="SimSun" w:eastAsia="SimSun" w:cs="SimSun"/>
+                <w:rFonts w:ascii="宋体" w:hAnsi="宋体" w:eastAsia="宋体" w:cs="宋体"/>
+                <w:color w:val="auto"/>
+                <w:spacing w:val="0"/>
+                <w:position w:val="0"/>
+              </w:rPr>
+            </w:pPr>
+            <w:r>
+              <w:rPr>
+                <w:rFonts w:ascii="宋体" w:hAnsi="宋体" w:eastAsia="宋体" w:cs="宋体"/>
                 <w:b/>
                 <w:color w:val="auto"/>
                 <w:spacing w:val="0"/>
@@ -1106,15 +1106,15 @@
               <w:ind w:left="0" w:right="0" w:firstLine="0"/>
               <w:jc w:val="both"/>
               <w:rPr>
-                <w:rFonts w:ascii="SimSun" w:hAnsi="SimSun" w:eastAsia="SimSun" w:cs="SimSun"/>
-                <w:color w:val="auto"/>
-                <w:spacing w:val="0"/>
-                <w:position w:val="0"/>
-              </w:rPr>
-            </w:pPr>
-            <w:r>
-              <w:rPr>
-                <w:rFonts w:ascii="SimSun" w:hAnsi="SimSun" w:eastAsia="SimSun" w:cs="SimSun"/>
+                <w:rFonts w:ascii="宋体" w:hAnsi="宋体" w:eastAsia="宋体" w:cs="宋体"/>
+                <w:color w:val="auto"/>
+                <w:spacing w:val="0"/>
+                <w:position w:val="0"/>
+              </w:rPr>
+            </w:pPr>
+            <w:r>
+              <w:rPr>
+                <w:rFonts w:ascii="宋体" w:hAnsi="宋体" w:eastAsia="宋体" w:cs="宋体"/>
                 <w:color w:val="auto"/>
                 <w:spacing w:val="0"/>
                 <w:position w:val="0"/>
@@ -1212,7 +1212,7 @@
             </w:pPr>
             <w:r>
               <w:rPr>
-                <w:rFonts w:ascii="SimSun" w:hAnsi="SimSun" w:eastAsia="SimSun" w:cs="SimSun"/>
+                <w:rFonts w:ascii="宋体" w:hAnsi="宋体" w:eastAsia="宋体" w:cs="宋体"/>
                 <w:b/>
                 <w:color w:val="auto"/>
                 <w:spacing w:val="0"/>
@@ -1239,7 +1239,7 @@
             </w:pPr>
             <w:r>
               <w:rPr>
-                <w:rFonts w:ascii="SimSun" w:hAnsi="SimSun" w:eastAsia="SimSun" w:cs="SimSun"/>
+                <w:rFonts w:ascii="宋体" w:hAnsi="宋体" w:eastAsia="宋体" w:cs="宋体"/>
                 <w:color w:val="auto"/>
                 <w:spacing w:val="0"/>
                 <w:position w:val="0"/>
@@ -1276,7 +1276,7 @@
             </w:pPr>
             <w:r>
               <w:rPr>
-                <w:rFonts w:ascii="SimSun" w:hAnsi="SimSun" w:eastAsia="SimSun" w:cs="SimSun"/>
+                <w:rFonts w:ascii="宋体" w:hAnsi="宋体" w:eastAsia="宋体" w:cs="宋体"/>
                 <w:color w:val="333333"/>
                 <w:spacing w:val="0"/>
                 <w:position w:val="0"/>
@@ -1298,7 +1298,7 @@
             </w:r>
             <w:r>
               <w:rPr>
-                <w:rFonts w:ascii="SimSun" w:hAnsi="SimSun" w:eastAsia="SimSun" w:cs="SimSun"/>
+                <w:rFonts w:ascii="宋体" w:hAnsi="宋体" w:eastAsia="宋体" w:cs="宋体"/>
                 <w:color w:val="333333"/>
                 <w:spacing w:val="0"/>
                 <w:position w:val="0"/>
@@ -1341,7 +1341,7 @@
             </w:pPr>
             <w:r>
               <w:rPr>
-                <w:rFonts w:ascii="SimSun" w:hAnsi="SimSun" w:eastAsia="SimSun" w:cs="SimSun"/>
+                <w:rFonts w:ascii="宋体" w:hAnsi="宋体" w:eastAsia="宋体" w:cs="宋体"/>
                 <w:color w:val="auto"/>
                 <w:spacing w:val="0"/>
                 <w:position w:val="0"/>
@@ -1451,7 +1451,7 @@
             </w:pPr>
             <w:r>
               <w:rPr>
-                <w:rFonts w:ascii="SimSun" w:hAnsi="SimSun" w:eastAsia="SimSun" w:cs="SimSun"/>
+                <w:rFonts w:ascii="宋体" w:hAnsi="宋体" w:eastAsia="宋体" w:cs="宋体"/>
                 <w:b/>
                 <w:color w:val="auto"/>
                 <w:spacing w:val="0"/>
@@ -1475,7 +1475,7 @@
             </w:r>
             <w:r>
               <w:rPr>
-                <w:rFonts w:ascii="SimSun" w:hAnsi="SimSun" w:eastAsia="SimSun" w:cs="SimSun"/>
+                <w:rFonts w:ascii="宋体" w:hAnsi="宋体" w:eastAsia="宋体" w:cs="宋体"/>
                 <w:b/>
                 <w:color w:val="auto"/>
                 <w:spacing w:val="0"/>
@@ -1499,7 +1499,7 @@
             </w:r>
             <w:r>
               <w:rPr>
-                <w:rFonts w:ascii="SimSun" w:hAnsi="SimSun" w:eastAsia="SimSun" w:cs="SimSun"/>
+                <w:rFonts w:ascii="宋体" w:hAnsi="宋体" w:eastAsia="宋体" w:cs="宋体"/>
                 <w:b/>
                 <w:color w:val="auto"/>
                 <w:spacing w:val="0"/>
@@ -1527,7 +1527,7 @@
             </w:pPr>
             <w:r>
               <w:rPr>
-                <w:rFonts w:ascii="SimSun" w:hAnsi="SimSun" w:eastAsia="SimSun" w:cs="SimSun"/>
+                <w:rFonts w:ascii="宋体" w:hAnsi="宋体" w:eastAsia="宋体" w:cs="宋体"/>
                 <w:b/>
                 <w:color w:val="auto"/>
                 <w:spacing w:val="0"/>
@@ -1554,7 +1554,7 @@
             </w:pPr>
             <w:r>
               <w:rPr>
-                <w:rFonts w:ascii="SimSun" w:hAnsi="SimSun" w:eastAsia="SimSun" w:cs="SimSun"/>
+                <w:rFonts w:ascii="宋体" w:hAnsi="宋体" w:eastAsia="宋体" w:cs="宋体"/>
                 <w:color w:val="auto"/>
                 <w:spacing w:val="0"/>
                 <w:position w:val="0"/>
@@ -1595,7 +1595,7 @@
             </w:pPr>
             <w:r>
               <w:rPr>
-                <w:rFonts w:ascii="SimSun" w:hAnsi="SimSun" w:eastAsia="SimSun" w:cs="SimSun"/>
+                <w:rFonts w:ascii="宋体" w:hAnsi="宋体" w:eastAsia="宋体" w:cs="宋体"/>
                 <w:color w:val="auto"/>
                 <w:spacing w:val="0"/>
                 <w:position w:val="0"/>
@@ -1617,7 +1617,7 @@
             </w:r>
             <w:r>
               <w:rPr>
-                <w:rFonts w:ascii="SimSun" w:hAnsi="SimSun" w:eastAsia="SimSun" w:cs="SimSun"/>
+                <w:rFonts w:ascii="宋体" w:hAnsi="宋体" w:eastAsia="宋体" w:cs="宋体"/>
                 <w:color w:val="auto"/>
                 <w:spacing w:val="0"/>
                 <w:position w:val="0"/>
@@ -1666,7 +1666,7 @@
             </w:r>
             <w:r>
               <w:rPr>
-                <w:rFonts w:ascii="SimSun" w:hAnsi="SimSun" w:eastAsia="SimSun" w:cs="SimSun"/>
+                <w:rFonts w:ascii="宋体" w:hAnsi="宋体" w:eastAsia="宋体" w:cs="宋体"/>
                 <w:color w:val="auto"/>
                 <w:spacing w:val="0"/>
                 <w:position w:val="0"/>
@@ -1688,7 +1688,7 @@
             </w:r>
             <w:r>
               <w:rPr>
-                <w:rFonts w:ascii="SimSun" w:hAnsi="SimSun" w:eastAsia="SimSun" w:cs="SimSun"/>
+                <w:rFonts w:ascii="宋体" w:hAnsi="宋体" w:eastAsia="宋体" w:cs="宋体"/>
                 <w:color w:val="auto"/>
                 <w:spacing w:val="0"/>
                 <w:position w:val="0"/>
@@ -1710,7 +1710,7 @@
             </w:r>
             <w:r>
               <w:rPr>
-                <w:rFonts w:ascii="SimSun" w:hAnsi="SimSun" w:eastAsia="SimSun" w:cs="SimSun"/>
+                <w:rFonts w:ascii="宋体" w:hAnsi="宋体" w:eastAsia="宋体" w:cs="宋体"/>
                 <w:color w:val="auto"/>
                 <w:spacing w:val="0"/>
                 <w:position w:val="0"/>
@@ -1732,7 +1732,7 @@
             </w:r>
             <w:r>
               <w:rPr>
-                <w:rFonts w:ascii="SimSun" w:hAnsi="SimSun" w:eastAsia="SimSun" w:cs="SimSun"/>
+                <w:rFonts w:ascii="宋体" w:hAnsi="宋体" w:eastAsia="宋体" w:cs="宋体"/>
                 <w:color w:val="auto"/>
                 <w:spacing w:val="0"/>
                 <w:position w:val="0"/>
@@ -1754,7 +1754,7 @@
             </w:r>
             <w:r>
               <w:rPr>
-                <w:rFonts w:ascii="SimSun" w:hAnsi="SimSun" w:eastAsia="SimSun" w:cs="SimSun"/>
+                <w:rFonts w:ascii="宋体" w:hAnsi="宋体" w:eastAsia="宋体" w:cs="宋体"/>
                 <w:color w:val="auto"/>
                 <w:spacing w:val="0"/>
                 <w:position w:val="0"/>
@@ -1797,7 +1797,7 @@
             </w:pPr>
             <w:r>
               <w:rPr>
-                <w:rFonts w:ascii="SimSun" w:hAnsi="SimSun" w:eastAsia="SimSun" w:cs="SimSun"/>
+                <w:rFonts w:ascii="宋体" w:hAnsi="宋体" w:eastAsia="宋体" w:cs="宋体"/>
                 <w:color w:val="auto"/>
                 <w:spacing w:val="0"/>
                 <w:position w:val="0"/>
@@ -1820,7 +1820,7 @@
             </w:pPr>
             <w:r>
               <w:rPr>
-                <w:rFonts w:ascii="SimSun" w:hAnsi="SimSun" w:eastAsia="SimSun" w:cs="SimSun"/>
+                <w:rFonts w:ascii="宋体" w:hAnsi="宋体" w:eastAsia="宋体" w:cs="宋体"/>
                 <w:color w:val="auto"/>
                 <w:spacing w:val="0"/>
                 <w:position w:val="0"/>
@@ -1907,15 +1907,15 @@
               <w:ind w:left="0" w:right="0" w:firstLine="0"/>
               <w:jc w:val="both"/>
               <w:rPr>
-                <w:rFonts w:ascii="SimSun" w:hAnsi="SimSun" w:eastAsia="SimSun" w:cs="SimSun"/>
-                <w:color w:val="auto"/>
-                <w:spacing w:val="0"/>
-                <w:position w:val="0"/>
-              </w:rPr>
-            </w:pPr>
-            <w:r>
-              <w:rPr>
-                <w:rFonts w:ascii="SimSun" w:hAnsi="SimSun" w:eastAsia="SimSun" w:cs="SimSun"/>
+                <w:rFonts w:ascii="宋体" w:hAnsi="宋体" w:eastAsia="宋体" w:cs="宋体"/>
+                <w:color w:val="auto"/>
+                <w:spacing w:val="0"/>
+                <w:position w:val="0"/>
+              </w:rPr>
+            </w:pPr>
+            <w:r>
+              <w:rPr>
+                <w:rFonts w:ascii="宋体" w:hAnsi="宋体" w:eastAsia="宋体" w:cs="宋体"/>
                 <w:b/>
                 <w:color w:val="auto"/>
                 <w:spacing w:val="0"/>
@@ -1949,15 +1949,15 @@
               <w:ind w:left="0" w:right="0" w:firstLine="0"/>
               <w:jc w:val="both"/>
               <w:rPr>
-                <w:rFonts w:ascii="SimSun" w:hAnsi="SimSun" w:eastAsia="SimSun" w:cs="SimSun"/>
-                <w:color w:val="auto"/>
-                <w:spacing w:val="0"/>
-                <w:position w:val="0"/>
-              </w:rPr>
-            </w:pPr>
-            <w:r>
-              <w:rPr>
-                <w:rFonts w:ascii="SimSun" w:hAnsi="SimSun" w:eastAsia="SimSun" w:cs="SimSun"/>
+                <w:rFonts w:ascii="宋体" w:hAnsi="宋体" w:eastAsia="宋体" w:cs="宋体"/>
+                <w:color w:val="auto"/>
+                <w:spacing w:val="0"/>
+                <w:position w:val="0"/>
+              </w:rPr>
+            </w:pPr>
+            <w:r>
+              <w:rPr>
+                <w:rFonts w:ascii="宋体" w:hAnsi="宋体" w:eastAsia="宋体" w:cs="宋体"/>
                 <w:color w:val="auto"/>
                 <w:spacing w:val="0"/>
                 <w:position w:val="0"/>
@@ -2055,7 +2055,7 @@
             </w:pPr>
             <w:r>
               <w:rPr>
-                <w:rFonts w:ascii="SimSun" w:hAnsi="SimSun" w:eastAsia="SimSun" w:cs="SimSun"/>
+                <w:rFonts w:ascii="宋体" w:hAnsi="宋体" w:eastAsia="宋体" w:cs="宋体"/>
                 <w:b/>
                 <w:color w:val="auto"/>
                 <w:spacing w:val="0"/>
@@ -2079,7 +2079,7 @@
             </w:pPr>
             <w:r>
               <w:rPr>
-                <w:rFonts w:ascii="SimSun" w:hAnsi="SimSun" w:eastAsia="SimSun" w:cs="SimSun"/>
+                <w:rFonts w:ascii="宋体" w:hAnsi="宋体" w:eastAsia="宋体" w:cs="宋体"/>
                 <w:color w:val="auto"/>
                 <w:spacing w:val="0"/>
                 <w:position w:val="0"/>
@@ -2122,7 +2122,7 @@
             </w:pPr>
             <w:r>
               <w:rPr>
-                <w:rFonts w:ascii="SimSun" w:hAnsi="SimSun" w:eastAsia="SimSun" w:cs="SimSun"/>
+                <w:rFonts w:ascii="宋体" w:hAnsi="宋体" w:eastAsia="宋体" w:cs="宋体"/>
                 <w:color w:val="auto"/>
                 <w:spacing w:val="0"/>
                 <w:position w:val="0"/>
@@ -2145,7 +2145,7 @@
             </w:pPr>
             <w:r>
               <w:rPr>
-                <w:rFonts w:ascii="SimSun" w:hAnsi="SimSun" w:eastAsia="SimSun" w:cs="SimSun"/>
+                <w:rFonts w:ascii="宋体" w:hAnsi="宋体" w:eastAsia="宋体" w:cs="宋体"/>
                 <w:color w:val="auto"/>
                 <w:spacing w:val="0"/>
                 <w:position w:val="0"/>
@@ -2243,7 +2243,7 @@
             </w:pPr>
             <w:r>
               <w:rPr>
-                <w:rFonts w:ascii="SimSun" w:hAnsi="SimSun" w:eastAsia="SimSun" w:cs="SimSun"/>
+                <w:rFonts w:ascii="宋体" w:hAnsi="宋体" w:eastAsia="宋体" w:cs="宋体"/>
                 <w:b/>
                 <w:color w:val="auto"/>
                 <w:spacing w:val="0"/>
@@ -2270,27 +2270,14 @@
             </w:pPr>
             <w:r>
               <w:rPr>
-                <w:rFonts w:ascii="SimSun" w:hAnsi="SimSun" w:eastAsia="SimSun" w:cs="SimSun"/>
-                <w:color w:val="auto"/>
-                <w:spacing w:val="0"/>
-                <w:position w:val="0"/>
-                <w:sz w:val="18"/>
-                <w:shd w:val="clear" w:fill="auto"/>
-              </w:rPr>
-              <w:t>优雅而又舒适的在</w:t>
-            </w:r>
-            <w:bookmarkStart w:id="0" w:name="_GoBack"/>
-            <w:bookmarkEnd w:id="0"/>
-            <w:r>
-              <w:rPr>
-                <w:rFonts w:ascii="SimSun" w:hAnsi="SimSun" w:eastAsia="SimSun" w:cs="SimSun"/>
-                <w:color w:val="auto"/>
-                <w:spacing w:val="0"/>
-                <w:position w:val="0"/>
-                <w:sz w:val="18"/>
-                <w:shd w:val="clear" w:fill="auto"/>
-              </w:rPr>
-              <w:t>伯明翰皇家音乐学院或者市政厅听一场美轮美奂的音乐会，古典，爵士，歌剧等等，感受欧洲大师们的异样风采。（音乐会类型和具体时间要根据确定出游的时间来决定）</w:t>
+                <w:rFonts w:ascii="宋体" w:hAnsi="宋体" w:eastAsia="宋体" w:cs="宋体"/>
+                <w:color w:val="auto"/>
+                <w:spacing w:val="0"/>
+                <w:position w:val="0"/>
+                <w:sz w:val="18"/>
+                <w:shd w:val="clear" w:fill="auto"/>
+              </w:rPr>
+              <w:t>优雅而又舒适的在伯明翰皇家音乐学院或者市政厅听一场美轮美奂的音乐会，古典，爵士，歌剧等等，感受欧洲大师们的异样风采。（音乐会类型和具体时间要根据确定出游的时间来决定）</w:t>
             </w:r>
           </w:p>
           <w:p>
@@ -2338,7 +2325,7 @@
             </w:pPr>
             <w:r>
               <w:rPr>
-                <w:rFonts w:ascii="SimSun" w:hAnsi="SimSun" w:eastAsia="SimSun" w:cs="SimSun"/>
+                <w:rFonts w:ascii="宋体" w:hAnsi="宋体" w:eastAsia="宋体" w:cs="宋体"/>
                 <w:color w:val="auto"/>
                 <w:spacing w:val="0"/>
                 <w:position w:val="0"/>
@@ -2361,7 +2348,7 @@
             </w:pPr>
             <w:r>
               <w:rPr>
-                <w:rFonts w:ascii="SimSun" w:hAnsi="SimSun" w:eastAsia="SimSun" w:cs="SimSun"/>
+                <w:rFonts w:ascii="宋体" w:hAnsi="宋体" w:eastAsia="宋体" w:cs="宋体"/>
                 <w:color w:val="auto"/>
                 <w:spacing w:val="0"/>
                 <w:position w:val="0"/>
@@ -2448,15 +2435,15 @@
               <w:ind w:left="0" w:right="0" w:firstLine="0"/>
               <w:jc w:val="both"/>
               <w:rPr>
-                <w:rFonts w:ascii="SimSun" w:hAnsi="SimSun" w:eastAsia="SimSun" w:cs="SimSun"/>
-                <w:color w:val="auto"/>
-                <w:spacing w:val="0"/>
-                <w:position w:val="0"/>
-              </w:rPr>
-            </w:pPr>
-            <w:r>
-              <w:rPr>
-                <w:rFonts w:ascii="SimSun" w:hAnsi="SimSun" w:eastAsia="SimSun" w:cs="SimSun"/>
+                <w:rFonts w:ascii="宋体" w:hAnsi="宋体" w:eastAsia="宋体" w:cs="宋体"/>
+                <w:color w:val="auto"/>
+                <w:spacing w:val="0"/>
+                <w:position w:val="0"/>
+              </w:rPr>
+            </w:pPr>
+            <w:r>
+              <w:rPr>
+                <w:rFonts w:ascii="宋体" w:hAnsi="宋体" w:eastAsia="宋体" w:cs="宋体"/>
                 <w:b/>
                 <w:color w:val="auto"/>
                 <w:spacing w:val="0"/>
@@ -2490,15 +2477,15 @@
               <w:ind w:left="0" w:right="0" w:firstLine="0"/>
               <w:jc w:val="both"/>
               <w:rPr>
-                <w:rFonts w:ascii="SimSun" w:hAnsi="SimSun" w:eastAsia="SimSun" w:cs="SimSun"/>
-                <w:color w:val="auto"/>
-                <w:spacing w:val="0"/>
-                <w:position w:val="0"/>
-              </w:rPr>
-            </w:pPr>
-            <w:r>
-              <w:rPr>
-                <w:rFonts w:ascii="SimSun" w:hAnsi="SimSun" w:eastAsia="SimSun" w:cs="SimSun"/>
+                <w:rFonts w:ascii="宋体" w:hAnsi="宋体" w:eastAsia="宋体" w:cs="宋体"/>
+                <w:color w:val="auto"/>
+                <w:spacing w:val="0"/>
+                <w:position w:val="0"/>
+              </w:rPr>
+            </w:pPr>
+            <w:r>
+              <w:rPr>
+                <w:rFonts w:ascii="宋体" w:hAnsi="宋体" w:eastAsia="宋体" w:cs="宋体"/>
                 <w:color w:val="auto"/>
                 <w:spacing w:val="0"/>
                 <w:position w:val="0"/>
@@ -2585,15 +2572,15 @@
               <w:ind w:left="0" w:right="0" w:firstLine="0"/>
               <w:jc w:val="both"/>
               <w:rPr>
-                <w:rFonts w:ascii="SimSun" w:hAnsi="SimSun" w:eastAsia="SimSun" w:cs="SimSun"/>
-                <w:color w:val="auto"/>
-                <w:spacing w:val="0"/>
-                <w:position w:val="0"/>
-              </w:rPr>
-            </w:pPr>
-            <w:r>
-              <w:rPr>
-                <w:rFonts w:ascii="SimSun" w:hAnsi="SimSun" w:eastAsia="SimSun" w:cs="SimSun"/>
+                <w:rFonts w:ascii="宋体" w:hAnsi="宋体" w:eastAsia="宋体" w:cs="宋体"/>
+                <w:color w:val="auto"/>
+                <w:spacing w:val="0"/>
+                <w:position w:val="0"/>
+              </w:rPr>
+            </w:pPr>
+            <w:r>
+              <w:rPr>
+                <w:rFonts w:ascii="宋体" w:hAnsi="宋体" w:eastAsia="宋体" w:cs="宋体"/>
                 <w:b/>
                 <w:color w:val="auto"/>
                 <w:spacing w:val="0"/>
@@ -2627,7 +2614,7 @@
               <w:ind w:left="0" w:right="0" w:firstLine="0"/>
               <w:jc w:val="both"/>
               <w:rPr>
-                <w:rFonts w:ascii="SimSun" w:hAnsi="SimSun" w:eastAsia="SimSun" w:cs="SimSun"/>
+                <w:rFonts w:ascii="宋体" w:hAnsi="宋体" w:eastAsia="宋体" w:cs="宋体"/>
                 <w:color w:val="auto"/>
                 <w:spacing w:val="0"/>
                 <w:position w:val="0"/>
@@ -2685,7 +2672,7 @@
       </w:pPr>
       <w:r>
         <w:rPr>
-          <w:rFonts w:ascii="SimSun" w:hAnsi="SimSun" w:eastAsia="SimSun" w:cs="SimSun"/>
+          <w:rFonts w:ascii="宋体" w:hAnsi="宋体" w:eastAsia="宋体" w:cs="宋体"/>
           <w:color w:val="auto"/>
           <w:spacing w:val="0"/>
           <w:position w:val="0"/>
@@ -2708,7 +2695,7 @@
       </w:r>
       <w:r>
         <w:rPr>
-          <w:rFonts w:ascii="SimSun" w:hAnsi="SimSun" w:eastAsia="SimSun" w:cs="SimSun"/>
+          <w:rFonts w:ascii="宋体" w:hAnsi="宋体" w:eastAsia="宋体" w:cs="宋体"/>
           <w:color w:val="auto"/>
           <w:spacing w:val="0"/>
           <w:position w:val="0"/>
@@ -2786,15 +2773,15 @@
               <w:ind w:left="0" w:right="0" w:firstLine="0"/>
               <w:jc w:val="both"/>
               <w:rPr>
-                <w:rFonts w:ascii="SimSun" w:hAnsi="SimSun" w:eastAsia="SimSun" w:cs="SimSun"/>
-                <w:color w:val="auto"/>
-                <w:spacing w:val="0"/>
-                <w:position w:val="0"/>
-              </w:rPr>
-            </w:pPr>
-            <w:r>
-              <w:rPr>
-                <w:rFonts w:ascii="SimSun" w:hAnsi="SimSun" w:eastAsia="SimSun" w:cs="SimSun"/>
+                <w:rFonts w:ascii="宋体" w:hAnsi="宋体" w:eastAsia="宋体" w:cs="宋体"/>
+                <w:color w:val="auto"/>
+                <w:spacing w:val="0"/>
+                <w:position w:val="0"/>
+              </w:rPr>
+            </w:pPr>
+            <w:r>
+              <w:rPr>
+                <w:rFonts w:ascii="宋体" w:hAnsi="宋体" w:eastAsia="宋体" w:cs="宋体"/>
                 <w:color w:val="auto"/>
                 <w:spacing w:val="0"/>
                 <w:position w:val="0"/>
@@ -2827,15 +2814,15 @@
               <w:ind w:left="0" w:right="0" w:firstLine="2800"/>
               <w:jc w:val="both"/>
               <w:rPr>
-                <w:rFonts w:ascii="SimSun" w:hAnsi="SimSun" w:eastAsia="SimSun" w:cs="SimSun"/>
-                <w:color w:val="auto"/>
-                <w:spacing w:val="0"/>
-                <w:position w:val="0"/>
-              </w:rPr>
-            </w:pPr>
-            <w:r>
-              <w:rPr>
-                <w:rFonts w:ascii="SimSun" w:hAnsi="SimSun" w:eastAsia="SimSun" w:cs="SimSun"/>
+                <w:rFonts w:ascii="宋体" w:hAnsi="宋体" w:eastAsia="宋体" w:cs="宋体"/>
+                <w:color w:val="auto"/>
+                <w:spacing w:val="0"/>
+                <w:position w:val="0"/>
+              </w:rPr>
+            </w:pPr>
+            <w:r>
+              <w:rPr>
+                <w:rFonts w:ascii="宋体" w:hAnsi="宋体" w:eastAsia="宋体" w:cs="宋体"/>
                 <w:color w:val="auto"/>
                 <w:spacing w:val="0"/>
                 <w:position w:val="0"/>
@@ -2868,15 +2855,15 @@
               <w:ind w:left="0" w:right="0" w:firstLine="0"/>
               <w:jc w:val="both"/>
               <w:rPr>
-                <w:rFonts w:ascii="SimSun" w:hAnsi="SimSun" w:eastAsia="SimSun" w:cs="SimSun"/>
-                <w:color w:val="auto"/>
-                <w:spacing w:val="0"/>
-                <w:position w:val="0"/>
-              </w:rPr>
-            </w:pPr>
-            <w:r>
-              <w:rPr>
-                <w:rFonts w:ascii="SimSun" w:hAnsi="SimSun" w:eastAsia="SimSun" w:cs="SimSun"/>
+                <w:rFonts w:ascii="宋体" w:hAnsi="宋体" w:eastAsia="宋体" w:cs="宋体"/>
+                <w:color w:val="auto"/>
+                <w:spacing w:val="0"/>
+                <w:position w:val="0"/>
+              </w:rPr>
+            </w:pPr>
+            <w:r>
+              <w:rPr>
+                <w:rFonts w:ascii="宋体" w:hAnsi="宋体" w:eastAsia="宋体" w:cs="宋体"/>
                 <w:color w:val="auto"/>
                 <w:spacing w:val="0"/>
                 <w:position w:val="0"/>
@@ -2963,15 +2950,15 @@
               <w:ind w:left="0" w:right="0" w:firstLine="0"/>
               <w:jc w:val="both"/>
               <w:rPr>
-                <w:rFonts w:ascii="SimSun" w:hAnsi="SimSun" w:eastAsia="SimSun" w:cs="SimSun"/>
-                <w:color w:val="auto"/>
-                <w:spacing w:val="0"/>
-                <w:position w:val="0"/>
-              </w:rPr>
-            </w:pPr>
-            <w:r>
-              <w:rPr>
-                <w:rFonts w:ascii="SimSun" w:hAnsi="SimSun" w:eastAsia="SimSun" w:cs="SimSun"/>
+                <w:rFonts w:ascii="宋体" w:hAnsi="宋体" w:eastAsia="宋体" w:cs="宋体"/>
+                <w:color w:val="auto"/>
+                <w:spacing w:val="0"/>
+                <w:position w:val="0"/>
+              </w:rPr>
+            </w:pPr>
+            <w:r>
+              <w:rPr>
+                <w:rFonts w:ascii="宋体" w:hAnsi="宋体" w:eastAsia="宋体" w:cs="宋体"/>
                 <w:b/>
                 <w:color w:val="auto"/>
                 <w:spacing w:val="0"/>
@@ -3005,15 +2992,15 @@
               <w:ind w:left="0" w:right="0" w:firstLine="0"/>
               <w:jc w:val="both"/>
               <w:rPr>
-                <w:rFonts w:ascii="SimSun" w:hAnsi="SimSun" w:eastAsia="SimSun" w:cs="SimSun"/>
-                <w:color w:val="auto"/>
-                <w:spacing w:val="0"/>
-                <w:position w:val="0"/>
-              </w:rPr>
-            </w:pPr>
-            <w:r>
-              <w:rPr>
-                <w:rFonts w:ascii="SimSun" w:hAnsi="SimSun" w:eastAsia="SimSun" w:cs="SimSun"/>
+                <w:rFonts w:ascii="宋体" w:hAnsi="宋体" w:eastAsia="宋体" w:cs="宋体"/>
+                <w:color w:val="auto"/>
+                <w:spacing w:val="0"/>
+                <w:position w:val="0"/>
+              </w:rPr>
+            </w:pPr>
+            <w:r>
+              <w:rPr>
+                <w:rFonts w:ascii="宋体" w:hAnsi="宋体" w:eastAsia="宋体" w:cs="宋体"/>
                 <w:color w:val="auto"/>
                 <w:spacing w:val="0"/>
                 <w:position w:val="0"/>
@@ -3100,15 +3087,15 @@
               <w:ind w:left="0" w:right="0" w:firstLine="0"/>
               <w:jc w:val="both"/>
               <w:rPr>
-                <w:rFonts w:ascii="SimSun" w:hAnsi="SimSun" w:eastAsia="SimSun" w:cs="SimSun"/>
-                <w:color w:val="auto"/>
-                <w:spacing w:val="0"/>
-                <w:position w:val="0"/>
-              </w:rPr>
-            </w:pPr>
-            <w:r>
-              <w:rPr>
-                <w:rFonts w:ascii="SimSun" w:hAnsi="SimSun" w:eastAsia="SimSun" w:cs="SimSun"/>
+                <w:rFonts w:ascii="宋体" w:hAnsi="宋体" w:eastAsia="宋体" w:cs="宋体"/>
+                <w:color w:val="auto"/>
+                <w:spacing w:val="0"/>
+                <w:position w:val="0"/>
+              </w:rPr>
+            </w:pPr>
+            <w:r>
+              <w:rPr>
+                <w:rFonts w:ascii="宋体" w:hAnsi="宋体" w:eastAsia="宋体" w:cs="宋体"/>
                 <w:b/>
                 <w:color w:val="auto"/>
                 <w:spacing w:val="0"/>
@@ -3142,15 +3129,15 @@
               <w:ind w:left="0" w:right="0" w:firstLine="0"/>
               <w:jc w:val="both"/>
               <w:rPr>
-                <w:rFonts w:ascii="SimSun" w:hAnsi="SimSun" w:eastAsia="SimSun" w:cs="SimSun"/>
-                <w:color w:val="auto"/>
-                <w:spacing w:val="0"/>
-                <w:position w:val="0"/>
-              </w:rPr>
-            </w:pPr>
-            <w:r>
-              <w:rPr>
-                <w:rFonts w:ascii="SimSun" w:hAnsi="SimSun" w:eastAsia="SimSun" w:cs="SimSun"/>
+                <w:rFonts w:ascii="宋体" w:hAnsi="宋体" w:eastAsia="宋体" w:cs="宋体"/>
+                <w:color w:val="auto"/>
+                <w:spacing w:val="0"/>
+                <w:position w:val="0"/>
+              </w:rPr>
+            </w:pPr>
+            <w:r>
+              <w:rPr>
+                <w:rFonts w:ascii="宋体" w:hAnsi="宋体" w:eastAsia="宋体" w:cs="宋体"/>
                 <w:color w:val="auto"/>
                 <w:spacing w:val="0"/>
                 <w:position w:val="0"/>
@@ -3248,7 +3235,7 @@
             </w:pPr>
             <w:r>
               <w:rPr>
-                <w:rFonts w:ascii="SimSun" w:hAnsi="SimSun" w:eastAsia="SimSun" w:cs="SimSun"/>
+                <w:rFonts w:ascii="宋体" w:hAnsi="宋体" w:eastAsia="宋体" w:cs="宋体"/>
                 <w:b/>
                 <w:color w:val="auto"/>
                 <w:spacing w:val="0"/>
@@ -3275,7 +3262,7 @@
             </w:pPr>
             <w:r>
               <w:rPr>
-                <w:rFonts w:ascii="SimSun" w:hAnsi="SimSun" w:eastAsia="SimSun" w:cs="SimSun"/>
+                <w:rFonts w:ascii="宋体" w:hAnsi="宋体" w:eastAsia="宋体" w:cs="宋体"/>
                 <w:color w:val="auto"/>
                 <w:spacing w:val="0"/>
                 <w:position w:val="0"/>
@@ -3301,7 +3288,7 @@
             </w:pPr>
             <w:r>
               <w:rPr>
-                <w:rFonts w:ascii="SimSun" w:hAnsi="SimSun" w:eastAsia="SimSun" w:cs="SimSun"/>
+                <w:rFonts w:ascii="宋体" w:hAnsi="宋体" w:eastAsia="宋体" w:cs="宋体"/>
                 <w:color w:val="auto"/>
                 <w:spacing w:val="0"/>
                 <w:position w:val="0"/>
@@ -3327,7 +3314,7 @@
             </w:pPr>
             <w:r>
               <w:rPr>
-                <w:rFonts w:ascii="SimSun" w:hAnsi="SimSun" w:eastAsia="SimSun" w:cs="SimSun"/>
+                <w:rFonts w:ascii="宋体" w:hAnsi="宋体" w:eastAsia="宋体" w:cs="宋体"/>
                 <w:color w:val="auto"/>
                 <w:spacing w:val="0"/>
                 <w:position w:val="0"/>
@@ -3349,7 +3336,7 @@
             </w:r>
             <w:r>
               <w:rPr>
-                <w:rFonts w:ascii="SimSun" w:hAnsi="SimSun" w:eastAsia="SimSun" w:cs="SimSun"/>
+                <w:rFonts w:ascii="宋体" w:hAnsi="宋体" w:eastAsia="宋体" w:cs="宋体"/>
                 <w:color w:val="auto"/>
                 <w:spacing w:val="0"/>
                 <w:position w:val="0"/>
@@ -3375,7 +3362,7 @@
             </w:pPr>
             <w:r>
               <w:rPr>
-                <w:rFonts w:ascii="SimSun" w:hAnsi="SimSun" w:eastAsia="SimSun" w:cs="SimSun"/>
+                <w:rFonts w:ascii="宋体" w:hAnsi="宋体" w:eastAsia="宋体" w:cs="宋体"/>
                 <w:color w:val="auto"/>
                 <w:spacing w:val="0"/>
                 <w:position w:val="0"/>
@@ -3401,7 +3388,7 @@
             </w:pPr>
             <w:r>
               <w:rPr>
-                <w:rFonts w:ascii="SimSun" w:hAnsi="SimSun" w:eastAsia="SimSun" w:cs="SimSun"/>
+                <w:rFonts w:ascii="宋体" w:hAnsi="宋体" w:eastAsia="宋体" w:cs="宋体"/>
                 <w:color w:val="auto"/>
                 <w:spacing w:val="0"/>
                 <w:position w:val="0"/>
@@ -3456,7 +3443,7 @@
             </w:pPr>
             <w:r>
               <w:rPr>
-                <w:rFonts w:ascii="SimSun" w:hAnsi="SimSun" w:eastAsia="SimSun" w:cs="SimSun"/>
+                <w:rFonts w:ascii="宋体" w:hAnsi="宋体" w:eastAsia="宋体" w:cs="宋体"/>
                 <w:color w:val="auto"/>
                 <w:spacing w:val="0"/>
                 <w:position w:val="0"/>
@@ -3493,7 +3480,7 @@
             </w:r>
             <w:r>
               <w:rPr>
-                <w:rFonts w:ascii="SimSun" w:hAnsi="SimSun" w:eastAsia="SimSun" w:cs="SimSun"/>
+                <w:rFonts w:ascii="宋体" w:hAnsi="宋体" w:eastAsia="宋体" w:cs="宋体"/>
                 <w:color w:val="auto"/>
                 <w:spacing w:val="0"/>
                 <w:position w:val="0"/>
@@ -3515,7 +3502,7 @@
             </w:r>
             <w:r>
               <w:rPr>
-                <w:rFonts w:ascii="SimSun" w:hAnsi="SimSun" w:eastAsia="SimSun" w:cs="SimSun"/>
+                <w:rFonts w:ascii="宋体" w:hAnsi="宋体" w:eastAsia="宋体" w:cs="宋体"/>
                 <w:color w:val="auto"/>
                 <w:spacing w:val="0"/>
                 <w:position w:val="0"/>
@@ -3537,7 +3524,7 @@
             </w:r>
             <w:r>
               <w:rPr>
-                <w:rFonts w:ascii="SimSun" w:hAnsi="SimSun" w:eastAsia="SimSun" w:cs="SimSun"/>
+                <w:rFonts w:ascii="宋体" w:hAnsi="宋体" w:eastAsia="宋体" w:cs="宋体"/>
                 <w:color w:val="auto"/>
                 <w:spacing w:val="0"/>
                 <w:position w:val="0"/>
@@ -3559,7 +3546,7 @@
             </w:r>
             <w:r>
               <w:rPr>
-                <w:rFonts w:ascii="SimSun" w:hAnsi="SimSun" w:eastAsia="SimSun" w:cs="SimSun"/>
+                <w:rFonts w:ascii="宋体" w:hAnsi="宋体" w:eastAsia="宋体" w:cs="宋体"/>
                 <w:color w:val="auto"/>
                 <w:spacing w:val="0"/>
                 <w:position w:val="0"/>
@@ -3596,7 +3583,7 @@
             </w:r>
             <w:r>
               <w:rPr>
-                <w:rFonts w:ascii="SimSun" w:hAnsi="SimSun" w:eastAsia="SimSun" w:cs="SimSun"/>
+                <w:rFonts w:ascii="宋体" w:hAnsi="宋体" w:eastAsia="宋体" w:cs="宋体"/>
                 <w:color w:val="auto"/>
                 <w:spacing w:val="0"/>
                 <w:position w:val="0"/>
@@ -3633,7 +3620,7 @@
             </w:r>
             <w:r>
               <w:rPr>
-                <w:rFonts w:ascii="SimSun" w:hAnsi="SimSun" w:eastAsia="SimSun" w:cs="SimSun"/>
+                <w:rFonts w:ascii="宋体" w:hAnsi="宋体" w:eastAsia="宋体" w:cs="宋体"/>
                 <w:color w:val="auto"/>
                 <w:spacing w:val="0"/>
                 <w:position w:val="0"/>
@@ -3670,7 +3657,7 @@
             </w:r>
             <w:r>
               <w:rPr>
-                <w:rFonts w:ascii="SimSun" w:hAnsi="SimSun" w:eastAsia="SimSun" w:cs="SimSun"/>
+                <w:rFonts w:ascii="宋体" w:hAnsi="宋体" w:eastAsia="宋体" w:cs="宋体"/>
                 <w:color w:val="auto"/>
                 <w:spacing w:val="0"/>
                 <w:position w:val="0"/>
@@ -3704,7 +3691,7 @@
             </w:r>
             <w:r>
               <w:rPr>
-                <w:rFonts w:ascii="SimSun" w:hAnsi="SimSun" w:eastAsia="SimSun" w:cs="SimSun"/>
+                <w:rFonts w:ascii="宋体" w:hAnsi="宋体" w:eastAsia="宋体" w:cs="宋体"/>
                 <w:color w:val="auto"/>
                 <w:spacing w:val="0"/>
                 <w:position w:val="0"/>
@@ -3808,7 +3795,7 @@
       </w:pPr>
       <w:r>
         <w:rPr>
-          <w:rFonts w:ascii="SimSun" w:hAnsi="SimSun" w:eastAsia="SimSun" w:cs="SimSun"/>
+          <w:rFonts w:ascii="宋体" w:hAnsi="宋体" w:eastAsia="宋体" w:cs="宋体"/>
           <w:color w:val="auto"/>
           <w:spacing w:val="0"/>
           <w:position w:val="0"/>
@@ -3831,7 +3818,7 @@
       </w:r>
       <w:r>
         <w:rPr>
-          <w:rFonts w:ascii="SimSun" w:hAnsi="SimSun" w:eastAsia="SimSun" w:cs="SimSun"/>
+          <w:rFonts w:ascii="宋体" w:hAnsi="宋体" w:eastAsia="宋体" w:cs="宋体"/>
           <w:color w:val="auto"/>
           <w:spacing w:val="0"/>
           <w:position w:val="0"/>
@@ -3909,15 +3896,15 @@
               <w:ind w:left="0" w:right="0" w:firstLine="0"/>
               <w:jc w:val="both"/>
               <w:rPr>
-                <w:rFonts w:ascii="SimSun" w:hAnsi="SimSun" w:eastAsia="SimSun" w:cs="SimSun"/>
-                <w:color w:val="auto"/>
-                <w:spacing w:val="0"/>
-                <w:position w:val="0"/>
-              </w:rPr>
-            </w:pPr>
-            <w:r>
-              <w:rPr>
-                <w:rFonts w:ascii="SimSun" w:hAnsi="SimSun" w:eastAsia="SimSun" w:cs="SimSun"/>
+                <w:rFonts w:ascii="宋体" w:hAnsi="宋体" w:eastAsia="宋体" w:cs="宋体"/>
+                <w:color w:val="auto"/>
+                <w:spacing w:val="0"/>
+                <w:position w:val="0"/>
+              </w:rPr>
+            </w:pPr>
+            <w:r>
+              <w:rPr>
+                <w:rFonts w:ascii="宋体" w:hAnsi="宋体" w:eastAsia="宋体" w:cs="宋体"/>
                 <w:color w:val="auto"/>
                 <w:spacing w:val="0"/>
                 <w:position w:val="0"/>
@@ -3950,15 +3937,15 @@
               <w:ind w:left="0" w:right="0" w:firstLine="2240"/>
               <w:jc w:val="both"/>
               <w:rPr>
-                <w:rFonts w:ascii="SimSun" w:hAnsi="SimSun" w:eastAsia="SimSun" w:cs="SimSun"/>
-                <w:color w:val="auto"/>
-                <w:spacing w:val="0"/>
-                <w:position w:val="0"/>
-              </w:rPr>
-            </w:pPr>
-            <w:r>
-              <w:rPr>
-                <w:rFonts w:ascii="SimSun" w:hAnsi="SimSun" w:eastAsia="SimSun" w:cs="SimSun"/>
+                <w:rFonts w:ascii="宋体" w:hAnsi="宋体" w:eastAsia="宋体" w:cs="宋体"/>
+                <w:color w:val="auto"/>
+                <w:spacing w:val="0"/>
+                <w:position w:val="0"/>
+              </w:rPr>
+            </w:pPr>
+            <w:r>
+              <w:rPr>
+                <w:rFonts w:ascii="宋体" w:hAnsi="宋体" w:eastAsia="宋体" w:cs="宋体"/>
                 <w:color w:val="auto"/>
                 <w:spacing w:val="0"/>
                 <w:position w:val="0"/>
@@ -3991,15 +3978,15 @@
               <w:ind w:left="0" w:right="0" w:firstLine="0"/>
               <w:jc w:val="both"/>
               <w:rPr>
-                <w:rFonts w:ascii="SimSun" w:hAnsi="SimSun" w:eastAsia="SimSun" w:cs="SimSun"/>
-                <w:color w:val="auto"/>
-                <w:spacing w:val="0"/>
-                <w:position w:val="0"/>
-              </w:rPr>
-            </w:pPr>
-            <w:r>
-              <w:rPr>
-                <w:rFonts w:ascii="SimSun" w:hAnsi="SimSun" w:eastAsia="SimSun" w:cs="SimSun"/>
+                <w:rFonts w:ascii="宋体" w:hAnsi="宋体" w:eastAsia="宋体" w:cs="宋体"/>
+                <w:color w:val="auto"/>
+                <w:spacing w:val="0"/>
+                <w:position w:val="0"/>
+              </w:rPr>
+            </w:pPr>
+            <w:r>
+              <w:rPr>
+                <w:rFonts w:ascii="宋体" w:hAnsi="宋体" w:eastAsia="宋体" w:cs="宋体"/>
                 <w:color w:val="auto"/>
                 <w:spacing w:val="0"/>
                 <w:position w:val="0"/>
@@ -4086,15 +4073,15 @@
               <w:ind w:left="0" w:right="0" w:firstLine="0"/>
               <w:jc w:val="both"/>
               <w:rPr>
-                <w:rFonts w:ascii="SimSun" w:hAnsi="SimSun" w:eastAsia="SimSun" w:cs="SimSun"/>
-                <w:color w:val="auto"/>
-                <w:spacing w:val="0"/>
-                <w:position w:val="0"/>
-              </w:rPr>
-            </w:pPr>
-            <w:r>
-              <w:rPr>
-                <w:rFonts w:ascii="SimSun" w:hAnsi="SimSun" w:eastAsia="SimSun" w:cs="SimSun"/>
+                <w:rFonts w:ascii="宋体" w:hAnsi="宋体" w:eastAsia="宋体" w:cs="宋体"/>
+                <w:color w:val="auto"/>
+                <w:spacing w:val="0"/>
+                <w:position w:val="0"/>
+              </w:rPr>
+            </w:pPr>
+            <w:r>
+              <w:rPr>
+                <w:rFonts w:ascii="宋体" w:hAnsi="宋体" w:eastAsia="宋体" w:cs="宋体"/>
                 <w:b/>
                 <w:color w:val="auto"/>
                 <w:spacing w:val="0"/>
@@ -4128,7 +4115,7 @@
               <w:ind w:left="0" w:right="0" w:firstLine="0"/>
               <w:jc w:val="both"/>
               <w:rPr>
-                <w:rFonts w:ascii="SimSun" w:hAnsi="SimSun" w:eastAsia="SimSun" w:cs="SimSun"/>
+                <w:rFonts w:ascii="宋体" w:hAnsi="宋体" w:eastAsia="宋体" w:cs="宋体"/>
                 <w:color w:val="auto"/>
                 <w:spacing w:val="0"/>
                 <w:position w:val="0"/>
@@ -4225,7 +4212,7 @@
             </w:pPr>
             <w:r>
               <w:rPr>
-                <w:rFonts w:ascii="SimSun" w:hAnsi="SimSun" w:eastAsia="SimSun" w:cs="SimSun"/>
+                <w:rFonts w:ascii="宋体" w:hAnsi="宋体" w:eastAsia="宋体" w:cs="宋体"/>
                 <w:b/>
                 <w:color w:val="auto"/>
                 <w:spacing w:val="0"/>
@@ -4249,7 +4236,7 @@
             </w:pPr>
             <w:r>
               <w:rPr>
-                <w:rFonts w:ascii="SimSun" w:hAnsi="SimSun" w:eastAsia="SimSun" w:cs="SimSun"/>
+                <w:rFonts w:ascii="宋体" w:hAnsi="宋体" w:eastAsia="宋体" w:cs="宋体"/>
                 <w:color w:val="auto"/>
                 <w:spacing w:val="0"/>
                 <w:position w:val="0"/>
@@ -4271,7 +4258,7 @@
             </w:r>
             <w:r>
               <w:rPr>
-                <w:rFonts w:ascii="SimSun" w:hAnsi="SimSun" w:eastAsia="SimSun" w:cs="SimSun"/>
+                <w:rFonts w:ascii="宋体" w:hAnsi="宋体" w:eastAsia="宋体" w:cs="宋体"/>
                 <w:color w:val="auto"/>
                 <w:spacing w:val="0"/>
                 <w:position w:val="0"/>
@@ -4314,7 +4301,7 @@
             </w:pPr>
             <w:r>
               <w:rPr>
-                <w:rFonts w:ascii="SimSun" w:hAnsi="SimSun" w:eastAsia="SimSun" w:cs="SimSun"/>
+                <w:rFonts w:ascii="宋体" w:hAnsi="宋体" w:eastAsia="宋体" w:cs="宋体"/>
                 <w:color w:val="auto"/>
                 <w:spacing w:val="0"/>
                 <w:position w:val="0"/>
@@ -4337,7 +4324,7 @@
             </w:pPr>
             <w:r>
               <w:rPr>
-                <w:rFonts w:ascii="SimSun" w:hAnsi="SimSun" w:eastAsia="SimSun" w:cs="SimSun"/>
+                <w:rFonts w:ascii="宋体" w:hAnsi="宋体" w:eastAsia="宋体" w:cs="宋体"/>
                 <w:color w:val="auto"/>
                 <w:spacing w:val="0"/>
                 <w:position w:val="0"/>
@@ -4435,7 +4422,7 @@
             </w:pPr>
             <w:r>
               <w:rPr>
-                <w:rFonts w:ascii="SimSun" w:hAnsi="SimSun" w:eastAsia="SimSun" w:cs="SimSun"/>
+                <w:rFonts w:ascii="宋体" w:hAnsi="宋体" w:eastAsia="宋体" w:cs="宋体"/>
                 <w:b/>
                 <w:color w:val="auto"/>
                 <w:spacing w:val="0"/>
@@ -4462,7 +4449,7 @@
             </w:pPr>
             <w:r>
               <w:rPr>
-                <w:rFonts w:ascii="SimSun" w:hAnsi="SimSun" w:eastAsia="SimSun" w:cs="SimSun"/>
+                <w:rFonts w:ascii="宋体" w:hAnsi="宋体" w:eastAsia="宋体" w:cs="宋体"/>
                 <w:color w:val="auto"/>
                 <w:spacing w:val="0"/>
                 <w:position w:val="0"/>
@@ -4484,7 +4471,7 @@
             </w:r>
             <w:r>
               <w:rPr>
-                <w:rFonts w:ascii="SimSun" w:hAnsi="SimSun" w:eastAsia="SimSun" w:cs="SimSun"/>
+                <w:rFonts w:ascii="宋体" w:hAnsi="宋体" w:eastAsia="宋体" w:cs="宋体"/>
                 <w:color w:val="auto"/>
                 <w:spacing w:val="0"/>
                 <w:position w:val="0"/>
@@ -4500,38 +4487,51 @@
               <w:ind w:left="0" w:right="0" w:firstLine="0"/>
               <w:jc w:val="both"/>
               <w:rPr>
-                <w:rFonts w:ascii="Calibri" w:hAnsi="Calibri" w:eastAsia="Calibri" w:cs="Calibri"/>
+                <w:rFonts w:hint="eastAsia" w:ascii="Calibri" w:hAnsi="Calibri" w:eastAsia="宋体" w:cs="Calibri"/>
                 <w:color w:val="auto"/>
                 <w:spacing w:val="0"/>
                 <w:position w:val="0"/>
                 <w:sz w:val="18"/>
                 <w:shd w:val="clear" w:fill="FFFFFF"/>
-              </w:rPr>
-            </w:pPr>
-          </w:p>
-          <w:p>
-            <w:pPr>
-              <w:spacing w:before="0" w:after="0" w:line="240" w:lineRule="auto"/>
-              <w:ind w:left="0" w:right="0" w:firstLine="0"/>
-              <w:jc w:val="both"/>
-              <w:rPr>
-                <w:rFonts w:ascii="Calibri" w:hAnsi="Calibri" w:eastAsia="Calibri" w:cs="Calibri"/>
+                <w:lang w:val="en-US" w:eastAsia="zh-CN"/>
+              </w:rPr>
+            </w:pPr>
+            <w:r>
+              <w:rPr>
+                <w:rFonts w:hint="eastAsia" w:ascii="Calibri" w:hAnsi="Calibri" w:eastAsia="宋体" w:cs="Calibri"/>
                 <w:color w:val="auto"/>
                 <w:spacing w:val="0"/>
                 <w:position w:val="0"/>
                 <w:sz w:val="18"/>
                 <w:shd w:val="clear" w:fill="FFFFFF"/>
-              </w:rPr>
-            </w:pPr>
-            <w:r>
-              <w:rPr>
-                <w:rFonts w:ascii="SimSun" w:hAnsi="SimSun" w:eastAsia="SimSun" w:cs="SimSun"/>
+                <w:lang w:val="en-US" w:eastAsia="zh-CN"/>
+              </w:rPr>
+              <w:t>/</w:t>
+            </w:r>
+          </w:p>
+          <w:p>
+            <w:pPr>
+              <w:spacing w:before="0" w:after="0" w:line="240" w:lineRule="auto"/>
+              <w:ind w:left="0" w:right="0" w:firstLine="0"/>
+              <w:jc w:val="both"/>
+              <w:rPr>
+                <w:rFonts w:ascii="Calibri" w:hAnsi="Calibri" w:eastAsia="Calibri" w:cs="Calibri"/>
                 <w:color w:val="auto"/>
                 <w:spacing w:val="0"/>
                 <w:position w:val="0"/>
                 <w:sz w:val="18"/>
                 <w:shd w:val="clear" w:fill="FFFFFF"/>
               </w:rPr>
+            </w:pPr>
+            <w:r>
+              <w:rPr>
+                <w:rFonts w:ascii="宋体" w:hAnsi="宋体" w:eastAsia="宋体" w:cs="宋体"/>
+                <w:color w:val="auto"/>
+                <w:spacing w:val="0"/>
+                <w:position w:val="0"/>
+                <w:sz w:val="18"/>
+                <w:shd w:val="clear" w:fill="FFFFFF"/>
+              </w:rPr>
               <w:t>伯明翰大学是英国历史上著名的“红砖大学”之一，目前也是罗素大学集团成员之一，</w:t>
             </w:r>
             <w:r>
@@ -4547,7 +4547,7 @@
             </w:r>
             <w:r>
               <w:rPr>
-                <w:rFonts w:ascii="SimSun" w:hAnsi="SimSun" w:eastAsia="SimSun" w:cs="SimSun"/>
+                <w:rFonts w:ascii="宋体" w:hAnsi="宋体" w:eastAsia="宋体" w:cs="宋体"/>
                 <w:color w:val="auto"/>
                 <w:spacing w:val="0"/>
                 <w:position w:val="0"/>
@@ -4569,7 +4569,7 @@
             </w:r>
             <w:r>
               <w:rPr>
-                <w:rFonts w:ascii="SimSun" w:hAnsi="SimSun" w:eastAsia="SimSun" w:cs="SimSun"/>
+                <w:rFonts w:ascii="宋体" w:hAnsi="宋体" w:eastAsia="宋体" w:cs="宋体"/>
                 <w:color w:val="auto"/>
                 <w:spacing w:val="0"/>
                 <w:position w:val="0"/>
@@ -4591,7 +4591,7 @@
             </w:r>
             <w:r>
               <w:rPr>
-                <w:rFonts w:ascii="SimSun" w:hAnsi="SimSun" w:eastAsia="SimSun" w:cs="SimSun"/>
+                <w:rFonts w:ascii="宋体" w:hAnsi="宋体" w:eastAsia="宋体" w:cs="宋体"/>
                 <w:color w:val="auto"/>
                 <w:spacing w:val="0"/>
                 <w:position w:val="0"/>
@@ -4613,7 +4613,7 @@
             </w:r>
             <w:r>
               <w:rPr>
-                <w:rFonts w:ascii="SimSun" w:hAnsi="SimSun" w:eastAsia="SimSun" w:cs="SimSun"/>
+                <w:rFonts w:ascii="宋体" w:hAnsi="宋体" w:eastAsia="宋体" w:cs="宋体"/>
                 <w:color w:val="auto"/>
                 <w:spacing w:val="0"/>
                 <w:position w:val="0"/>
@@ -4668,7 +4668,7 @@
             </w:pPr>
             <w:r>
               <w:rPr>
-                <w:rFonts w:ascii="SimSun" w:hAnsi="SimSun" w:eastAsia="SimSun" w:cs="SimSun"/>
+                <w:rFonts w:ascii="宋体" w:hAnsi="宋体" w:eastAsia="宋体" w:cs="宋体"/>
                 <w:color w:val="auto"/>
                 <w:spacing w:val="0"/>
                 <w:position w:val="0"/>
@@ -4702,7 +4702,7 @@
             </w:r>
             <w:r>
               <w:rPr>
-                <w:rFonts w:ascii="SimSun" w:hAnsi="SimSun" w:eastAsia="SimSun" w:cs="SimSun"/>
+                <w:rFonts w:ascii="宋体" w:hAnsi="宋体" w:eastAsia="宋体" w:cs="宋体"/>
                 <w:color w:val="auto"/>
                 <w:spacing w:val="0"/>
                 <w:position w:val="0"/>
@@ -4724,7 +4724,7 @@
             </w:r>
             <w:r>
               <w:rPr>
-                <w:rFonts w:ascii="SimSun" w:hAnsi="SimSun" w:eastAsia="SimSun" w:cs="SimSun"/>
+                <w:rFonts w:ascii="宋体" w:hAnsi="宋体" w:eastAsia="宋体" w:cs="宋体"/>
                 <w:color w:val="auto"/>
                 <w:spacing w:val="0"/>
                 <w:position w:val="0"/>
@@ -4822,15 +4822,15 @@
               <w:ind w:left="0" w:right="0" w:firstLine="0"/>
               <w:jc w:val="both"/>
               <w:rPr>
-                <w:rFonts w:ascii="SimSun" w:hAnsi="SimSun" w:eastAsia="SimSun" w:cs="SimSun"/>
-                <w:color w:val="auto"/>
-                <w:spacing w:val="0"/>
-                <w:position w:val="0"/>
-              </w:rPr>
-            </w:pPr>
-            <w:r>
-              <w:rPr>
-                <w:rFonts w:ascii="SimSun" w:hAnsi="SimSun" w:eastAsia="SimSun" w:cs="SimSun"/>
+                <w:rFonts w:ascii="宋体" w:hAnsi="宋体" w:eastAsia="宋体" w:cs="宋体"/>
+                <w:color w:val="auto"/>
+                <w:spacing w:val="0"/>
+                <w:position w:val="0"/>
+              </w:rPr>
+            </w:pPr>
+            <w:r>
+              <w:rPr>
+                <w:rFonts w:ascii="宋体" w:hAnsi="宋体" w:eastAsia="宋体" w:cs="宋体"/>
                 <w:b/>
                 <w:color w:val="auto"/>
                 <w:spacing w:val="0"/>
@@ -4864,7 +4864,7 @@
               <w:ind w:left="0" w:right="0" w:firstLine="0"/>
               <w:jc w:val="both"/>
               <w:rPr>
-                <w:rFonts w:ascii="SimSun" w:hAnsi="SimSun" w:eastAsia="SimSun" w:cs="SimSun"/>
+                <w:rFonts w:ascii="宋体" w:hAnsi="宋体" w:eastAsia="宋体" w:cs="宋体"/>
                 <w:color w:val="auto"/>
                 <w:spacing w:val="0"/>
                 <w:position w:val="0"/>
@@ -4961,7 +4961,7 @@
             </w:pPr>
             <w:r>
               <w:rPr>
-                <w:rFonts w:ascii="SimSun" w:hAnsi="SimSun" w:eastAsia="SimSun" w:cs="SimSun"/>
+                <w:rFonts w:ascii="宋体" w:hAnsi="宋体" w:eastAsia="宋体" w:cs="宋体"/>
                 <w:b/>
                 <w:color w:val="auto"/>
                 <w:spacing w:val="0"/>
@@ -4988,7 +4988,7 @@
             </w:pPr>
             <w:r>
               <w:rPr>
-                <w:rFonts w:ascii="SimSun" w:hAnsi="SimSun" w:eastAsia="SimSun" w:cs="SimSun"/>
+                <w:rFonts w:ascii="宋体" w:hAnsi="宋体" w:eastAsia="宋体" w:cs="宋体"/>
                 <w:color w:val="auto"/>
                 <w:spacing w:val="0"/>
                 <w:position w:val="0"/>
@@ -5010,7 +5010,7 @@
             </w:r>
             <w:r>
               <w:rPr>
-                <w:rFonts w:ascii="SimSun" w:hAnsi="SimSun" w:eastAsia="SimSun" w:cs="SimSun"/>
+                <w:rFonts w:ascii="宋体" w:hAnsi="宋体" w:eastAsia="宋体" w:cs="宋体"/>
                 <w:color w:val="auto"/>
                 <w:spacing w:val="0"/>
                 <w:position w:val="0"/>
@@ -5048,7 +5048,7 @@
             </w:pPr>
             <w:r>
               <w:rPr>
-                <w:rFonts w:ascii="SimSun" w:hAnsi="SimSun" w:eastAsia="SimSun" w:cs="SimSun"/>
+                <w:rFonts w:ascii="宋体" w:hAnsi="宋体" w:eastAsia="宋体" w:cs="宋体"/>
                 <w:color w:val="auto"/>
                 <w:spacing w:val="0"/>
                 <w:position w:val="0"/>
@@ -5070,7 +5070,7 @@
             </w:r>
             <w:r>
               <w:rPr>
-                <w:rFonts w:ascii="SimSun" w:hAnsi="SimSun" w:eastAsia="SimSun" w:cs="SimSun"/>
+                <w:rFonts w:ascii="宋体" w:hAnsi="宋体" w:eastAsia="宋体" w:cs="宋体"/>
                 <w:color w:val="auto"/>
                 <w:spacing w:val="0"/>
                 <w:position w:val="0"/>
@@ -5113,7 +5113,7 @@
             </w:pPr>
             <w:r>
               <w:rPr>
-                <w:rFonts w:ascii="SimSun" w:hAnsi="SimSun" w:eastAsia="SimSun" w:cs="SimSun"/>
+                <w:rFonts w:ascii="宋体" w:hAnsi="宋体" w:eastAsia="宋体" w:cs="宋体"/>
                 <w:color w:val="auto"/>
                 <w:spacing w:val="0"/>
                 <w:position w:val="0"/>
@@ -5150,7 +5150,7 @@
             </w:r>
             <w:r>
               <w:rPr>
-                <w:rFonts w:ascii="SimSun" w:hAnsi="SimSun" w:eastAsia="SimSun" w:cs="SimSun"/>
+                <w:rFonts w:ascii="宋体" w:hAnsi="宋体" w:eastAsia="宋体" w:cs="宋体"/>
                 <w:color w:val="auto"/>
                 <w:spacing w:val="0"/>
                 <w:position w:val="0"/>
@@ -5184,7 +5184,7 @@
             </w:r>
             <w:r>
               <w:rPr>
-                <w:rFonts w:ascii="SimSun" w:hAnsi="SimSun" w:eastAsia="SimSun" w:cs="SimSun"/>
+                <w:rFonts w:ascii="宋体" w:hAnsi="宋体" w:eastAsia="宋体" w:cs="宋体"/>
                 <w:color w:val="auto"/>
                 <w:spacing w:val="0"/>
                 <w:position w:val="0"/>
@@ -5294,7 +5294,7 @@
             </w:r>
             <w:r>
               <w:rPr>
-                <w:rFonts w:ascii="SimSun" w:hAnsi="SimSun" w:eastAsia="SimSun" w:cs="SimSun"/>
+                <w:rFonts w:ascii="宋体" w:hAnsi="宋体" w:eastAsia="宋体" w:cs="宋体"/>
                 <w:b/>
                 <w:color w:val="auto"/>
                 <w:spacing w:val="0"/>
@@ -5321,7 +5321,7 @@
             </w:pPr>
             <w:r>
               <w:rPr>
-                <w:rFonts w:ascii="SimSun" w:hAnsi="SimSun" w:eastAsia="SimSun" w:cs="SimSun"/>
+                <w:rFonts w:ascii="宋体" w:hAnsi="宋体" w:eastAsia="宋体" w:cs="宋体"/>
                 <w:color w:val="auto"/>
                 <w:spacing w:val="0"/>
                 <w:position w:val="0"/>
@@ -5343,7 +5343,7 @@
             </w:r>
             <w:r>
               <w:rPr>
-                <w:rFonts w:ascii="SimSun" w:hAnsi="SimSun" w:eastAsia="SimSun" w:cs="SimSun"/>
+                <w:rFonts w:ascii="宋体" w:hAnsi="宋体" w:eastAsia="宋体" w:cs="宋体"/>
                 <w:color w:val="auto"/>
                 <w:spacing w:val="0"/>
                 <w:position w:val="0"/>
@@ -5365,7 +5365,7 @@
             </w:r>
             <w:r>
               <w:rPr>
-                <w:rFonts w:ascii="SimSun" w:hAnsi="SimSun" w:eastAsia="SimSun" w:cs="SimSun"/>
+                <w:rFonts w:ascii="宋体" w:hAnsi="宋体" w:eastAsia="宋体" w:cs="宋体"/>
                 <w:color w:val="auto"/>
                 <w:spacing w:val="0"/>
                 <w:position w:val="0"/>
@@ -5387,7 +5387,7 @@
             </w:r>
             <w:r>
               <w:rPr>
-                <w:rFonts w:ascii="SimSun" w:hAnsi="SimSun" w:eastAsia="SimSun" w:cs="SimSun"/>
+                <w:rFonts w:ascii="宋体" w:hAnsi="宋体" w:eastAsia="宋体" w:cs="宋体"/>
                 <w:color w:val="auto"/>
                 <w:spacing w:val="0"/>
                 <w:position w:val="0"/>
@@ -5442,7 +5442,7 @@
             </w:pPr>
             <w:r>
               <w:rPr>
-                <w:rFonts w:ascii="SimSun" w:hAnsi="SimSun" w:eastAsia="SimSun" w:cs="SimSun"/>
+                <w:rFonts w:ascii="宋体" w:hAnsi="宋体" w:eastAsia="宋体" w:cs="宋体"/>
                 <w:color w:val="auto"/>
                 <w:spacing w:val="0"/>
                 <w:position w:val="0"/>
@@ -5465,7 +5465,7 @@
             </w:pPr>
             <w:r>
               <w:rPr>
-                <w:rFonts w:ascii="SimSun" w:hAnsi="SimSun" w:eastAsia="SimSun" w:cs="SimSun"/>
+                <w:rFonts w:ascii="宋体" w:hAnsi="宋体" w:eastAsia="宋体" w:cs="宋体"/>
                 <w:color w:val="auto"/>
                 <w:spacing w:val="0"/>
                 <w:position w:val="0"/>
@@ -5552,15 +5552,15 @@
               <w:ind w:left="0" w:right="0" w:firstLine="0"/>
               <w:jc w:val="both"/>
               <w:rPr>
-                <w:rFonts w:ascii="SimSun" w:hAnsi="SimSun" w:eastAsia="SimSun" w:cs="SimSun"/>
-                <w:color w:val="auto"/>
-                <w:spacing w:val="0"/>
-                <w:position w:val="0"/>
-              </w:rPr>
-            </w:pPr>
-            <w:r>
-              <w:rPr>
-                <w:rFonts w:ascii="SimSun" w:hAnsi="SimSun" w:eastAsia="SimSun" w:cs="SimSun"/>
+                <w:rFonts w:ascii="宋体" w:hAnsi="宋体" w:eastAsia="宋体" w:cs="宋体"/>
+                <w:color w:val="auto"/>
+                <w:spacing w:val="0"/>
+                <w:position w:val="0"/>
+              </w:rPr>
+            </w:pPr>
+            <w:r>
+              <w:rPr>
+                <w:rFonts w:ascii="宋体" w:hAnsi="宋体" w:eastAsia="宋体" w:cs="宋体"/>
                 <w:color w:val="auto"/>
                 <w:spacing w:val="0"/>
                 <w:position w:val="0"/>
@@ -5593,15 +5593,15 @@
               <w:ind w:left="0" w:right="0" w:firstLine="0"/>
               <w:jc w:val="both"/>
               <w:rPr>
-                <w:rFonts w:ascii="SimSun" w:hAnsi="SimSun" w:eastAsia="SimSun" w:cs="SimSun"/>
-                <w:color w:val="auto"/>
-                <w:spacing w:val="0"/>
-                <w:position w:val="0"/>
-              </w:rPr>
-            </w:pPr>
-            <w:r>
-              <w:rPr>
-                <w:rFonts w:ascii="SimSun" w:hAnsi="SimSun" w:eastAsia="SimSun" w:cs="SimSun"/>
+                <w:rFonts w:ascii="宋体" w:hAnsi="宋体" w:eastAsia="宋体" w:cs="宋体"/>
+                <w:color w:val="auto"/>
+                <w:spacing w:val="0"/>
+                <w:position w:val="0"/>
+              </w:rPr>
+            </w:pPr>
+            <w:r>
+              <w:rPr>
+                <w:rFonts w:ascii="宋体" w:hAnsi="宋体" w:eastAsia="宋体" w:cs="宋体"/>
                 <w:color w:val="auto"/>
                 <w:spacing w:val="0"/>
                 <w:position w:val="0"/>
@@ -5676,7 +5676,7 @@
       </w:pPr>
       <w:r>
         <w:rPr>
-          <w:rFonts w:ascii="SimSun" w:hAnsi="SimSun" w:eastAsia="SimSun" w:cs="SimSun"/>
+          <w:rFonts w:ascii="宋体" w:hAnsi="宋体" w:eastAsia="宋体" w:cs="宋体"/>
           <w:b/>
           <w:color w:val="auto"/>
           <w:spacing w:val="0"/>
@@ -5736,7 +5736,7 @@
       </w:pPr>
       <w:r>
         <w:rPr>
-          <w:rFonts w:ascii="SimSun" w:hAnsi="SimSun" w:eastAsia="SimSun" w:cs="SimSun"/>
+          <w:rFonts w:ascii="宋体" w:hAnsi="宋体" w:eastAsia="宋体" w:cs="宋体"/>
           <w:b/>
           <w:color w:val="auto"/>
           <w:spacing w:val="0"/>
@@ -5760,7 +5760,7 @@
       </w:r>
       <w:r>
         <w:rPr>
-          <w:rFonts w:ascii="SimSun" w:hAnsi="SimSun" w:eastAsia="SimSun" w:cs="SimSun"/>
+          <w:rFonts w:ascii="宋体" w:hAnsi="宋体" w:eastAsia="宋体" w:cs="宋体"/>
           <w:b/>
           <w:color w:val="auto"/>
           <w:spacing w:val="0"/>
@@ -5784,7 +5784,7 @@
       </w:r>
       <w:r>
         <w:rPr>
-          <w:rFonts w:ascii="SimSun" w:hAnsi="SimSun" w:eastAsia="SimSun" w:cs="SimSun"/>
+          <w:rFonts w:ascii="宋体" w:hAnsi="宋体" w:eastAsia="宋体" w:cs="宋体"/>
           <w:b/>
           <w:color w:val="auto"/>
           <w:spacing w:val="0"/>
@@ -5860,7 +5860,7 @@
       </w:pPr>
       <w:r>
         <w:rPr>
-          <w:rFonts w:ascii="SimSun" w:hAnsi="SimSun" w:eastAsia="SimSun" w:cs="SimSun"/>
+          <w:rFonts w:ascii="宋体" w:hAnsi="宋体" w:eastAsia="宋体" w:cs="宋体"/>
           <w:b/>
           <w:color w:val="auto"/>
           <w:spacing w:val="0"/>
@@ -5917,7 +5917,7 @@
       </w:pPr>
       <w:r>
         <w:rPr>
-          <w:rFonts w:ascii="SimSun" w:hAnsi="SimSun" w:eastAsia="SimSun" w:cs="SimSun"/>
+          <w:rFonts w:ascii="宋体" w:hAnsi="宋体" w:eastAsia="宋体" w:cs="宋体"/>
           <w:color w:val="auto"/>
           <w:spacing w:val="0"/>
           <w:position w:val="0"/>
@@ -5940,7 +5940,7 @@
       </w:r>
       <w:r>
         <w:rPr>
-          <w:rFonts w:ascii="SimSun" w:hAnsi="SimSun" w:eastAsia="SimSun" w:cs="SimSun"/>
+          <w:rFonts w:ascii="宋体" w:hAnsi="宋体" w:eastAsia="宋体" w:cs="宋体"/>
           <w:color w:val="auto"/>
           <w:spacing w:val="0"/>
           <w:position w:val="0"/>
@@ -5981,7 +5981,7 @@
       </w:pPr>
       <w:r>
         <w:rPr>
-          <w:rFonts w:ascii="SimSun" w:hAnsi="SimSun" w:eastAsia="SimSun" w:cs="SimSun"/>
+          <w:rFonts w:ascii="宋体" w:hAnsi="宋体" w:eastAsia="宋体" w:cs="宋体"/>
           <w:color w:val="auto"/>
           <w:spacing w:val="0"/>
           <w:position w:val="0"/>
@@ -6004,7 +6004,7 @@
       </w:r>
       <w:r>
         <w:rPr>
-          <w:rFonts w:ascii="SimSun" w:hAnsi="SimSun" w:eastAsia="SimSun" w:cs="SimSun"/>
+          <w:rFonts w:ascii="宋体" w:hAnsi="宋体" w:eastAsia="宋体" w:cs="宋体"/>
           <w:color w:val="auto"/>
           <w:spacing w:val="0"/>
           <w:position w:val="0"/>
@@ -6026,7 +6026,7 @@
       </w:r>
       <w:r>
         <w:rPr>
-          <w:rFonts w:ascii="SimSun" w:hAnsi="SimSun" w:eastAsia="SimSun" w:cs="SimSun"/>
+          <w:rFonts w:ascii="宋体" w:hAnsi="宋体" w:eastAsia="宋体" w:cs="宋体"/>
           <w:color w:val="auto"/>
           <w:spacing w:val="0"/>
           <w:position w:val="0"/>
@@ -6104,15 +6104,15 @@
               <w:ind w:left="0" w:right="0" w:firstLine="0"/>
               <w:jc w:val="both"/>
               <w:rPr>
-                <w:rFonts w:ascii="SimSun" w:hAnsi="SimSun" w:eastAsia="SimSun" w:cs="SimSun"/>
-                <w:color w:val="auto"/>
-                <w:spacing w:val="0"/>
-                <w:position w:val="0"/>
-              </w:rPr>
-            </w:pPr>
-            <w:r>
-              <w:rPr>
-                <w:rFonts w:ascii="SimSun" w:hAnsi="SimSun" w:eastAsia="SimSun" w:cs="SimSun"/>
+                <w:rFonts w:ascii="宋体" w:hAnsi="宋体" w:eastAsia="宋体" w:cs="宋体"/>
+                <w:color w:val="auto"/>
+                <w:spacing w:val="0"/>
+                <w:position w:val="0"/>
+              </w:rPr>
+            </w:pPr>
+            <w:r>
+              <w:rPr>
+                <w:rFonts w:ascii="宋体" w:hAnsi="宋体" w:eastAsia="宋体" w:cs="宋体"/>
                 <w:color w:val="auto"/>
                 <w:spacing w:val="0"/>
                 <w:position w:val="0"/>
@@ -6145,15 +6145,15 @@
               <w:ind w:left="0" w:right="0" w:firstLine="2800"/>
               <w:jc w:val="both"/>
               <w:rPr>
-                <w:rFonts w:ascii="SimSun" w:hAnsi="SimSun" w:eastAsia="SimSun" w:cs="SimSun"/>
-                <w:color w:val="auto"/>
-                <w:spacing w:val="0"/>
-                <w:position w:val="0"/>
-              </w:rPr>
-            </w:pPr>
-            <w:r>
-              <w:rPr>
-                <w:rFonts w:ascii="SimSun" w:hAnsi="SimSun" w:eastAsia="SimSun" w:cs="SimSun"/>
+                <w:rFonts w:ascii="宋体" w:hAnsi="宋体" w:eastAsia="宋体" w:cs="宋体"/>
+                <w:color w:val="auto"/>
+                <w:spacing w:val="0"/>
+                <w:position w:val="0"/>
+              </w:rPr>
+            </w:pPr>
+            <w:r>
+              <w:rPr>
+                <w:rFonts w:ascii="宋体" w:hAnsi="宋体" w:eastAsia="宋体" w:cs="宋体"/>
                 <w:color w:val="auto"/>
                 <w:spacing w:val="0"/>
                 <w:position w:val="0"/>
@@ -6186,15 +6186,15 @@
               <w:ind w:left="0" w:right="0" w:firstLine="0"/>
               <w:jc w:val="both"/>
               <w:rPr>
-                <w:rFonts w:ascii="SimSun" w:hAnsi="SimSun" w:eastAsia="SimSun" w:cs="SimSun"/>
-                <w:color w:val="auto"/>
-                <w:spacing w:val="0"/>
-                <w:position w:val="0"/>
-              </w:rPr>
-            </w:pPr>
-            <w:r>
-              <w:rPr>
-                <w:rFonts w:ascii="SimSun" w:hAnsi="SimSun" w:eastAsia="SimSun" w:cs="SimSun"/>
+                <w:rFonts w:ascii="宋体" w:hAnsi="宋体" w:eastAsia="宋体" w:cs="宋体"/>
+                <w:color w:val="auto"/>
+                <w:spacing w:val="0"/>
+                <w:position w:val="0"/>
+              </w:rPr>
+            </w:pPr>
+            <w:r>
+              <w:rPr>
+                <w:rFonts w:ascii="宋体" w:hAnsi="宋体" w:eastAsia="宋体" w:cs="宋体"/>
                 <w:color w:val="auto"/>
                 <w:spacing w:val="0"/>
                 <w:position w:val="0"/>
@@ -6281,15 +6281,15 @@
               <w:ind w:left="0" w:right="0" w:firstLine="0"/>
               <w:jc w:val="both"/>
               <w:rPr>
-                <w:rFonts w:ascii="SimSun" w:hAnsi="SimSun" w:eastAsia="SimSun" w:cs="SimSun"/>
-                <w:color w:val="auto"/>
-                <w:spacing w:val="0"/>
-                <w:position w:val="0"/>
-              </w:rPr>
-            </w:pPr>
-            <w:r>
-              <w:rPr>
-                <w:rFonts w:ascii="SimSun" w:hAnsi="SimSun" w:eastAsia="SimSun" w:cs="SimSun"/>
+                <w:rFonts w:ascii="宋体" w:hAnsi="宋体" w:eastAsia="宋体" w:cs="宋体"/>
+                <w:color w:val="auto"/>
+                <w:spacing w:val="0"/>
+                <w:position w:val="0"/>
+              </w:rPr>
+            </w:pPr>
+            <w:r>
+              <w:rPr>
+                <w:rFonts w:ascii="宋体" w:hAnsi="宋体" w:eastAsia="宋体" w:cs="宋体"/>
                 <w:b/>
                 <w:color w:val="auto"/>
                 <w:spacing w:val="0"/>
@@ -6323,15 +6323,15 @@
               <w:ind w:left="0" w:right="0" w:firstLine="0"/>
               <w:jc w:val="both"/>
               <w:rPr>
-                <w:rFonts w:ascii="SimSun" w:hAnsi="SimSun" w:eastAsia="SimSun" w:cs="SimSun"/>
-                <w:color w:val="auto"/>
-                <w:spacing w:val="0"/>
-                <w:position w:val="0"/>
-              </w:rPr>
-            </w:pPr>
-            <w:r>
-              <w:rPr>
-                <w:rFonts w:ascii="SimSun" w:hAnsi="SimSun" w:eastAsia="SimSun" w:cs="SimSun"/>
+                <w:rFonts w:ascii="宋体" w:hAnsi="宋体" w:eastAsia="宋体" w:cs="宋体"/>
+                <w:color w:val="auto"/>
+                <w:spacing w:val="0"/>
+                <w:position w:val="0"/>
+              </w:rPr>
+            </w:pPr>
+            <w:r>
+              <w:rPr>
+                <w:rFonts w:ascii="宋体" w:hAnsi="宋体" w:eastAsia="宋体" w:cs="宋体"/>
                 <w:color w:val="auto"/>
                 <w:spacing w:val="0"/>
                 <w:position w:val="0"/>
@@ -6425,7 +6425,7 @@
             </w:pPr>
             <w:r>
               <w:rPr>
-                <w:rFonts w:ascii="SimSun" w:hAnsi="SimSun" w:eastAsia="SimSun" w:cs="SimSun"/>
+                <w:rFonts w:ascii="宋体" w:hAnsi="宋体" w:eastAsia="宋体" w:cs="宋体"/>
                 <w:b/>
                 <w:color w:val="auto"/>
                 <w:spacing w:val="0"/>
@@ -6449,7 +6449,7 @@
             </w:r>
             <w:r>
               <w:rPr>
-                <w:rFonts w:ascii="SimSun" w:hAnsi="SimSun" w:eastAsia="SimSun" w:cs="SimSun"/>
+                <w:rFonts w:ascii="宋体" w:hAnsi="宋体" w:eastAsia="宋体" w:cs="宋体"/>
                 <w:b/>
                 <w:color w:val="auto"/>
                 <w:spacing w:val="0"/>
@@ -6483,7 +6483,7 @@
               <w:ind w:left="0" w:right="0" w:firstLine="0"/>
               <w:jc w:val="both"/>
               <w:rPr>
-                <w:rFonts w:ascii="SimSun" w:hAnsi="SimSun" w:eastAsia="SimSun" w:cs="SimSun"/>
+                <w:rFonts w:ascii="宋体" w:hAnsi="宋体" w:eastAsia="宋体" w:cs="宋体"/>
                 <w:color w:val="auto"/>
                 <w:spacing w:val="0"/>
                 <w:position w:val="0"/>
@@ -6576,7 +6576,7 @@
             </w:pPr>
             <w:r>
               <w:rPr>
-                <w:rFonts w:ascii="SimSun" w:hAnsi="SimSun" w:eastAsia="SimSun" w:cs="SimSun"/>
+                <w:rFonts w:ascii="宋体" w:hAnsi="宋体" w:eastAsia="宋体" w:cs="宋体"/>
                 <w:color w:val="auto"/>
                 <w:spacing w:val="0"/>
                 <w:position w:val="0"/>
@@ -6620,7 +6620,7 @@
               <w:ind w:left="0" w:right="0" w:firstLine="0"/>
               <w:jc w:val="both"/>
               <w:rPr>
-                <w:rFonts w:ascii="SimSun" w:hAnsi="SimSun" w:eastAsia="SimSun" w:cs="SimSun"/>
+                <w:rFonts w:ascii="宋体" w:hAnsi="宋体" w:eastAsia="宋体" w:cs="宋体"/>
                 <w:color w:val="auto"/>
                 <w:spacing w:val="0"/>
                 <w:position w:val="0"/>
@@ -6706,15 +6706,15 @@
               <w:ind w:left="0" w:right="0" w:firstLine="0"/>
               <w:jc w:val="both"/>
               <w:rPr>
-                <w:rFonts w:ascii="SimSun" w:hAnsi="SimSun" w:eastAsia="SimSun" w:cs="SimSun"/>
-                <w:color w:val="auto"/>
-                <w:spacing w:val="0"/>
-                <w:position w:val="0"/>
-              </w:rPr>
-            </w:pPr>
-            <w:r>
-              <w:rPr>
-                <w:rFonts w:ascii="SimSun" w:hAnsi="SimSun" w:eastAsia="SimSun" w:cs="SimSun"/>
+                <w:rFonts w:ascii="宋体" w:hAnsi="宋体" w:eastAsia="宋体" w:cs="宋体"/>
+                <w:color w:val="auto"/>
+                <w:spacing w:val="0"/>
+                <w:position w:val="0"/>
+              </w:rPr>
+            </w:pPr>
+            <w:r>
+              <w:rPr>
+                <w:rFonts w:ascii="宋体" w:hAnsi="宋体" w:eastAsia="宋体" w:cs="宋体"/>
                 <w:color w:val="auto"/>
                 <w:spacing w:val="0"/>
                 <w:position w:val="0"/>
@@ -6747,7 +6747,7 @@
               <w:ind w:left="0" w:right="0" w:firstLine="0"/>
               <w:jc w:val="both"/>
               <w:rPr>
-                <w:rFonts w:ascii="SimSun" w:hAnsi="SimSun" w:eastAsia="SimSun" w:cs="SimSun"/>
+                <w:rFonts w:ascii="宋体" w:hAnsi="宋体" w:eastAsia="宋体" w:cs="宋体"/>
                 <w:color w:val="auto"/>
                 <w:spacing w:val="0"/>
                 <w:position w:val="0"/>
@@ -6833,15 +6833,15 @@
               <w:ind w:left="0" w:right="0" w:firstLine="0"/>
               <w:jc w:val="both"/>
               <w:rPr>
-                <w:rFonts w:ascii="SimSun" w:hAnsi="SimSun" w:eastAsia="SimSun" w:cs="SimSun"/>
-                <w:color w:val="auto"/>
-                <w:spacing w:val="0"/>
-                <w:position w:val="0"/>
-              </w:rPr>
-            </w:pPr>
-            <w:r>
-              <w:rPr>
-                <w:rFonts w:ascii="SimSun" w:hAnsi="SimSun" w:eastAsia="SimSun" w:cs="SimSun"/>
+                <w:rFonts w:ascii="宋体" w:hAnsi="宋体" w:eastAsia="宋体" w:cs="宋体"/>
+                <w:color w:val="auto"/>
+                <w:spacing w:val="0"/>
+                <w:position w:val="0"/>
+              </w:rPr>
+            </w:pPr>
+            <w:r>
+              <w:rPr>
+                <w:rFonts w:ascii="宋体" w:hAnsi="宋体" w:eastAsia="宋体" w:cs="宋体"/>
                 <w:color w:val="auto"/>
                 <w:spacing w:val="0"/>
                 <w:position w:val="0"/>
@@ -6874,7 +6874,7 @@
               <w:ind w:left="0" w:right="0" w:firstLine="0"/>
               <w:jc w:val="both"/>
               <w:rPr>
-                <w:rFonts w:ascii="SimSun" w:hAnsi="SimSun" w:eastAsia="SimSun" w:cs="SimSun"/>
+                <w:rFonts w:ascii="宋体" w:hAnsi="宋体" w:eastAsia="宋体" w:cs="宋体"/>
                 <w:color w:val="auto"/>
                 <w:spacing w:val="0"/>
                 <w:position w:val="0"/>
@@ -6960,15 +6960,15 @@
               <w:ind w:left="0" w:right="0" w:firstLine="0"/>
               <w:jc w:val="both"/>
               <w:rPr>
-                <w:rFonts w:ascii="SimSun" w:hAnsi="SimSun" w:eastAsia="SimSun" w:cs="SimSun"/>
-                <w:color w:val="auto"/>
-                <w:spacing w:val="0"/>
-                <w:position w:val="0"/>
-              </w:rPr>
-            </w:pPr>
-            <w:r>
-              <w:rPr>
-                <w:rFonts w:ascii="SimSun" w:hAnsi="SimSun" w:eastAsia="SimSun" w:cs="SimSun"/>
+                <w:rFonts w:ascii="宋体" w:hAnsi="宋体" w:eastAsia="宋体" w:cs="宋体"/>
+                <w:color w:val="auto"/>
+                <w:spacing w:val="0"/>
+                <w:position w:val="0"/>
+              </w:rPr>
+            </w:pPr>
+            <w:r>
+              <w:rPr>
+                <w:rFonts w:ascii="宋体" w:hAnsi="宋体" w:eastAsia="宋体" w:cs="宋体"/>
                 <w:color w:val="auto"/>
                 <w:spacing w:val="0"/>
                 <w:position w:val="0"/>
@@ -7001,7 +7001,7 @@
               <w:ind w:left="0" w:right="0" w:firstLine="0"/>
               <w:jc w:val="both"/>
               <w:rPr>
-                <w:rFonts w:ascii="SimSun" w:hAnsi="SimSun" w:eastAsia="SimSun" w:cs="SimSun"/>
+                <w:rFonts w:ascii="宋体" w:hAnsi="宋体" w:eastAsia="宋体" w:cs="宋体"/>
                 <w:color w:val="auto"/>
                 <w:spacing w:val="0"/>
                 <w:position w:val="0"/>
@@ -7073,7 +7073,7 @@
       </w:pPr>
       <w:r>
         <w:rPr>
-          <w:rFonts w:ascii="SimSun" w:hAnsi="SimSun" w:eastAsia="SimSun" w:cs="SimSun"/>
+          <w:rFonts w:ascii="宋体" w:hAnsi="宋体" w:eastAsia="宋体" w:cs="宋体"/>
           <w:color w:val="auto"/>
           <w:spacing w:val="0"/>
           <w:position w:val="0"/>
@@ -7096,7 +7096,7 @@
       </w:r>
       <w:r>
         <w:rPr>
-          <w:rFonts w:ascii="SimSun" w:hAnsi="SimSun" w:eastAsia="SimSun" w:cs="SimSun"/>
+          <w:rFonts w:ascii="宋体" w:hAnsi="宋体" w:eastAsia="宋体" w:cs="宋体"/>
           <w:color w:val="auto"/>
           <w:spacing w:val="0"/>
           <w:position w:val="0"/>
@@ -7185,15 +7185,15 @@
               <w:ind w:left="0" w:right="0" w:firstLine="0"/>
               <w:jc w:val="both"/>
               <w:rPr>
-                <w:rFonts w:ascii="SimSun" w:hAnsi="SimSun" w:eastAsia="SimSun" w:cs="SimSun"/>
-                <w:color w:val="auto"/>
-                <w:spacing w:val="0"/>
-                <w:position w:val="0"/>
-              </w:rPr>
-            </w:pPr>
-            <w:r>
-              <w:rPr>
-                <w:rFonts w:ascii="SimSun" w:hAnsi="SimSun" w:eastAsia="SimSun" w:cs="SimSun"/>
+                <w:rFonts w:ascii="宋体" w:hAnsi="宋体" w:eastAsia="宋体" w:cs="宋体"/>
+                <w:color w:val="auto"/>
+                <w:spacing w:val="0"/>
+                <w:position w:val="0"/>
+              </w:rPr>
+            </w:pPr>
+            <w:r>
+              <w:rPr>
+                <w:rFonts w:ascii="宋体" w:hAnsi="宋体" w:eastAsia="宋体" w:cs="宋体"/>
                 <w:color w:val="auto"/>
                 <w:spacing w:val="0"/>
                 <w:position w:val="0"/>
@@ -7226,15 +7226,15 @@
               <w:ind w:left="0" w:right="0" w:firstLine="2800"/>
               <w:jc w:val="both"/>
               <w:rPr>
-                <w:rFonts w:ascii="SimSun" w:hAnsi="SimSun" w:eastAsia="SimSun" w:cs="SimSun"/>
-                <w:color w:val="auto"/>
-                <w:spacing w:val="0"/>
-                <w:position w:val="0"/>
-              </w:rPr>
-            </w:pPr>
-            <w:r>
-              <w:rPr>
-                <w:rFonts w:ascii="SimSun" w:hAnsi="SimSun" w:eastAsia="SimSun" w:cs="SimSun"/>
+                <w:rFonts w:ascii="宋体" w:hAnsi="宋体" w:eastAsia="宋体" w:cs="宋体"/>
+                <w:color w:val="auto"/>
+                <w:spacing w:val="0"/>
+                <w:position w:val="0"/>
+              </w:rPr>
+            </w:pPr>
+            <w:r>
+              <w:rPr>
+                <w:rFonts w:ascii="宋体" w:hAnsi="宋体" w:eastAsia="宋体" w:cs="宋体"/>
                 <w:color w:val="auto"/>
                 <w:spacing w:val="0"/>
                 <w:position w:val="0"/>
@@ -7267,15 +7267,15 @@
               <w:ind w:left="0" w:right="0" w:firstLine="0"/>
               <w:jc w:val="both"/>
               <w:rPr>
-                <w:rFonts w:ascii="SimSun" w:hAnsi="SimSun" w:eastAsia="SimSun" w:cs="SimSun"/>
-                <w:color w:val="auto"/>
-                <w:spacing w:val="0"/>
-                <w:position w:val="0"/>
-              </w:rPr>
-            </w:pPr>
-            <w:r>
-              <w:rPr>
-                <w:rFonts w:ascii="SimSun" w:hAnsi="SimSun" w:eastAsia="SimSun" w:cs="SimSun"/>
+                <w:rFonts w:ascii="宋体" w:hAnsi="宋体" w:eastAsia="宋体" w:cs="宋体"/>
+                <w:color w:val="auto"/>
+                <w:spacing w:val="0"/>
+                <w:position w:val="0"/>
+              </w:rPr>
+            </w:pPr>
+            <w:r>
+              <w:rPr>
+                <w:rFonts w:ascii="宋体" w:hAnsi="宋体" w:eastAsia="宋体" w:cs="宋体"/>
                 <w:color w:val="auto"/>
                 <w:spacing w:val="0"/>
                 <w:position w:val="0"/>
@@ -7362,15 +7362,15 @@
               <w:ind w:left="0" w:right="0" w:firstLine="0"/>
               <w:jc w:val="both"/>
               <w:rPr>
-                <w:rFonts w:ascii="SimSun" w:hAnsi="SimSun" w:eastAsia="SimSun" w:cs="SimSun"/>
-                <w:color w:val="auto"/>
-                <w:spacing w:val="0"/>
-                <w:position w:val="0"/>
-              </w:rPr>
-            </w:pPr>
-            <w:r>
-              <w:rPr>
-                <w:rFonts w:ascii="SimSun" w:hAnsi="SimSun" w:eastAsia="SimSun" w:cs="SimSun"/>
+                <w:rFonts w:ascii="宋体" w:hAnsi="宋体" w:eastAsia="宋体" w:cs="宋体"/>
+                <w:color w:val="auto"/>
+                <w:spacing w:val="0"/>
+                <w:position w:val="0"/>
+              </w:rPr>
+            </w:pPr>
+            <w:r>
+              <w:rPr>
+                <w:rFonts w:ascii="宋体" w:hAnsi="宋体" w:eastAsia="宋体" w:cs="宋体"/>
                 <w:b/>
                 <w:color w:val="auto"/>
                 <w:spacing w:val="0"/>
@@ -7404,7 +7404,7 @@
               <w:ind w:left="0" w:right="0" w:firstLine="0"/>
               <w:jc w:val="both"/>
               <w:rPr>
-                <w:rFonts w:ascii="SimSun" w:hAnsi="SimSun" w:eastAsia="SimSun" w:cs="SimSun"/>
+                <w:rFonts w:ascii="宋体" w:hAnsi="宋体" w:eastAsia="宋体" w:cs="宋体"/>
                 <w:color w:val="auto"/>
                 <w:spacing w:val="0"/>
                 <w:position w:val="0"/>
@@ -7497,7 +7497,7 @@
             </w:pPr>
             <w:r>
               <w:rPr>
-                <w:rFonts w:ascii="SimSun" w:hAnsi="SimSun" w:eastAsia="SimSun" w:cs="SimSun"/>
+                <w:rFonts w:ascii="宋体" w:hAnsi="宋体" w:eastAsia="宋体" w:cs="宋体"/>
                 <w:color w:val="auto"/>
                 <w:spacing w:val="0"/>
                 <w:position w:val="0"/>
@@ -7519,7 +7519,7 @@
             </w:r>
             <w:r>
               <w:rPr>
-                <w:rFonts w:ascii="SimSun" w:hAnsi="SimSun" w:eastAsia="SimSun" w:cs="SimSun"/>
+                <w:rFonts w:ascii="宋体" w:hAnsi="宋体" w:eastAsia="宋体" w:cs="宋体"/>
                 <w:color w:val="auto"/>
                 <w:spacing w:val="0"/>
                 <w:position w:val="0"/>
@@ -7552,7 +7552,7 @@
               <w:ind w:left="0" w:right="0" w:firstLine="0"/>
               <w:jc w:val="both"/>
               <w:rPr>
-                <w:rFonts w:ascii="SimSun" w:hAnsi="SimSun" w:eastAsia="SimSun" w:cs="SimSun"/>
+                <w:rFonts w:ascii="宋体" w:hAnsi="宋体" w:eastAsia="宋体" w:cs="宋体"/>
                 <w:color w:val="auto"/>
                 <w:spacing w:val="0"/>
                 <w:position w:val="0"/>
@@ -7638,15 +7638,15 @@
               <w:ind w:left="0" w:right="0" w:firstLine="0"/>
               <w:jc w:val="both"/>
               <w:rPr>
-                <w:rFonts w:ascii="SimSun" w:hAnsi="SimSun" w:eastAsia="SimSun" w:cs="SimSun"/>
-                <w:color w:val="auto"/>
-                <w:spacing w:val="0"/>
-                <w:position w:val="0"/>
-              </w:rPr>
-            </w:pPr>
-            <w:r>
-              <w:rPr>
-                <w:rFonts w:ascii="SimSun" w:hAnsi="SimSun" w:eastAsia="SimSun" w:cs="SimSun"/>
+                <w:rFonts w:ascii="宋体" w:hAnsi="宋体" w:eastAsia="宋体" w:cs="宋体"/>
+                <w:color w:val="auto"/>
+                <w:spacing w:val="0"/>
+                <w:position w:val="0"/>
+              </w:rPr>
+            </w:pPr>
+            <w:r>
+              <w:rPr>
+                <w:rFonts w:ascii="宋体" w:hAnsi="宋体" w:eastAsia="宋体" w:cs="宋体"/>
                 <w:color w:val="auto"/>
                 <w:spacing w:val="0"/>
                 <w:position w:val="0"/>
@@ -7679,15 +7679,15 @@
               <w:ind w:left="0" w:right="0" w:firstLine="0"/>
               <w:jc w:val="both"/>
               <w:rPr>
-                <w:rFonts w:ascii="SimSun" w:hAnsi="SimSun" w:eastAsia="SimSun" w:cs="SimSun"/>
-                <w:color w:val="auto"/>
-                <w:spacing w:val="0"/>
-                <w:position w:val="0"/>
-              </w:rPr>
-            </w:pPr>
-            <w:r>
-              <w:rPr>
-                <w:rFonts w:ascii="SimSun" w:hAnsi="SimSun" w:eastAsia="SimSun" w:cs="SimSun"/>
+                <w:rFonts w:ascii="宋体" w:hAnsi="宋体" w:eastAsia="宋体" w:cs="宋体"/>
+                <w:color w:val="auto"/>
+                <w:spacing w:val="0"/>
+                <w:position w:val="0"/>
+              </w:rPr>
+            </w:pPr>
+            <w:r>
+              <w:rPr>
+                <w:rFonts w:ascii="宋体" w:hAnsi="宋体" w:eastAsia="宋体" w:cs="宋体"/>
                 <w:color w:val="auto"/>
                 <w:spacing w:val="0"/>
                 <w:position w:val="0"/>
@@ -7774,22 +7774,46 @@
               <w:ind w:left="0" w:right="0" w:firstLine="0"/>
               <w:jc w:val="both"/>
               <w:rPr>
-                <w:rFonts w:ascii="SimSun" w:hAnsi="SimSun" w:eastAsia="SimSun" w:cs="SimSun"/>
-                <w:color w:val="auto"/>
-                <w:spacing w:val="0"/>
-                <w:position w:val="0"/>
-              </w:rPr>
-            </w:pPr>
-            <w:r>
-              <w:rPr>
-                <w:rFonts w:ascii="SimSun" w:hAnsi="SimSun" w:eastAsia="SimSun" w:cs="SimSun"/>
-                <w:color w:val="auto"/>
-                <w:spacing w:val="0"/>
-                <w:position w:val="0"/>
-                <w:sz w:val="18"/>
-                <w:shd w:val="clear" w:fill="auto"/>
-              </w:rPr>
-              <w:t>英国国家美术馆，特拉法加广场，</w:t>
+                <w:rFonts w:ascii="宋体" w:hAnsi="宋体" w:eastAsia="宋体" w:cs="宋体"/>
+                <w:color w:val="auto"/>
+                <w:spacing w:val="0"/>
+                <w:position w:val="0"/>
+              </w:rPr>
+            </w:pPr>
+            <w:r>
+              <w:rPr>
+                <w:rFonts w:ascii="宋体" w:hAnsi="宋体" w:eastAsia="宋体" w:cs="宋体"/>
+                <w:color w:val="auto"/>
+                <w:spacing w:val="0"/>
+                <w:position w:val="0"/>
+                <w:sz w:val="18"/>
+                <w:shd w:val="clear" w:fill="auto"/>
+              </w:rPr>
+              <w:t>英国国家美术馆，</w:t>
+            </w:r>
+            <w:bookmarkStart w:id="0" w:name="_GoBack"/>
+            <w:r>
+              <w:rPr>
+                <w:rFonts w:ascii="宋体" w:hAnsi="宋体" w:eastAsia="宋体" w:cs="宋体"/>
+                <w:color w:val="auto"/>
+                <w:spacing w:val="0"/>
+                <w:position w:val="0"/>
+                <w:sz w:val="18"/>
+                <w:shd w:val="clear" w:fill="auto"/>
+              </w:rPr>
+              <w:t>特拉法加广场</w:t>
+            </w:r>
+            <w:bookmarkEnd w:id="0"/>
+            <w:r>
+              <w:rPr>
+                <w:rFonts w:ascii="宋体" w:hAnsi="宋体" w:eastAsia="宋体" w:cs="宋体"/>
+                <w:color w:val="auto"/>
+                <w:spacing w:val="0"/>
+                <w:position w:val="0"/>
+                <w:sz w:val="18"/>
+                <w:shd w:val="clear" w:fill="auto"/>
+              </w:rPr>
+              <w:t>，</w:t>
             </w:r>
           </w:p>
         </w:tc>
@@ -7815,7 +7839,7 @@
               <w:ind w:left="0" w:right="0" w:firstLine="0"/>
               <w:jc w:val="both"/>
               <w:rPr>
-                <w:rFonts w:ascii="SimSun" w:hAnsi="SimSun" w:eastAsia="SimSun" w:cs="SimSun"/>
+                <w:rFonts w:ascii="宋体" w:hAnsi="宋体" w:eastAsia="宋体" w:cs="宋体"/>
                 <w:color w:val="auto"/>
                 <w:spacing w:val="0"/>
                 <w:position w:val="0"/>
@@ -7861,7 +7885,7 @@
               <w:ind w:left="0" w:right="0" w:firstLine="0"/>
               <w:jc w:val="both"/>
               <w:rPr>
-                <w:rFonts w:ascii="SimSun" w:hAnsi="SimSun" w:eastAsia="SimSun" w:cs="SimSun"/>
+                <w:rFonts w:ascii="宋体" w:hAnsi="宋体" w:eastAsia="宋体" w:cs="宋体"/>
                 <w:color w:val="auto"/>
                 <w:spacing w:val="0"/>
                 <w:position w:val="0"/>
@@ -7893,15 +7917,15 @@
               <w:ind w:left="0" w:right="0" w:firstLine="0"/>
               <w:jc w:val="both"/>
               <w:rPr>
-                <w:rFonts w:ascii="SimSun" w:hAnsi="SimSun" w:eastAsia="SimSun" w:cs="SimSun"/>
-                <w:color w:val="auto"/>
-                <w:spacing w:val="0"/>
-                <w:position w:val="0"/>
-              </w:rPr>
-            </w:pPr>
-            <w:r>
-              <w:rPr>
-                <w:rFonts w:ascii="SimSun" w:hAnsi="SimSun" w:eastAsia="SimSun" w:cs="SimSun"/>
+                <w:rFonts w:ascii="宋体" w:hAnsi="宋体" w:eastAsia="宋体" w:cs="宋体"/>
+                <w:color w:val="auto"/>
+                <w:spacing w:val="0"/>
+                <w:position w:val="0"/>
+              </w:rPr>
+            </w:pPr>
+            <w:r>
+              <w:rPr>
+                <w:rFonts w:ascii="宋体" w:hAnsi="宋体" w:eastAsia="宋体" w:cs="宋体"/>
                 <w:b/>
                 <w:color w:val="auto"/>
                 <w:spacing w:val="0"/>
@@ -7935,7 +7959,7 @@
               <w:ind w:left="0" w:right="0" w:firstLine="0"/>
               <w:jc w:val="both"/>
               <w:rPr>
-                <w:rFonts w:ascii="SimSun" w:hAnsi="SimSun" w:eastAsia="SimSun" w:cs="SimSun"/>
+                <w:rFonts w:ascii="宋体" w:hAnsi="宋体" w:eastAsia="宋体" w:cs="宋体"/>
                 <w:color w:val="auto"/>
                 <w:spacing w:val="0"/>
                 <w:position w:val="0"/>
@@ -7993,7 +8017,7 @@
       </w:pPr>
       <w:r>
         <w:rPr>
-          <w:rFonts w:ascii="SimSun" w:hAnsi="SimSun" w:eastAsia="SimSun" w:cs="SimSun"/>
+          <w:rFonts w:ascii="宋体" w:hAnsi="宋体" w:eastAsia="宋体" w:cs="宋体"/>
           <w:color w:val="auto"/>
           <w:spacing w:val="0"/>
           <w:position w:val="0"/>
@@ -8016,7 +8040,7 @@
       </w:r>
       <w:r>
         <w:rPr>
-          <w:rFonts w:ascii="SimSun" w:hAnsi="SimSun" w:eastAsia="SimSun" w:cs="SimSun"/>
+          <w:rFonts w:ascii="宋体" w:hAnsi="宋体" w:eastAsia="宋体" w:cs="宋体"/>
           <w:color w:val="auto"/>
           <w:spacing w:val="0"/>
           <w:position w:val="0"/>
@@ -8042,7 +8066,7 @@
       </w:pPr>
       <w:r>
         <w:rPr>
-          <w:rFonts w:ascii="SimSun" w:hAnsi="SimSun" w:eastAsia="SimSun" w:cs="SimSun"/>
+          <w:rFonts w:ascii="宋体" w:hAnsi="宋体" w:eastAsia="宋体" w:cs="宋体"/>
           <w:color w:val="auto"/>
           <w:spacing w:val="0"/>
           <w:position w:val="0"/>
@@ -8064,7 +8088,7 @@
       </w:r>
       <w:r>
         <w:rPr>
-          <w:rFonts w:ascii="SimSun" w:hAnsi="SimSun" w:eastAsia="SimSun" w:cs="SimSun"/>
+          <w:rFonts w:ascii="宋体" w:hAnsi="宋体" w:eastAsia="宋体" w:cs="宋体"/>
           <w:color w:val="auto"/>
           <w:spacing w:val="0"/>
           <w:position w:val="0"/>
@@ -8086,7 +8110,7 @@
       </w:r>
       <w:r>
         <w:rPr>
-          <w:rFonts w:ascii="SimSun" w:hAnsi="SimSun" w:eastAsia="SimSun" w:cs="SimSun"/>
+          <w:rFonts w:ascii="宋体" w:hAnsi="宋体" w:eastAsia="宋体" w:cs="宋体"/>
           <w:color w:val="auto"/>
           <w:spacing w:val="0"/>
           <w:position w:val="0"/>
@@ -8108,7 +8132,7 @@
       </w:r>
       <w:r>
         <w:rPr>
-          <w:rFonts w:ascii="SimSun" w:hAnsi="SimSun" w:eastAsia="SimSun" w:cs="SimSun"/>
+          <w:rFonts w:ascii="宋体" w:hAnsi="宋体" w:eastAsia="宋体" w:cs="宋体"/>
           <w:color w:val="auto"/>
           <w:spacing w:val="0"/>
           <w:position w:val="0"/>
@@ -8130,7 +8154,7 @@
       </w:r>
       <w:r>
         <w:rPr>
-          <w:rFonts w:ascii="SimSun" w:hAnsi="SimSun" w:eastAsia="SimSun" w:cs="SimSun"/>
+          <w:rFonts w:ascii="宋体" w:hAnsi="宋体" w:eastAsia="宋体" w:cs="宋体"/>
           <w:color w:val="auto"/>
           <w:spacing w:val="0"/>
           <w:position w:val="0"/>
@@ -8152,7 +8176,7 @@
       </w:r>
       <w:r>
         <w:rPr>
-          <w:rFonts w:ascii="SimSun" w:hAnsi="SimSun" w:eastAsia="SimSun" w:cs="SimSun"/>
+          <w:rFonts w:ascii="宋体" w:hAnsi="宋体" w:eastAsia="宋体" w:cs="宋体"/>
           <w:color w:val="auto"/>
           <w:spacing w:val="0"/>
           <w:position w:val="0"/>
@@ -8174,7 +8198,7 @@
       </w:r>
       <w:r>
         <w:rPr>
-          <w:rFonts w:ascii="SimSun" w:hAnsi="SimSun" w:eastAsia="SimSun" w:cs="SimSun"/>
+          <w:rFonts w:ascii="宋体" w:hAnsi="宋体" w:eastAsia="宋体" w:cs="宋体"/>
           <w:color w:val="auto"/>
           <w:spacing w:val="0"/>
           <w:position w:val="0"/>
@@ -8196,7 +8220,7 @@
       </w:r>
       <w:r>
         <w:rPr>
-          <w:rFonts w:ascii="SimSun" w:hAnsi="SimSun" w:eastAsia="SimSun" w:cs="SimSun"/>
+          <w:rFonts w:ascii="宋体" w:hAnsi="宋体" w:eastAsia="宋体" w:cs="宋体"/>
           <w:color w:val="auto"/>
           <w:spacing w:val="0"/>
           <w:position w:val="0"/>
@@ -8218,7 +8242,7 @@
       </w:r>
       <w:r>
         <w:rPr>
-          <w:rFonts w:ascii="SimSun" w:hAnsi="SimSun" w:eastAsia="SimSun" w:cs="SimSun"/>
+          <w:rFonts w:ascii="宋体" w:hAnsi="宋体" w:eastAsia="宋体" w:cs="宋体"/>
           <w:color w:val="auto"/>
           <w:spacing w:val="0"/>
           <w:position w:val="0"/>
@@ -8240,7 +8264,7 @@
       </w:r>
       <w:r>
         <w:rPr>
-          <w:rFonts w:ascii="SimSun" w:hAnsi="SimSun" w:eastAsia="SimSun" w:cs="SimSun"/>
+          <w:rFonts w:ascii="宋体" w:hAnsi="宋体" w:eastAsia="宋体" w:cs="宋体"/>
           <w:color w:val="auto"/>
           <w:spacing w:val="0"/>
           <w:position w:val="0"/>
@@ -8262,7 +8286,7 @@
       </w:r>
       <w:r>
         <w:rPr>
-          <w:rFonts w:ascii="SimSun" w:hAnsi="SimSun" w:eastAsia="SimSun" w:cs="SimSun"/>
+          <w:rFonts w:ascii="宋体" w:hAnsi="宋体" w:eastAsia="宋体" w:cs="宋体"/>
           <w:color w:val="auto"/>
           <w:spacing w:val="0"/>
           <w:position w:val="0"/>
@@ -8284,7 +8308,7 @@
       </w:r>
       <w:r>
         <w:rPr>
-          <w:rFonts w:ascii="SimSun" w:hAnsi="SimSun" w:eastAsia="SimSun" w:cs="SimSun"/>
+          <w:rFonts w:ascii="宋体" w:hAnsi="宋体" w:eastAsia="宋体" w:cs="宋体"/>
           <w:color w:val="auto"/>
           <w:spacing w:val="0"/>
           <w:position w:val="0"/>
@@ -8306,7 +8330,7 @@
       </w:r>
       <w:r>
         <w:rPr>
-          <w:rFonts w:ascii="SimSun" w:hAnsi="SimSun" w:eastAsia="SimSun" w:cs="SimSun"/>
+          <w:rFonts w:ascii="宋体" w:hAnsi="宋体" w:eastAsia="宋体" w:cs="宋体"/>
           <w:color w:val="auto"/>
           <w:spacing w:val="0"/>
           <w:position w:val="0"/>
@@ -8328,7 +8352,7 @@
       </w:r>
       <w:r>
         <w:rPr>
-          <w:rFonts w:ascii="SimSun" w:hAnsi="SimSun" w:eastAsia="SimSun" w:cs="SimSun"/>
+          <w:rFonts w:ascii="宋体" w:hAnsi="宋体" w:eastAsia="宋体" w:cs="宋体"/>
           <w:color w:val="auto"/>
           <w:spacing w:val="0"/>
           <w:position w:val="0"/>
@@ -8350,7 +8374,7 @@
       </w:r>
       <w:r>
         <w:rPr>
-          <w:rFonts w:ascii="SimSun" w:hAnsi="SimSun" w:eastAsia="SimSun" w:cs="SimSun"/>
+          <w:rFonts w:ascii="宋体" w:hAnsi="宋体" w:eastAsia="宋体" w:cs="宋体"/>
           <w:color w:val="auto"/>
           <w:spacing w:val="0"/>
           <w:position w:val="0"/>
@@ -8372,7 +8396,7 @@
       </w:r>
       <w:r>
         <w:rPr>
-          <w:rFonts w:ascii="SimSun" w:hAnsi="SimSun" w:eastAsia="SimSun" w:cs="SimSun"/>
+          <w:rFonts w:ascii="宋体" w:hAnsi="宋体" w:eastAsia="宋体" w:cs="宋体"/>
           <w:color w:val="auto"/>
           <w:spacing w:val="0"/>
           <w:position w:val="0"/>
@@ -8394,7 +8418,7 @@
       </w:r>
       <w:r>
         <w:rPr>
-          <w:rFonts w:ascii="SimSun" w:hAnsi="SimSun" w:eastAsia="SimSun" w:cs="SimSun"/>
+          <w:rFonts w:ascii="宋体" w:hAnsi="宋体" w:eastAsia="宋体" w:cs="宋体"/>
           <w:color w:val="auto"/>
           <w:spacing w:val="0"/>
           <w:position w:val="0"/>
@@ -8465,7 +8489,7 @@
       </w:pPr>
       <w:r>
         <w:rPr>
-          <w:rFonts w:ascii="SimSun" w:hAnsi="SimSun" w:eastAsia="SimSun" w:cs="SimSun"/>
+          <w:rFonts w:ascii="宋体" w:hAnsi="宋体" w:eastAsia="宋体" w:cs="宋体"/>
           <w:color w:val="auto"/>
           <w:spacing w:val="0"/>
           <w:position w:val="0"/>
@@ -8488,7 +8512,7 @@
       </w:r>
       <w:r>
         <w:rPr>
-          <w:rFonts w:ascii="SimSun" w:hAnsi="SimSun" w:eastAsia="SimSun" w:cs="SimSun"/>
+          <w:rFonts w:ascii="宋体" w:hAnsi="宋体" w:eastAsia="宋体" w:cs="宋体"/>
           <w:color w:val="auto"/>
           <w:spacing w:val="0"/>
           <w:position w:val="0"/>
@@ -8581,15 +8605,15 @@
               <w:ind w:left="0" w:right="0" w:firstLine="0"/>
               <w:jc w:val="both"/>
               <w:rPr>
-                <w:rFonts w:ascii="SimSun" w:hAnsi="SimSun" w:eastAsia="SimSun" w:cs="SimSun"/>
-                <w:color w:val="auto"/>
-                <w:spacing w:val="0"/>
-                <w:position w:val="0"/>
-              </w:rPr>
-            </w:pPr>
-            <w:r>
-              <w:rPr>
-                <w:rFonts w:ascii="SimSun" w:hAnsi="SimSun" w:eastAsia="SimSun" w:cs="SimSun"/>
+                <w:rFonts w:ascii="宋体" w:hAnsi="宋体" w:eastAsia="宋体" w:cs="宋体"/>
+                <w:color w:val="auto"/>
+                <w:spacing w:val="0"/>
+                <w:position w:val="0"/>
+              </w:rPr>
+            </w:pPr>
+            <w:r>
+              <w:rPr>
+                <w:rFonts w:ascii="宋体" w:hAnsi="宋体" w:eastAsia="宋体" w:cs="宋体"/>
                 <w:color w:val="auto"/>
                 <w:spacing w:val="0"/>
                 <w:position w:val="0"/>
@@ -8622,15 +8646,15 @@
               <w:ind w:left="0" w:right="0" w:firstLine="2800"/>
               <w:jc w:val="both"/>
               <w:rPr>
-                <w:rFonts w:ascii="SimSun" w:hAnsi="SimSun" w:eastAsia="SimSun" w:cs="SimSun"/>
-                <w:color w:val="auto"/>
-                <w:spacing w:val="0"/>
-                <w:position w:val="0"/>
-              </w:rPr>
-            </w:pPr>
-            <w:r>
-              <w:rPr>
-                <w:rFonts w:ascii="SimSun" w:hAnsi="SimSun" w:eastAsia="SimSun" w:cs="SimSun"/>
+                <w:rFonts w:ascii="宋体" w:hAnsi="宋体" w:eastAsia="宋体" w:cs="宋体"/>
+                <w:color w:val="auto"/>
+                <w:spacing w:val="0"/>
+                <w:position w:val="0"/>
+              </w:rPr>
+            </w:pPr>
+            <w:r>
+              <w:rPr>
+                <w:rFonts w:ascii="宋体" w:hAnsi="宋体" w:eastAsia="宋体" w:cs="宋体"/>
                 <w:color w:val="auto"/>
                 <w:spacing w:val="0"/>
                 <w:position w:val="0"/>
@@ -8663,15 +8687,15 @@
               <w:ind w:left="0" w:right="0" w:firstLine="0"/>
               <w:jc w:val="both"/>
               <w:rPr>
-                <w:rFonts w:ascii="SimSun" w:hAnsi="SimSun" w:eastAsia="SimSun" w:cs="SimSun"/>
-                <w:color w:val="auto"/>
-                <w:spacing w:val="0"/>
-                <w:position w:val="0"/>
-              </w:rPr>
-            </w:pPr>
-            <w:r>
-              <w:rPr>
-                <w:rFonts w:ascii="SimSun" w:hAnsi="SimSun" w:eastAsia="SimSun" w:cs="SimSun"/>
+                <w:rFonts w:ascii="宋体" w:hAnsi="宋体" w:eastAsia="宋体" w:cs="宋体"/>
+                <w:color w:val="auto"/>
+                <w:spacing w:val="0"/>
+                <w:position w:val="0"/>
+              </w:rPr>
+            </w:pPr>
+            <w:r>
+              <w:rPr>
+                <w:rFonts w:ascii="宋体" w:hAnsi="宋体" w:eastAsia="宋体" w:cs="宋体"/>
                 <w:color w:val="auto"/>
                 <w:spacing w:val="0"/>
                 <w:position w:val="0"/>
@@ -8758,15 +8782,15 @@
               <w:ind w:left="0" w:right="0" w:firstLine="0"/>
               <w:jc w:val="both"/>
               <w:rPr>
-                <w:rFonts w:ascii="SimSun" w:hAnsi="SimSun" w:eastAsia="SimSun" w:cs="SimSun"/>
-                <w:color w:val="auto"/>
-                <w:spacing w:val="0"/>
-                <w:position w:val="0"/>
-              </w:rPr>
-            </w:pPr>
-            <w:r>
-              <w:rPr>
-                <w:rFonts w:ascii="SimSun" w:hAnsi="SimSun" w:eastAsia="SimSun" w:cs="SimSun"/>
+                <w:rFonts w:ascii="宋体" w:hAnsi="宋体" w:eastAsia="宋体" w:cs="宋体"/>
+                <w:color w:val="auto"/>
+                <w:spacing w:val="0"/>
+                <w:position w:val="0"/>
+              </w:rPr>
+            </w:pPr>
+            <w:r>
+              <w:rPr>
+                <w:rFonts w:ascii="宋体" w:hAnsi="宋体" w:eastAsia="宋体" w:cs="宋体"/>
                 <w:b/>
                 <w:color w:val="auto"/>
                 <w:spacing w:val="0"/>
@@ -8800,15 +8824,15 @@
               <w:ind w:left="0" w:right="0" w:firstLine="0"/>
               <w:jc w:val="both"/>
               <w:rPr>
-                <w:rFonts w:ascii="SimSun" w:hAnsi="SimSun" w:eastAsia="SimSun" w:cs="SimSun"/>
-                <w:color w:val="auto"/>
-                <w:spacing w:val="0"/>
-                <w:position w:val="0"/>
-              </w:rPr>
-            </w:pPr>
-            <w:r>
-              <w:rPr>
-                <w:rFonts w:ascii="SimSun" w:hAnsi="SimSun" w:eastAsia="SimSun" w:cs="SimSun"/>
+                <w:rFonts w:ascii="宋体" w:hAnsi="宋体" w:eastAsia="宋体" w:cs="宋体"/>
+                <w:color w:val="auto"/>
+                <w:spacing w:val="0"/>
+                <w:position w:val="0"/>
+              </w:rPr>
+            </w:pPr>
+            <w:r>
+              <w:rPr>
+                <w:rFonts w:ascii="宋体" w:hAnsi="宋体" w:eastAsia="宋体" w:cs="宋体"/>
                 <w:color w:val="auto"/>
                 <w:spacing w:val="0"/>
                 <w:position w:val="0"/>
@@ -8895,15 +8919,15 @@
               <w:ind w:left="0" w:right="0" w:firstLine="0"/>
               <w:jc w:val="both"/>
               <w:rPr>
-                <w:rFonts w:ascii="SimSun" w:hAnsi="SimSun" w:eastAsia="SimSun" w:cs="SimSun"/>
-                <w:color w:val="auto"/>
-                <w:spacing w:val="0"/>
-                <w:position w:val="0"/>
-              </w:rPr>
-            </w:pPr>
-            <w:r>
-              <w:rPr>
-                <w:rFonts w:ascii="SimSun" w:hAnsi="SimSun" w:eastAsia="SimSun" w:cs="SimSun"/>
+                <w:rFonts w:ascii="宋体" w:hAnsi="宋体" w:eastAsia="宋体" w:cs="宋体"/>
+                <w:color w:val="auto"/>
+                <w:spacing w:val="0"/>
+                <w:position w:val="0"/>
+              </w:rPr>
+            </w:pPr>
+            <w:r>
+              <w:rPr>
+                <w:rFonts w:ascii="宋体" w:hAnsi="宋体" w:eastAsia="宋体" w:cs="宋体"/>
                 <w:b/>
                 <w:color w:val="auto"/>
                 <w:spacing w:val="0"/>
@@ -8947,7 +8971,7 @@
             </w:pPr>
             <w:r>
               <w:rPr>
-                <w:rFonts w:ascii="SimSun" w:hAnsi="SimSun" w:eastAsia="SimSun" w:cs="SimSun"/>
+                <w:rFonts w:ascii="宋体" w:hAnsi="宋体" w:eastAsia="宋体" w:cs="宋体"/>
                 <w:color w:val="auto"/>
                 <w:spacing w:val="0"/>
                 <w:position w:val="0"/>
@@ -8970,7 +8994,7 @@
             </w:pPr>
             <w:r>
               <w:rPr>
-                <w:rFonts w:ascii="SimSun" w:hAnsi="SimSun" w:eastAsia="SimSun" w:cs="SimSun"/>
+                <w:rFonts w:ascii="宋体" w:hAnsi="宋体" w:eastAsia="宋体" w:cs="宋体"/>
                 <w:color w:val="auto"/>
                 <w:spacing w:val="0"/>
                 <w:position w:val="0"/>
@@ -9068,7 +9092,7 @@
             </w:pPr>
             <w:r>
               <w:rPr>
-                <w:rFonts w:ascii="SimSun" w:hAnsi="SimSun" w:eastAsia="SimSun" w:cs="SimSun"/>
+                <w:rFonts w:ascii="宋体" w:hAnsi="宋体" w:eastAsia="宋体" w:cs="宋体"/>
                 <w:b/>
                 <w:color w:val="auto"/>
                 <w:spacing w:val="0"/>
@@ -9114,7 +9138,7 @@
               <w:ind w:left="0" w:right="0" w:firstLine="0"/>
               <w:jc w:val="both"/>
               <w:rPr>
-                <w:rFonts w:ascii="SimSun" w:hAnsi="SimSun" w:eastAsia="SimSun" w:cs="SimSun"/>
+                <w:rFonts w:ascii="宋体" w:hAnsi="宋体" w:eastAsia="宋体" w:cs="宋体"/>
                 <w:color w:val="auto"/>
                 <w:spacing w:val="0"/>
                 <w:position w:val="0"/>
@@ -9160,7 +9184,7 @@
               <w:ind w:left="0" w:right="0" w:firstLine="0"/>
               <w:jc w:val="both"/>
               <w:rPr>
-                <w:rFonts w:ascii="SimSun" w:hAnsi="SimSun" w:eastAsia="SimSun" w:cs="SimSun"/>
+                <w:rFonts w:ascii="宋体" w:hAnsi="宋体" w:eastAsia="宋体" w:cs="宋体"/>
                 <w:color w:val="auto"/>
                 <w:spacing w:val="0"/>
                 <w:position w:val="0"/>
@@ -9192,15 +9216,15 @@
               <w:ind w:left="0" w:right="0" w:firstLine="0"/>
               <w:jc w:val="both"/>
               <w:rPr>
-                <w:rFonts w:ascii="SimSun" w:hAnsi="SimSun" w:eastAsia="SimSun" w:cs="SimSun"/>
-                <w:color w:val="auto"/>
-                <w:spacing w:val="0"/>
-                <w:position w:val="0"/>
-              </w:rPr>
-            </w:pPr>
-            <w:r>
-              <w:rPr>
-                <w:rFonts w:ascii="SimSun" w:hAnsi="SimSun" w:eastAsia="SimSun" w:cs="SimSun"/>
+                <w:rFonts w:ascii="宋体" w:hAnsi="宋体" w:eastAsia="宋体" w:cs="宋体"/>
+                <w:color w:val="auto"/>
+                <w:spacing w:val="0"/>
+                <w:position w:val="0"/>
+              </w:rPr>
+            </w:pPr>
+            <w:r>
+              <w:rPr>
+                <w:rFonts w:ascii="宋体" w:hAnsi="宋体" w:eastAsia="宋体" w:cs="宋体"/>
                 <w:color w:val="auto"/>
                 <w:spacing w:val="0"/>
                 <w:position w:val="0"/>
@@ -9233,7 +9257,7 @@
               <w:ind w:left="0" w:right="0" w:firstLine="0"/>
               <w:jc w:val="both"/>
               <w:rPr>
-                <w:rFonts w:ascii="SimSun" w:hAnsi="SimSun" w:eastAsia="SimSun" w:cs="SimSun"/>
+                <w:rFonts w:ascii="宋体" w:hAnsi="宋体" w:eastAsia="宋体" w:cs="宋体"/>
                 <w:color w:val="auto"/>
                 <w:spacing w:val="0"/>
                 <w:position w:val="0"/>
@@ -9291,7 +9315,7 @@
       </w:pPr>
       <w:r>
         <w:rPr>
-          <w:rFonts w:ascii="SimSun" w:hAnsi="SimSun" w:eastAsia="SimSun" w:cs="SimSun"/>
+          <w:rFonts w:ascii="宋体" w:hAnsi="宋体" w:eastAsia="宋体" w:cs="宋体"/>
           <w:color w:val="auto"/>
           <w:spacing w:val="0"/>
           <w:position w:val="0"/>
@@ -9314,7 +9338,7 @@
       </w:r>
       <w:r>
         <w:rPr>
-          <w:rFonts w:ascii="SimSun" w:hAnsi="SimSun" w:eastAsia="SimSun" w:cs="SimSun"/>
+          <w:rFonts w:ascii="宋体" w:hAnsi="宋体" w:eastAsia="宋体" w:cs="宋体"/>
           <w:color w:val="auto"/>
           <w:spacing w:val="0"/>
           <w:position w:val="0"/>
@@ -9392,15 +9416,15 @@
               <w:ind w:left="0" w:right="0" w:firstLine="0"/>
               <w:jc w:val="both"/>
               <w:rPr>
-                <w:rFonts w:ascii="SimSun" w:hAnsi="SimSun" w:eastAsia="SimSun" w:cs="SimSun"/>
-                <w:color w:val="auto"/>
-                <w:spacing w:val="0"/>
-                <w:position w:val="0"/>
-              </w:rPr>
-            </w:pPr>
-            <w:r>
-              <w:rPr>
-                <w:rFonts w:ascii="SimSun" w:hAnsi="SimSun" w:eastAsia="SimSun" w:cs="SimSun"/>
+                <w:rFonts w:ascii="宋体" w:hAnsi="宋体" w:eastAsia="宋体" w:cs="宋体"/>
+                <w:color w:val="auto"/>
+                <w:spacing w:val="0"/>
+                <w:position w:val="0"/>
+              </w:rPr>
+            </w:pPr>
+            <w:r>
+              <w:rPr>
+                <w:rFonts w:ascii="宋体" w:hAnsi="宋体" w:eastAsia="宋体" w:cs="宋体"/>
                 <w:color w:val="auto"/>
                 <w:spacing w:val="0"/>
                 <w:position w:val="0"/>
@@ -9433,15 +9457,15 @@
               <w:ind w:left="0" w:right="0" w:firstLine="2520"/>
               <w:jc w:val="both"/>
               <w:rPr>
-                <w:rFonts w:ascii="SimSun" w:hAnsi="SimSun" w:eastAsia="SimSun" w:cs="SimSun"/>
-                <w:color w:val="auto"/>
-                <w:spacing w:val="0"/>
-                <w:position w:val="0"/>
-              </w:rPr>
-            </w:pPr>
-            <w:r>
-              <w:rPr>
-                <w:rFonts w:ascii="SimSun" w:hAnsi="SimSun" w:eastAsia="SimSun" w:cs="SimSun"/>
+                <w:rFonts w:ascii="宋体" w:hAnsi="宋体" w:eastAsia="宋体" w:cs="宋体"/>
+                <w:color w:val="auto"/>
+                <w:spacing w:val="0"/>
+                <w:position w:val="0"/>
+              </w:rPr>
+            </w:pPr>
+            <w:r>
+              <w:rPr>
+                <w:rFonts w:ascii="宋体" w:hAnsi="宋体" w:eastAsia="宋体" w:cs="宋体"/>
                 <w:color w:val="auto"/>
                 <w:spacing w:val="0"/>
                 <w:position w:val="0"/>
@@ -9474,15 +9498,15 @@
               <w:ind w:left="0" w:right="0" w:firstLine="0"/>
               <w:jc w:val="both"/>
               <w:rPr>
-                <w:rFonts w:ascii="SimSun" w:hAnsi="SimSun" w:eastAsia="SimSun" w:cs="SimSun"/>
-                <w:color w:val="auto"/>
-                <w:spacing w:val="0"/>
-                <w:position w:val="0"/>
-              </w:rPr>
-            </w:pPr>
-            <w:r>
-              <w:rPr>
-                <w:rFonts w:ascii="SimSun" w:hAnsi="SimSun" w:eastAsia="SimSun" w:cs="SimSun"/>
+                <w:rFonts w:ascii="宋体" w:hAnsi="宋体" w:eastAsia="宋体" w:cs="宋体"/>
+                <w:color w:val="auto"/>
+                <w:spacing w:val="0"/>
+                <w:position w:val="0"/>
+              </w:rPr>
+            </w:pPr>
+            <w:r>
+              <w:rPr>
+                <w:rFonts w:ascii="宋体" w:hAnsi="宋体" w:eastAsia="宋体" w:cs="宋体"/>
                 <w:color w:val="auto"/>
                 <w:spacing w:val="0"/>
                 <w:position w:val="0"/>
@@ -9569,15 +9593,15 @@
               <w:ind w:left="0" w:right="0" w:firstLine="0"/>
               <w:jc w:val="both"/>
               <w:rPr>
-                <w:rFonts w:ascii="SimSun" w:hAnsi="SimSun" w:eastAsia="SimSun" w:cs="SimSun"/>
-                <w:color w:val="auto"/>
-                <w:spacing w:val="0"/>
-                <w:position w:val="0"/>
-              </w:rPr>
-            </w:pPr>
-            <w:r>
-              <w:rPr>
-                <w:rFonts w:ascii="SimSun" w:hAnsi="SimSun" w:eastAsia="SimSun" w:cs="SimSun"/>
+                <w:rFonts w:ascii="宋体" w:hAnsi="宋体" w:eastAsia="宋体" w:cs="宋体"/>
+                <w:color w:val="auto"/>
+                <w:spacing w:val="0"/>
+                <w:position w:val="0"/>
+              </w:rPr>
+            </w:pPr>
+            <w:r>
+              <w:rPr>
+                <w:rFonts w:ascii="宋体" w:hAnsi="宋体" w:eastAsia="宋体" w:cs="宋体"/>
                 <w:b/>
                 <w:color w:val="auto"/>
                 <w:spacing w:val="0"/>
@@ -9611,7 +9635,7 @@
               <w:ind w:left="0" w:right="0" w:firstLine="0"/>
               <w:jc w:val="both"/>
               <w:rPr>
-                <w:rFonts w:ascii="SimSun" w:hAnsi="SimSun" w:eastAsia="SimSun" w:cs="SimSun"/>
+                <w:rFonts w:ascii="宋体" w:hAnsi="宋体" w:eastAsia="宋体" w:cs="宋体"/>
                 <w:color w:val="auto"/>
                 <w:spacing w:val="0"/>
                 <w:position w:val="0"/>
@@ -9697,15 +9721,15 @@
               <w:ind w:left="0" w:right="0" w:firstLine="0"/>
               <w:jc w:val="both"/>
               <w:rPr>
-                <w:rFonts w:ascii="SimSun" w:hAnsi="SimSun" w:eastAsia="SimSun" w:cs="SimSun"/>
-                <w:color w:val="auto"/>
-                <w:spacing w:val="0"/>
-                <w:position w:val="0"/>
-              </w:rPr>
-            </w:pPr>
-            <w:r>
-              <w:rPr>
-                <w:rFonts w:ascii="SimSun" w:hAnsi="SimSun" w:eastAsia="SimSun" w:cs="SimSun"/>
+                <w:rFonts w:ascii="宋体" w:hAnsi="宋体" w:eastAsia="宋体" w:cs="宋体"/>
+                <w:color w:val="auto"/>
+                <w:spacing w:val="0"/>
+                <w:position w:val="0"/>
+              </w:rPr>
+            </w:pPr>
+            <w:r>
+              <w:rPr>
+                <w:rFonts w:ascii="宋体" w:hAnsi="宋体" w:eastAsia="宋体" w:cs="宋体"/>
                 <w:b/>
                 <w:color w:val="auto"/>
                 <w:spacing w:val="0"/>
@@ -9739,7 +9763,7 @@
               <w:ind w:left="0" w:right="0" w:firstLine="0"/>
               <w:jc w:val="both"/>
               <w:rPr>
-                <w:rFonts w:ascii="SimSun" w:hAnsi="SimSun" w:eastAsia="SimSun" w:cs="SimSun"/>
+                <w:rFonts w:ascii="宋体" w:hAnsi="宋体" w:eastAsia="宋体" w:cs="宋体"/>
                 <w:color w:val="auto"/>
                 <w:spacing w:val="0"/>
                 <w:position w:val="0"/>
@@ -9825,15 +9849,15 @@
               <w:ind w:left="0" w:right="0" w:firstLine="0"/>
               <w:jc w:val="both"/>
               <w:rPr>
-                <w:rFonts w:ascii="SimSun" w:hAnsi="SimSun" w:eastAsia="SimSun" w:cs="SimSun"/>
-                <w:color w:val="auto"/>
-                <w:spacing w:val="0"/>
-                <w:position w:val="0"/>
-              </w:rPr>
-            </w:pPr>
-            <w:r>
-              <w:rPr>
-                <w:rFonts w:ascii="SimSun" w:hAnsi="SimSun" w:eastAsia="SimSun" w:cs="SimSun"/>
+                <w:rFonts w:ascii="宋体" w:hAnsi="宋体" w:eastAsia="宋体" w:cs="宋体"/>
+                <w:color w:val="auto"/>
+                <w:spacing w:val="0"/>
+                <w:position w:val="0"/>
+              </w:rPr>
+            </w:pPr>
+            <w:r>
+              <w:rPr>
+                <w:rFonts w:ascii="宋体" w:hAnsi="宋体" w:eastAsia="宋体" w:cs="宋体"/>
                 <w:color w:val="auto"/>
                 <w:spacing w:val="0"/>
                 <w:position w:val="0"/>
@@ -9866,7 +9890,7 @@
               <w:ind w:left="0" w:right="0" w:firstLine="0"/>
               <w:jc w:val="both"/>
               <w:rPr>
-                <w:rFonts w:ascii="SimSun" w:hAnsi="SimSun" w:eastAsia="SimSun" w:cs="SimSun"/>
+                <w:rFonts w:ascii="宋体" w:hAnsi="宋体" w:eastAsia="宋体" w:cs="宋体"/>
                 <w:color w:val="auto"/>
                 <w:spacing w:val="0"/>
                 <w:position w:val="0"/>
@@ -9952,15 +9976,15 @@
               <w:ind w:left="0" w:right="0" w:firstLine="0"/>
               <w:jc w:val="both"/>
               <w:rPr>
-                <w:rFonts w:ascii="SimSun" w:hAnsi="SimSun" w:eastAsia="SimSun" w:cs="SimSun"/>
-                <w:color w:val="auto"/>
-                <w:spacing w:val="0"/>
-                <w:position w:val="0"/>
-              </w:rPr>
-            </w:pPr>
-            <w:r>
-              <w:rPr>
-                <w:rFonts w:ascii="SimSun" w:hAnsi="SimSun" w:eastAsia="SimSun" w:cs="SimSun"/>
+                <w:rFonts w:ascii="宋体" w:hAnsi="宋体" w:eastAsia="宋体" w:cs="宋体"/>
+                <w:color w:val="auto"/>
+                <w:spacing w:val="0"/>
+                <w:position w:val="0"/>
+              </w:rPr>
+            </w:pPr>
+            <w:r>
+              <w:rPr>
+                <w:rFonts w:ascii="宋体" w:hAnsi="宋体" w:eastAsia="宋体" w:cs="宋体"/>
                 <w:color w:val="auto"/>
                 <w:spacing w:val="0"/>
                 <w:position w:val="0"/>
@@ -9993,7 +10017,7 @@
               <w:ind w:left="0" w:right="0" w:firstLine="0"/>
               <w:jc w:val="both"/>
               <w:rPr>
-                <w:rFonts w:ascii="SimSun" w:hAnsi="SimSun" w:eastAsia="SimSun" w:cs="SimSun"/>
+                <w:rFonts w:ascii="宋体" w:hAnsi="宋体" w:eastAsia="宋体" w:cs="宋体"/>
                 <w:color w:val="auto"/>
                 <w:spacing w:val="0"/>
                 <w:position w:val="0"/>
@@ -10090,7 +10114,7 @@
             </w:pPr>
             <w:r>
               <w:rPr>
-                <w:rFonts w:ascii="SimSun" w:hAnsi="SimSun" w:eastAsia="SimSun" w:cs="SimSun"/>
+                <w:rFonts w:ascii="宋体" w:hAnsi="宋体" w:eastAsia="宋体" w:cs="宋体"/>
                 <w:b/>
                 <w:color w:val="auto"/>
                 <w:spacing w:val="0"/>
@@ -10113,7 +10137,7 @@
             </w:pPr>
             <w:r>
               <w:rPr>
-                <w:rFonts w:ascii="SimSun" w:hAnsi="SimSun" w:eastAsia="SimSun" w:cs="SimSun"/>
+                <w:rFonts w:ascii="宋体" w:hAnsi="宋体" w:eastAsia="宋体" w:cs="宋体"/>
                 <w:color w:val="333333"/>
                 <w:spacing w:val="0"/>
                 <w:position w:val="0"/>
@@ -10136,7 +10160,7 @@
             </w:r>
             <w:r>
               <w:rPr>
-                <w:rFonts w:ascii="SimSun" w:hAnsi="SimSun" w:eastAsia="SimSun" w:cs="SimSun"/>
+                <w:rFonts w:ascii="宋体" w:hAnsi="宋体" w:eastAsia="宋体" w:cs="宋体"/>
                 <w:color w:val="136EC2"/>
                 <w:spacing w:val="0"/>
                 <w:position w:val="0"/>
@@ -10148,7 +10172,7 @@
             </w:r>
             <w:r>
               <w:rPr>
-                <w:rFonts w:ascii="SimSun" w:hAnsi="SimSun" w:eastAsia="SimSun" w:cs="SimSun"/>
+                <w:rFonts w:ascii="宋体" w:hAnsi="宋体" w:eastAsia="宋体" w:cs="宋体"/>
                 <w:color w:val="333333"/>
                 <w:spacing w:val="0"/>
                 <w:position w:val="0"/>
@@ -10171,7 +10195,7 @@
             </w:r>
             <w:r>
               <w:rPr>
-                <w:rFonts w:ascii="SimSun" w:hAnsi="SimSun" w:eastAsia="SimSun" w:cs="SimSun"/>
+                <w:rFonts w:ascii="宋体" w:hAnsi="宋体" w:eastAsia="宋体" w:cs="宋体"/>
                 <w:color w:val="136EC2"/>
                 <w:spacing w:val="0"/>
                 <w:position w:val="0"/>
@@ -10183,7 +10207,7 @@
             </w:r>
             <w:r>
               <w:rPr>
-                <w:rFonts w:ascii="SimSun" w:hAnsi="SimSun" w:eastAsia="SimSun" w:cs="SimSun"/>
+                <w:rFonts w:ascii="宋体" w:hAnsi="宋体" w:eastAsia="宋体" w:cs="宋体"/>
                 <w:color w:val="333333"/>
                 <w:spacing w:val="0"/>
                 <w:position w:val="0"/>
@@ -10206,7 +10230,7 @@
             </w:r>
             <w:r>
               <w:rPr>
-                <w:rFonts w:ascii="SimSun" w:hAnsi="SimSun" w:eastAsia="SimSun" w:cs="SimSun"/>
+                <w:rFonts w:ascii="宋体" w:hAnsi="宋体" w:eastAsia="宋体" w:cs="宋体"/>
                 <w:color w:val="136EC2"/>
                 <w:spacing w:val="0"/>
                 <w:position w:val="0"/>
@@ -10218,7 +10242,7 @@
             </w:r>
             <w:r>
               <w:rPr>
-                <w:rFonts w:ascii="SimSun" w:hAnsi="SimSun" w:eastAsia="SimSun" w:cs="SimSun"/>
+                <w:rFonts w:ascii="宋体" w:hAnsi="宋体" w:eastAsia="宋体" w:cs="宋体"/>
                 <w:color w:val="333333"/>
                 <w:spacing w:val="0"/>
                 <w:position w:val="0"/>
@@ -10240,7 +10264,7 @@
             </w:r>
             <w:r>
               <w:rPr>
-                <w:rFonts w:ascii="SimSun" w:hAnsi="SimSun" w:eastAsia="SimSun" w:cs="SimSun"/>
+                <w:rFonts w:ascii="宋体" w:hAnsi="宋体" w:eastAsia="宋体" w:cs="宋体"/>
                 <w:color w:val="333333"/>
                 <w:spacing w:val="0"/>
                 <w:position w:val="0"/>
@@ -10251,7 +10275,7 @@
             </w:r>
             <w:r>
               <w:rPr>
-                <w:rFonts w:ascii="SimSun" w:hAnsi="SimSun" w:eastAsia="SimSun" w:cs="SimSun"/>
+                <w:rFonts w:ascii="宋体" w:hAnsi="宋体" w:eastAsia="宋体" w:cs="宋体"/>
                 <w:color w:val="3366CC"/>
                 <w:spacing w:val="0"/>
                 <w:position w:val="0"/>
@@ -10262,7 +10286,7 @@
             </w:r>
             <w:r>
               <w:rPr>
-                <w:rFonts w:ascii="SimSun" w:hAnsi="SimSun" w:eastAsia="SimSun" w:cs="SimSun"/>
+                <w:rFonts w:ascii="宋体" w:hAnsi="宋体" w:eastAsia="宋体" w:cs="宋体"/>
                 <w:color w:val="333333"/>
                 <w:spacing w:val="0"/>
                 <w:position w:val="0"/>
@@ -10273,7 +10297,7 @@
             </w:r>
             <w:r>
               <w:rPr>
-                <w:rFonts w:ascii="SimSun" w:hAnsi="SimSun" w:eastAsia="SimSun" w:cs="SimSun"/>
+                <w:rFonts w:ascii="宋体" w:hAnsi="宋体" w:eastAsia="宋体" w:cs="宋体"/>
                 <w:color w:val="136EC2"/>
                 <w:spacing w:val="0"/>
                 <w:position w:val="0"/>
@@ -10285,7 +10309,7 @@
             </w:r>
             <w:r>
               <w:rPr>
-                <w:rFonts w:ascii="SimSun" w:hAnsi="SimSun" w:eastAsia="SimSun" w:cs="SimSun"/>
+                <w:rFonts w:ascii="宋体" w:hAnsi="宋体" w:eastAsia="宋体" w:cs="宋体"/>
                 <w:color w:val="333333"/>
                 <w:spacing w:val="0"/>
                 <w:position w:val="0"/>
@@ -10318,7 +10342,7 @@
               <w:ind w:left="0" w:right="0" w:firstLine="0"/>
               <w:jc w:val="both"/>
               <w:rPr>
-                <w:rFonts w:ascii="SimSun" w:hAnsi="SimSun" w:eastAsia="SimSun" w:cs="SimSun"/>
+                <w:rFonts w:ascii="宋体" w:hAnsi="宋体" w:eastAsia="宋体" w:cs="宋体"/>
                 <w:color w:val="auto"/>
                 <w:spacing w:val="0"/>
                 <w:position w:val="0"/>
@@ -10404,14 +10428,14 @@
               <w:ind w:left="0" w:right="0" w:firstLine="0"/>
               <w:jc w:val="both"/>
               <w:rPr>
-                <w:rFonts w:ascii="SimSun" w:hAnsi="SimSun" w:eastAsia="SimSun" w:cs="SimSun"/>
-                <w:spacing w:val="0"/>
-                <w:position w:val="0"/>
-              </w:rPr>
-            </w:pPr>
-            <w:r>
-              <w:rPr>
-                <w:rFonts w:ascii="SimSun" w:hAnsi="SimSun" w:eastAsia="SimSun" w:cs="SimSun"/>
+                <w:rFonts w:ascii="宋体" w:hAnsi="宋体" w:eastAsia="宋体" w:cs="宋体"/>
+                <w:spacing w:val="0"/>
+                <w:position w:val="0"/>
+              </w:rPr>
+            </w:pPr>
+            <w:r>
+              <w:rPr>
+                <w:rFonts w:ascii="宋体" w:hAnsi="宋体" w:eastAsia="宋体" w:cs="宋体"/>
                 <w:color w:val="333333"/>
                 <w:spacing w:val="0"/>
                 <w:position w:val="0"/>
@@ -10444,7 +10468,7 @@
               <w:ind w:left="0" w:right="0" w:firstLine="0"/>
               <w:jc w:val="both"/>
               <w:rPr>
-                <w:rFonts w:ascii="SimSun" w:hAnsi="SimSun" w:eastAsia="SimSun" w:cs="SimSun"/>
+                <w:rFonts w:ascii="宋体" w:hAnsi="宋体" w:eastAsia="宋体" w:cs="宋体"/>
                 <w:color w:val="auto"/>
                 <w:spacing w:val="0"/>
                 <w:position w:val="0"/>
@@ -10492,7 +10516,7 @@
         <w:ind w:left="0" w:right="0" w:firstLine="0"/>
         <w:jc w:val="both"/>
         <w:rPr>
-          <w:rFonts w:ascii="SimSun" w:hAnsi="SimSun" w:eastAsia="SimSun" w:cs="SimSun"/>
+          <w:rFonts w:ascii="宋体" w:hAnsi="宋体" w:eastAsia="宋体" w:cs="宋体"/>
           <w:color w:val="auto"/>
           <w:spacing w:val="0"/>
           <w:position w:val="0"/>
@@ -10502,7 +10526,7 @@
       </w:pPr>
       <w:r>
         <w:rPr>
-          <w:rFonts w:ascii="SimSun" w:hAnsi="SimSun" w:eastAsia="SimSun" w:cs="SimSun"/>
+          <w:rFonts w:ascii="宋体" w:hAnsi="宋体" w:eastAsia="宋体" w:cs="宋体"/>
           <w:color w:val="auto"/>
           <w:spacing w:val="0"/>
           <w:position w:val="0"/>
@@ -10525,7 +10549,7 @@
       </w:r>
       <w:r>
         <w:rPr>
-          <w:rFonts w:ascii="SimSun" w:hAnsi="SimSun" w:eastAsia="SimSun" w:cs="SimSun"/>
+          <w:rFonts w:ascii="宋体" w:hAnsi="宋体" w:eastAsia="宋体" w:cs="宋体"/>
           <w:color w:val="auto"/>
           <w:spacing w:val="0"/>
           <w:position w:val="0"/>
@@ -10592,7 +10616,7 @@
       </w:pPr>
       <w:r>
         <w:rPr>
-          <w:rFonts w:ascii="SimSun" w:hAnsi="SimSun" w:eastAsia="SimSun" w:cs="SimSun"/>
+          <w:rFonts w:ascii="宋体" w:hAnsi="宋体" w:eastAsia="宋体" w:cs="宋体"/>
           <w:b/>
           <w:color w:val="auto"/>
           <w:spacing w:val="0"/>
@@ -10634,7 +10658,7 @@
       </w:pPr>
       <w:r>
         <w:rPr>
-          <w:rFonts w:ascii="SimSun" w:hAnsi="SimSun" w:eastAsia="SimSun" w:cs="SimSun"/>
+          <w:rFonts w:ascii="宋体" w:hAnsi="宋体" w:eastAsia="宋体" w:cs="宋体"/>
           <w:color w:val="auto"/>
           <w:spacing w:val="0"/>
           <w:position w:val="0"/>
@@ -10723,7 +10747,7 @@
       </w:pPr>
       <w:r>
         <w:rPr>
-          <w:rFonts w:ascii="SimSun" w:hAnsi="SimSun" w:eastAsia="SimSun" w:cs="SimSun"/>
+          <w:rFonts w:ascii="宋体" w:hAnsi="宋体" w:eastAsia="宋体" w:cs="宋体"/>
           <w:color w:val="auto"/>
           <w:spacing w:val="0"/>
           <w:position w:val="0"/>
@@ -10827,7 +10851,7 @@
       </w:pPr>
       <w:r>
         <w:rPr>
-          <w:rFonts w:ascii="SimSun" w:hAnsi="SimSun" w:eastAsia="SimSun" w:cs="SimSun"/>
+          <w:rFonts w:ascii="宋体" w:hAnsi="宋体" w:eastAsia="宋体" w:cs="宋体"/>
           <w:color w:val="auto"/>
           <w:spacing w:val="0"/>
           <w:position w:val="0"/>
@@ -11202,6 +11226,7 @@
     <w:qFormat/>
     <w:uiPriority w:val="0"/>
     <w:rPr>
+      <w:rFonts w:asciiTheme="minorHAnsi" w:hAnsiTheme="minorHAnsi" w:eastAsiaTheme="minorEastAsia" w:cstheme="minorBidi"/>
       <w:sz w:val="21"/>
       <w:szCs w:val="22"/>
     </w:rPr>
@@ -11233,7 +11258,7 @@
   <a:themeElements>
     <a:clrScheme name="Office">
       <a:dk1>
-        <a:sysClr val="windowText" lastClr="5C616C"/>
+        <a:sysClr val="windowText" lastClr="000000"/>
       </a:dk1>
       <a:lt1>
         <a:sysClr val="window" lastClr="FFFFFF"/>

</xml_diff>